<commit_message>
Info de contacto en Manuales
</commit_message>
<xml_diff>
--- a/Documentacion/Manuales/Manual de Procedimientos.docx
+++ b/Documentacion/Manuales/Manual de Procedimientos.docx
@@ -5,7 +5,11 @@
     <w:sdt>
       <w:sdtPr>
         <w:rPr>
-          <w:lang w:val="es-ES"/>
+          <w:rFonts w:asciiTheme="minorHAnsi" w:eastAsiaTheme="minorHAnsi" w:hAnsiTheme="minorHAnsi" w:cstheme="minorBidi"/>
+          <w:color w:val="auto"/>
+          <w:sz w:val="22"/>
+          <w:szCs w:val="22"/>
+          <w:lang w:val="es-ES" w:eastAsia="en-US"/>
         </w:rPr>
         <w:id w:val="897629533"/>
         <w:docPartObj>
@@ -15,13 +19,8 @@
       </w:sdtPr>
       <w:sdtEndPr>
         <w:rPr>
-          <w:rFonts w:asciiTheme="minorHAnsi" w:eastAsiaTheme="minorHAnsi" w:hAnsiTheme="minorHAnsi" w:cstheme="minorBidi"/>
           <w:b/>
           <w:bCs/>
-          <w:color w:val="auto"/>
-          <w:sz w:val="22"/>
-          <w:szCs w:val="22"/>
-          <w:lang w:eastAsia="en-US"/>
         </w:rPr>
       </w:sdtEndPr>
       <w:sdtContent>
@@ -593,8 +592,6 @@
         </w:rPr>
         <w:t xml:space="preserve">Este manual tiene como objetivo ayudar a los colaboradores de las protectoras que utilicen Sigma, para una ejecución correcta de las tareas inherentes a la organización, como así también servirá para regular la participación de las distintas áreas de las mismas para lograr los objetivos deseados. </w:t>
       </w:r>
-      <w:bookmarkStart w:id="2" w:name="_GoBack"/>
-      <w:bookmarkEnd w:id="2"/>
     </w:p>
     <w:p>
       <w:pPr>
@@ -626,12 +623,12 @@
       <w:pPr>
         <w:pStyle w:val="Ttulo1"/>
       </w:pPr>
-      <w:bookmarkStart w:id="3" w:name="_Toc402537314"/>
+      <w:bookmarkStart w:id="2" w:name="_Toc402537314"/>
       <w:r>
         <w:lastRenderedPageBreak/>
         <w:t>Hallazgo de animal</w:t>
       </w:r>
-      <w:bookmarkEnd w:id="3"/>
+      <w:bookmarkEnd w:id="2"/>
       <w:r>
         <w:t xml:space="preserve"> </w:t>
       </w:r>
@@ -2801,12 +2798,12 @@
       <w:pPr>
         <w:pStyle w:val="Ttulo1"/>
       </w:pPr>
-      <w:bookmarkStart w:id="4" w:name="_Toc402537315"/>
+      <w:bookmarkStart w:id="3" w:name="_Toc402537315"/>
       <w:r>
         <w:lastRenderedPageBreak/>
         <w:t>Adopción de animal y seguimiento</w:t>
       </w:r>
-      <w:bookmarkEnd w:id="4"/>
+      <w:bookmarkEnd w:id="3"/>
     </w:p>
     <w:tbl>
       <w:tblPr>
@@ -2862,28 +2859,7 @@
                 <w:rFonts w:ascii="Calibri" w:eastAsia="Calibri" w:hAnsi="Calibri" w:cs="Calibri"/>
                 <w:sz w:val="23"/>
               </w:rPr>
-              <w:t xml:space="preserve"> determinar los pasos  a seguir para entregar una animal en adopción</w:t>
-            </w:r>
-            <w:r>
-              <w:rPr>
-                <w:rFonts w:ascii="Calibri" w:eastAsia="Calibri" w:hAnsi="Calibri" w:cs="Calibri"/>
-                <w:sz w:val="23"/>
-              </w:rPr>
-              <w:t>,</w:t>
-            </w:r>
-            <w:r>
-              <w:rPr>
-                <w:rFonts w:ascii="Calibri" w:eastAsia="Calibri" w:hAnsi="Calibri" w:cs="Calibri"/>
-                <w:sz w:val="23"/>
-              </w:rPr>
-              <w:t xml:space="preserve"> </w:t>
-            </w:r>
-            <w:r>
-              <w:rPr>
-                <w:rFonts w:ascii="Calibri" w:eastAsia="Calibri" w:hAnsi="Calibri" w:cs="Calibri"/>
-                <w:sz w:val="23"/>
-              </w:rPr>
-              <w:t>realiza</w:t>
+              <w:t xml:space="preserve"> determinar los pasos  a seguir para entregar una animal en adopción, realiza</w:t>
             </w:r>
             <w:r>
               <w:rPr>
@@ -2891,15 +2867,7 @@
                 <w:sz w:val="23"/>
                 <w:u w:color="000000"/>
               </w:rPr>
-              <w:t>ndo</w:t>
-            </w:r>
-            <w:r>
-              <w:rPr>
-                <w:rFonts w:ascii="Calibri" w:eastAsia="Calibri" w:hAnsi="Calibri" w:cs="Calibri"/>
-                <w:sz w:val="23"/>
-                <w:u w:color="000000"/>
-              </w:rPr>
-              <w:t xml:space="preserve"> una visita de seguimiento para concre</w:t>
+              <w:t>ndo una visita de seguimiento para concre</w:t>
             </w:r>
             <w:r>
               <w:rPr>
@@ -3041,14 +3009,7 @@
                 <w:rFonts w:ascii="Calibri" w:eastAsia="Calibri" w:hAnsi="Calibri" w:cs="Calibri"/>
                 <w:sz w:val="23"/>
               </w:rPr>
-              <w:t>Difusión</w:t>
-            </w:r>
-            <w:r>
-              <w:rPr>
-                <w:rFonts w:ascii="Calibri" w:eastAsia="Calibri" w:hAnsi="Calibri" w:cs="Calibri"/>
-                <w:sz w:val="23"/>
-              </w:rPr>
-              <w:t xml:space="preserve"> </w:t>
+              <w:t xml:space="preserve">Difusión </w:t>
             </w:r>
           </w:p>
         </w:tc>
@@ -3156,14 +3117,7 @@
                 <w:rFonts w:ascii="Calibri" w:eastAsia="Calibri" w:hAnsi="Calibri" w:cs="Calibri"/>
                 <w:sz w:val="23"/>
               </w:rPr>
-              <w:t xml:space="preserve"> </w:t>
-            </w:r>
-            <w:r>
-              <w:rPr>
-                <w:rFonts w:ascii="Calibri" w:eastAsia="Calibri" w:hAnsi="Calibri" w:cs="Calibri"/>
-                <w:sz w:val="23"/>
-              </w:rPr>
-              <w:t xml:space="preserve">Contrato de adopción. </w:t>
+              <w:t xml:space="preserve"> Contrato de adopción. </w:t>
             </w:r>
             <w:r>
               <w:rPr>
@@ -4086,21 +4040,7 @@
                 <w:rFonts w:ascii="Calibri" w:eastAsia="Calibri" w:hAnsi="Calibri" w:cs="Calibri"/>
                 <w:sz w:val="23"/>
               </w:rPr>
-              <w:t>Se registra</w:t>
-            </w:r>
-            <w:r>
-              <w:rPr>
-                <w:rFonts w:ascii="Calibri" w:eastAsia="Calibri" w:hAnsi="Calibri" w:cs="Calibri"/>
-                <w:sz w:val="23"/>
-              </w:rPr>
-              <w:t xml:space="preserve"> </w:t>
-            </w:r>
-            <w:r>
-              <w:rPr>
-                <w:rFonts w:ascii="Calibri" w:eastAsia="Calibri" w:hAnsi="Calibri" w:cs="Calibri"/>
-                <w:sz w:val="23"/>
-              </w:rPr>
-              <w:t>en el sistema</w:t>
+              <w:t>Se registra en el sistema</w:t>
             </w:r>
             <w:r>
               <w:rPr>
@@ -4114,14 +4054,7 @@
                 <w:rFonts w:ascii="Calibri" w:eastAsia="Calibri" w:hAnsi="Calibri" w:cs="Calibri"/>
                 <w:sz w:val="23"/>
               </w:rPr>
-              <w:t xml:space="preserve"> planificación de  la visita de seguimiento sobre el anima</w:t>
-            </w:r>
-            <w:r>
-              <w:rPr>
-                <w:rFonts w:ascii="Calibri" w:eastAsia="Calibri" w:hAnsi="Calibri" w:cs="Calibri"/>
-                <w:sz w:val="23"/>
-              </w:rPr>
-              <w:t>l adoptado</w:t>
+              <w:t xml:space="preserve"> planificación de  la visita de seguimiento sobre el animal adoptado</w:t>
             </w:r>
           </w:p>
         </w:tc>
@@ -4695,12 +4628,12 @@
       <w:pPr>
         <w:pStyle w:val="Ttulo1"/>
       </w:pPr>
-      <w:bookmarkStart w:id="5" w:name="_Toc402537316"/>
+      <w:bookmarkStart w:id="4" w:name="_Toc402537316"/>
       <w:r>
         <w:lastRenderedPageBreak/>
         <w:t>Nuevo voluntario</w:t>
       </w:r>
-      <w:bookmarkEnd w:id="5"/>
+      <w:bookmarkEnd w:id="4"/>
     </w:p>
     <w:tbl>
       <w:tblPr>
@@ -4754,35 +4687,7 @@
                 <w:rFonts w:ascii="Calibri" w:eastAsia="Calibri" w:hAnsi="Calibri" w:cs="Calibri"/>
                 <w:sz w:val="23"/>
               </w:rPr>
-              <w:t xml:space="preserve"> Determinar los pasos a seguir para </w:t>
-            </w:r>
-            <w:r>
-              <w:rPr>
-                <w:rFonts w:ascii="Calibri" w:eastAsia="Calibri" w:hAnsi="Calibri" w:cs="Calibri"/>
-                <w:sz w:val="23"/>
-              </w:rPr>
-              <w:t>admitir</w:t>
-            </w:r>
-            <w:r>
-              <w:rPr>
-                <w:rFonts w:ascii="Calibri" w:eastAsia="Calibri" w:hAnsi="Calibri" w:cs="Calibri"/>
-                <w:sz w:val="23"/>
-              </w:rPr>
-              <w:t xml:space="preserve"> un </w:t>
-            </w:r>
-            <w:r>
-              <w:rPr>
-                <w:rFonts w:ascii="Calibri" w:eastAsia="Calibri" w:hAnsi="Calibri" w:cs="Calibri"/>
-                <w:sz w:val="23"/>
-              </w:rPr>
-              <w:t>nuevo voluntario</w:t>
-            </w:r>
-            <w:r>
-              <w:rPr>
-                <w:rFonts w:ascii="Calibri" w:eastAsia="Calibri" w:hAnsi="Calibri" w:cs="Calibri"/>
-                <w:sz w:val="23"/>
-              </w:rPr>
-              <w:t xml:space="preserve"> </w:t>
+              <w:t xml:space="preserve"> Determinar los pasos a seguir para admitir un nuevo voluntario </w:t>
             </w:r>
             <w:r>
               <w:rPr>
@@ -4945,14 +4850,7 @@
                       <w:rFonts w:ascii="Calibri" w:eastAsia="Calibri" w:hAnsi="Calibri" w:cs="Calibri"/>
                       <w:sz w:val="23"/>
                     </w:rPr>
-                    <w:t>Administrador</w:t>
-                  </w:r>
-                  <w:r>
-                    <w:rPr>
-                      <w:rFonts w:ascii="Calibri" w:eastAsia="Calibri" w:hAnsi="Calibri" w:cs="Calibri"/>
-                      <w:sz w:val="23"/>
-                    </w:rPr>
-                    <w:t xml:space="preserve"> </w:t>
+                    <w:t xml:space="preserve">Administrador </w:t>
                   </w:r>
                 </w:p>
               </w:tc>
@@ -5756,7 +5654,7 @@
       <w:pPr>
         <w:pStyle w:val="Ttulo1"/>
       </w:pPr>
-      <w:bookmarkStart w:id="6" w:name="_Toc402537317"/>
+      <w:bookmarkStart w:id="5" w:name="_Toc402537317"/>
       <w:r>
         <w:lastRenderedPageBreak/>
         <w:t>I</w:t>
@@ -5764,7 +5662,7 @@
       <w:r>
         <w:t>nformes estadísticos y listados de información</w:t>
       </w:r>
-      <w:bookmarkEnd w:id="6"/>
+      <w:bookmarkEnd w:id="5"/>
     </w:p>
     <w:tbl>
       <w:tblPr>
@@ -6732,6 +6630,32 @@
       </w:tr>
     </w:tbl>
     <w:p/>
+    <w:p>
+      <w:r>
+        <w:br w:type="page"/>
+      </w:r>
+    </w:p>
+    <w:p>
+      <w:pPr>
+        <w:pStyle w:val="Ttulo1"/>
+      </w:pPr>
+      <w:r>
+        <w:lastRenderedPageBreak/>
+        <w:t>Soporte Técnico</w:t>
+      </w:r>
+    </w:p>
+    <w:p>
+      <w:r>
+        <w:t>Para solicitar más información sobre Sigma, por favor comuníquese con el equipo de soporte técnico y atenderemos su consulta a la brevedad.</w:t>
+      </w:r>
+    </w:p>
+    <w:p>
+      <w:r>
+        <w:t>Email: infosigmasoftware@gmail.com</w:t>
+      </w:r>
+      <w:bookmarkStart w:id="6" w:name="_GoBack"/>
+      <w:bookmarkEnd w:id="6"/>
+    </w:p>
     <w:sectPr>
       <w:pgSz w:w="12240" w:h="15840"/>
       <w:pgMar w:top="1417" w:right="1701" w:bottom="1417" w:left="1701" w:header="708" w:footer="708" w:gutter="0"/>
@@ -7160,6 +7084,7 @@
   <w:style w:type="character" w:default="1" w:styleId="Fuentedeprrafopredeter">
     <w:name w:val="Default Paragraph Font"/>
     <w:uiPriority w:val="1"/>
+    <w:semiHidden/>
     <w:unhideWhenUsed/>
   </w:style>
   <w:style w:type="table" w:default="1" w:styleId="Tablanormal">
@@ -7522,7 +7447,7 @@
 </file>
 
 <file path=customXml/itemProps1.xml><?xml version="1.0" encoding="utf-8"?>
-<ds:datastoreItem xmlns:ds="http://schemas.openxmlformats.org/officeDocument/2006/customXml" ds:itemID="{66792900-FF2F-472B-A523-7B496D11DC75}">
+<ds:datastoreItem xmlns:ds="http://schemas.openxmlformats.org/officeDocument/2006/customXml" ds:itemID="{11EB9BD5-4DFD-45B3-8F21-CF512CEDE71E}">
   <ds:schemaRefs>
     <ds:schemaRef ds:uri="http://schemas.openxmlformats.org/officeDocument/2006/bibliography"/>
   </ds:schemaRefs>

</xml_diff>

<commit_message>
- Recordar registrar HogarProvisorio SIGMA1 SIGMA2 SIGMA3 etc .. para cuando hay que asignar una mascota a laprotectora porque de momento no hay hogar provisorio disponible - primer avance de actualizacion de Manual de Procedimientos
</commit_message>
<xml_diff>
--- a/Documentacion/Manuales/Manual de Procedimientos.docx
+++ b/Documentacion/Manuales/Manual de Procedimientos.docx
@@ -540,7 +540,35 @@
           <w:rFonts w:ascii="Calibri" w:eastAsia="Calibri" w:hAnsi="Calibri" w:cs="Calibri"/>
           <w:sz w:val="23"/>
         </w:rPr>
-        <w:t>Se desarrollará el manual de procedimiento de Sigma, estableciendo en el mismo el propósito, áreas involucradas, documentos, descripción de actividades y diagrama de flujo de cada procedimiento, a través de los cuales puede tenerse una concepción clara y sistemática de las operaciones que se realizan en la protectora.</w:t>
+        <w:t xml:space="preserve">Se desarrollará el manual de procedimiento de </w:t>
+      </w:r>
+      <w:r>
+        <w:rPr>
+          <w:rFonts w:ascii="Calibri" w:eastAsia="Calibri" w:hAnsi="Calibri" w:cs="Calibri"/>
+          <w:sz w:val="23"/>
+        </w:rPr>
+        <w:t>SIGMA</w:t>
+      </w:r>
+      <w:r>
+        <w:rPr>
+          <w:rFonts w:ascii="Calibri" w:eastAsia="Calibri" w:hAnsi="Calibri" w:cs="Calibri"/>
+          <w:sz w:val="23"/>
+        </w:rPr>
+        <w:t>, estableciendo en el mismo el propósito, áreas involucradas, documentos</w:t>
+      </w:r>
+      <w:r>
+        <w:rPr>
+          <w:rFonts w:ascii="Calibri" w:eastAsia="Calibri" w:hAnsi="Calibri" w:cs="Calibri"/>
+          <w:sz w:val="23"/>
+        </w:rPr>
+        <w:t xml:space="preserve"> y</w:t>
+      </w:r>
+      <w:r>
+        <w:rPr>
+          <w:rFonts w:ascii="Calibri" w:eastAsia="Calibri" w:hAnsi="Calibri" w:cs="Calibri"/>
+          <w:sz w:val="23"/>
+        </w:rPr>
+        <w:t xml:space="preserve"> descripción de actividades de cada procedimiento, a través de los cuales puede tenerse una concepción clara y sistemática de las operaciones que se realizan en la protectora.</w:t>
       </w:r>
     </w:p>
     <w:p>
@@ -590,7 +618,21 @@
           <w:rFonts w:ascii="Calibri" w:eastAsia="Calibri" w:hAnsi="Calibri" w:cs="Calibri"/>
           <w:sz w:val="23"/>
         </w:rPr>
-        <w:t xml:space="preserve">Este manual tiene como objetivo ayudar a los colaboradores de las protectoras que utilicen Sigma, para una ejecución correcta de las tareas inherentes a la organización, como así también servirá para regular la participación de las distintas áreas de las mismas para lograr los objetivos deseados. </w:t>
+        <w:t xml:space="preserve">Este manual tiene como objetivo ayudar a los colaboradores de las protectoras que utilicen </w:t>
+      </w:r>
+      <w:r>
+        <w:rPr>
+          <w:rFonts w:ascii="Calibri" w:eastAsia="Calibri" w:hAnsi="Calibri" w:cs="Calibri"/>
+          <w:sz w:val="23"/>
+        </w:rPr>
+        <w:t>SIGMA</w:t>
+      </w:r>
+      <w:r>
+        <w:rPr>
+          <w:rFonts w:ascii="Calibri" w:eastAsia="Calibri" w:hAnsi="Calibri" w:cs="Calibri"/>
+          <w:sz w:val="23"/>
+        </w:rPr>
+        <w:t xml:space="preserve">, para una ejecución correcta de las tareas inherentes a la organización, como así también servirá para regular la participación de las distintas áreas de las mismas para lograr los objetivos deseados. </w:t>
       </w:r>
     </w:p>
     <w:p>
@@ -637,7 +679,8 @@
       <w:tblPr>
         <w:tblStyle w:val="TableGrid"/>
         <w:tblW w:w="9071" w:type="dxa"/>
-        <w:tblInd w:w="-105" w:type="dxa"/>
+        <w:jc w:val="center"/>
+        <w:tblInd w:w="0" w:type="dxa"/>
         <w:tblBorders>
           <w:top w:val="single" w:sz="4" w:space="0" w:color="auto"/>
           <w:left w:val="single" w:sz="4" w:space="0" w:color="auto"/>
@@ -661,6 +704,7 @@
       <w:tr>
         <w:trPr>
           <w:trHeight w:val="619"/>
+          <w:jc w:val="center"/>
         </w:trPr>
         <w:tc>
           <w:tcPr>
@@ -747,6 +791,7 @@
       <w:tr>
         <w:trPr>
           <w:trHeight w:val="1384"/>
+          <w:jc w:val="center"/>
         </w:trPr>
         <w:tc>
           <w:tcPr>
@@ -763,6 +808,19 @@
                 <w:b/>
               </w:rPr>
               <w:t xml:space="preserve">Áreas Involucradas: </w:t>
+            </w:r>
+            <w:r>
+              <w:rPr>
+                <w:rFonts w:ascii="Calibri" w:eastAsia="Calibri" w:hAnsi="Calibri" w:cs="Calibri"/>
+                <w:b/>
+              </w:rPr>
+              <w:t xml:space="preserve"> </w:t>
+            </w:r>
+            <w:r>
+              <w:rPr>
+                <w:rFonts w:ascii="Calibri" w:eastAsia="Calibri" w:hAnsi="Calibri" w:cs="Calibri"/>
+              </w:rPr>
+              <w:t>Voluntariado</w:t>
             </w:r>
           </w:p>
           <w:tbl>
@@ -806,7 +864,14 @@
                       <w:rFonts w:ascii="Calibri" w:eastAsia="Calibri" w:hAnsi="Calibri" w:cs="Calibri"/>
                       <w:b/>
                     </w:rPr>
-                    <w:t xml:space="preserve">Áreas </w:t>
+                    <w:t>Encargado</w:t>
+                  </w:r>
+                  <w:r>
+                    <w:rPr>
+                      <w:rFonts w:ascii="Calibri" w:eastAsia="Calibri" w:hAnsi="Calibri" w:cs="Calibri"/>
+                      <w:b/>
+                    </w:rPr>
+                    <w:t xml:space="preserve"> </w:t>
                   </w:r>
                 </w:p>
               </w:tc>
@@ -831,7 +896,7 @@
                       <w:rFonts w:ascii="Calibri" w:eastAsia="Calibri" w:hAnsi="Calibri" w:cs="Calibri"/>
                       <w:b/>
                     </w:rPr>
-                    <w:t xml:space="preserve">Responsables </w:t>
+                    <w:t>Responsable</w:t>
                   </w:r>
                 </w:p>
               </w:tc>
@@ -852,11 +917,26 @@
                   <w:vAlign w:val="bottom"/>
                 </w:tcPr>
                 <w:p>
+                  <w:pPr>
+                    <w:jc w:val="center"/>
+                  </w:pPr>
                   <w:r>
                     <w:rPr>
                       <w:rFonts w:ascii="Calibri" w:eastAsia="Calibri" w:hAnsi="Calibri" w:cs="Calibri"/>
                     </w:rPr>
-                    <w:t>Voluntarios</w:t>
+                    <w:t>Voluntario</w:t>
+                  </w:r>
+                  <w:r>
+                    <w:rPr>
+                      <w:rFonts w:ascii="Calibri" w:eastAsia="Calibri" w:hAnsi="Calibri" w:cs="Calibri"/>
+                    </w:rPr>
+                    <w:t xml:space="preserve"> </w:t>
+                  </w:r>
+                  <w:r>
+                    <w:rPr>
+                      <w:rFonts w:ascii="Calibri" w:eastAsia="Calibri" w:hAnsi="Calibri" w:cs="Calibri"/>
+                    </w:rPr>
+                    <w:t>Búsqueda</w:t>
                   </w:r>
                 </w:p>
               </w:tc>
@@ -872,11 +952,20 @@
                   <w:vAlign w:val="bottom"/>
                 </w:tcPr>
                 <w:p>
+                  <w:pPr>
+                    <w:jc w:val="center"/>
+                  </w:pPr>
                   <w:r>
                     <w:rPr>
                       <w:rFonts w:ascii="Calibri" w:eastAsia="Calibri" w:hAnsi="Calibri" w:cs="Calibri"/>
                     </w:rPr>
-                    <w:t xml:space="preserve">Responsable de </w:t>
+                    <w:t>Encargado</w:t>
+                  </w:r>
+                  <w:r>
+                    <w:rPr>
+                      <w:rFonts w:ascii="Calibri" w:eastAsia="Calibri" w:hAnsi="Calibri" w:cs="Calibri"/>
+                    </w:rPr>
+                    <w:t xml:space="preserve"> de </w:t>
                   </w:r>
                   <w:r>
                     <w:rPr>
@@ -884,12 +973,6 @@
                     </w:rPr>
                     <w:t>Voluntarios</w:t>
                   </w:r>
-                  <w:r>
-                    <w:rPr>
-                      <w:rFonts w:ascii="Calibri" w:eastAsia="Calibri" w:hAnsi="Calibri" w:cs="Calibri"/>
-                    </w:rPr>
-                    <w:t xml:space="preserve"> </w:t>
-                  </w:r>
                 </w:p>
               </w:tc>
             </w:tr>
@@ -900,6 +983,7 @@
       <w:tr>
         <w:trPr>
           <w:trHeight w:val="334"/>
+          <w:jc w:val="center"/>
         </w:trPr>
         <w:tc>
           <w:tcPr>
@@ -929,6 +1013,7 @@
       <w:tr>
         <w:trPr>
           <w:trHeight w:val="334"/>
+          <w:jc w:val="center"/>
         </w:trPr>
         <w:tc>
           <w:tcPr>
@@ -958,6 +1043,7 @@
       <w:tr>
         <w:trPr>
           <w:trHeight w:val="311"/>
+          <w:jc w:val="center"/>
         </w:trPr>
         <w:tc>
           <w:tcPr>
@@ -1004,447 +1090,6 @@
                 <w:b/>
               </w:rPr>
               <w:t xml:space="preserve">Descripción </w:t>
-            </w:r>
-          </w:p>
-        </w:tc>
-      </w:tr>
-      <w:tr>
-        <w:trPr>
-          <w:trHeight w:val="619"/>
-        </w:trPr>
-        <w:tc>
-          <w:tcPr>
-            <w:tcW w:w="934" w:type="dxa"/>
-          </w:tcPr>
-          <w:p>
-            <w:pPr>
-              <w:ind w:left="3"/>
-              <w:jc w:val="center"/>
-              <w:rPr>
-                <w:rFonts w:ascii="Calibri" w:hAnsi="Calibri"/>
-              </w:rPr>
-            </w:pPr>
-            <w:r>
-              <w:rPr>
-                <w:rFonts w:ascii="Calibri" w:eastAsia="Calibri" w:hAnsi="Calibri" w:cs="Calibri"/>
-              </w:rPr>
-              <w:t>1</w:t>
-            </w:r>
-          </w:p>
-        </w:tc>
-        <w:tc>
-          <w:tcPr>
-            <w:tcW w:w="1930" w:type="dxa"/>
-          </w:tcPr>
-          <w:p>
-            <w:pPr>
-              <w:jc w:val="center"/>
-              <w:rPr>
-                <w:rFonts w:ascii="Calibri" w:hAnsi="Calibri"/>
-              </w:rPr>
-            </w:pPr>
-            <w:r>
-              <w:rPr>
-                <w:rFonts w:ascii="Calibri" w:eastAsia="Calibri" w:hAnsi="Calibri" w:cs="Calibri"/>
-              </w:rPr>
-              <w:t>Encargado</w:t>
-            </w:r>
-            <w:r>
-              <w:rPr>
-                <w:rFonts w:ascii="Calibri" w:eastAsia="Calibri" w:hAnsi="Calibri" w:cs="Calibri"/>
-              </w:rPr>
-              <w:t xml:space="preserve"> de</w:t>
-            </w:r>
-          </w:p>
-          <w:p>
-            <w:pPr>
-              <w:jc w:val="center"/>
-              <w:rPr>
-                <w:rFonts w:ascii="Calibri" w:hAnsi="Calibri"/>
-              </w:rPr>
-            </w:pPr>
-            <w:r>
-              <w:rPr>
-                <w:rFonts w:ascii="Calibri" w:eastAsia="Calibri" w:hAnsi="Calibri" w:cs="Calibri"/>
-              </w:rPr>
-              <w:t>Voluntarios</w:t>
-            </w:r>
-          </w:p>
-        </w:tc>
-        <w:tc>
-          <w:tcPr>
-            <w:tcW w:w="6207" w:type="dxa"/>
-          </w:tcPr>
-          <w:p>
-            <w:pPr>
-              <w:ind w:left="2"/>
-              <w:jc w:val="center"/>
-              <w:rPr>
-                <w:rFonts w:ascii="Calibri" w:hAnsi="Calibri"/>
-              </w:rPr>
-            </w:pPr>
-            <w:r>
-              <w:rPr>
-                <w:rFonts w:ascii="Calibri" w:eastAsia="Arial" w:hAnsi="Calibri" w:cs="Arial"/>
-              </w:rPr>
-              <w:t xml:space="preserve">Imprime informe de perdidos en las </w:t>
-            </w:r>
-            <w:r>
-              <w:rPr>
-                <w:rFonts w:ascii="Calibri" w:eastAsia="Arial" w:hAnsi="Calibri" w:cs="Arial"/>
-              </w:rPr>
-              <w:t>últimas</w:t>
-            </w:r>
-            <w:r>
-              <w:rPr>
-                <w:rFonts w:ascii="Calibri" w:eastAsia="Arial" w:hAnsi="Calibri" w:cs="Arial"/>
-              </w:rPr>
-              <w:t xml:space="preserve"> horas</w:t>
-            </w:r>
-            <w:r>
-              <w:rPr>
-                <w:rFonts w:ascii="Calibri" w:eastAsia="Arial" w:hAnsi="Calibri" w:cs="Arial"/>
-              </w:rPr>
-              <w:t xml:space="preserve"> </w:t>
-            </w:r>
-            <w:r>
-              <w:rPr>
-                <w:rFonts w:ascii="Calibri" w:eastAsia="Arial" w:hAnsi="Calibri" w:cs="Arial"/>
-              </w:rPr>
-              <w:t>por barrio</w:t>
-            </w:r>
-          </w:p>
-        </w:tc>
-      </w:tr>
-      <w:tr>
-        <w:trPr>
-          <w:trHeight w:val="335"/>
-        </w:trPr>
-        <w:tc>
-          <w:tcPr>
-            <w:tcW w:w="934" w:type="dxa"/>
-          </w:tcPr>
-          <w:p>
-            <w:pPr>
-              <w:ind w:left="3"/>
-              <w:jc w:val="center"/>
-              <w:rPr>
-                <w:rFonts w:ascii="Calibri" w:hAnsi="Calibri"/>
-              </w:rPr>
-            </w:pPr>
-            <w:r>
-              <w:rPr>
-                <w:rFonts w:ascii="Calibri" w:eastAsia="Calibri" w:hAnsi="Calibri" w:cs="Calibri"/>
-              </w:rPr>
-              <w:t>2</w:t>
-            </w:r>
-          </w:p>
-        </w:tc>
-        <w:tc>
-          <w:tcPr>
-            <w:tcW w:w="1930" w:type="dxa"/>
-          </w:tcPr>
-          <w:p>
-            <w:pPr>
-              <w:jc w:val="center"/>
-              <w:rPr>
-                <w:rFonts w:ascii="Calibri" w:hAnsi="Calibri"/>
-              </w:rPr>
-            </w:pPr>
-          </w:p>
-        </w:tc>
-        <w:tc>
-          <w:tcPr>
-            <w:tcW w:w="6207" w:type="dxa"/>
-          </w:tcPr>
-          <w:p>
-            <w:pPr>
-              <w:ind w:left="2"/>
-              <w:jc w:val="center"/>
-              <w:rPr>
-                <w:rFonts w:ascii="Calibri" w:hAnsi="Calibri"/>
-              </w:rPr>
-            </w:pPr>
-            <w:r>
-              <w:rPr>
-                <w:rFonts w:ascii="Calibri" w:eastAsia="Calibri" w:hAnsi="Calibri" w:cs="Calibri"/>
-              </w:rPr>
-              <w:t>Verifica disponibilidad con Voluntarios por barrio</w:t>
-            </w:r>
-          </w:p>
-        </w:tc>
-      </w:tr>
-      <w:tr>
-        <w:trPr>
-          <w:trHeight w:val="345"/>
-        </w:trPr>
-        <w:tc>
-          <w:tcPr>
-            <w:tcW w:w="934" w:type="dxa"/>
-          </w:tcPr>
-          <w:p>
-            <w:pPr>
-              <w:ind w:left="3"/>
-              <w:jc w:val="center"/>
-              <w:rPr>
-                <w:rFonts w:ascii="Calibri" w:eastAsia="Calibri" w:hAnsi="Calibri" w:cs="Calibri"/>
-              </w:rPr>
-            </w:pPr>
-          </w:p>
-        </w:tc>
-        <w:tc>
-          <w:tcPr>
-            <w:tcW w:w="1930" w:type="dxa"/>
-          </w:tcPr>
-          <w:p>
-            <w:pPr>
-              <w:jc w:val="center"/>
-              <w:rPr>
-                <w:rFonts w:ascii="Calibri" w:eastAsia="Calibri" w:hAnsi="Calibri" w:cs="Calibri"/>
-              </w:rPr>
-            </w:pPr>
-          </w:p>
-        </w:tc>
-        <w:tc>
-          <w:tcPr>
-            <w:tcW w:w="6207" w:type="dxa"/>
-          </w:tcPr>
-          <w:p>
-            <w:pPr>
-              <w:ind w:left="2"/>
-              <w:jc w:val="center"/>
-              <w:rPr>
-                <w:rFonts w:ascii="Calibri" w:eastAsia="Calibri" w:hAnsi="Calibri" w:cs="Calibri"/>
-                <w:b/>
-              </w:rPr>
-            </w:pPr>
-            <w:r>
-              <w:rPr>
-                <w:rFonts w:ascii="Calibri" w:eastAsia="Calibri" w:hAnsi="Calibri" w:cs="Calibri"/>
-                <w:b/>
-              </w:rPr>
-              <w:t>¿Hay disponibilidad?</w:t>
-            </w:r>
-          </w:p>
-        </w:tc>
-      </w:tr>
-      <w:tr>
-        <w:trPr>
-          <w:trHeight w:val="619"/>
-        </w:trPr>
-        <w:tc>
-          <w:tcPr>
-            <w:tcW w:w="934" w:type="dxa"/>
-          </w:tcPr>
-          <w:p>
-            <w:pPr>
-              <w:ind w:left="3"/>
-              <w:jc w:val="center"/>
-              <w:rPr>
-                <w:rFonts w:ascii="Calibri" w:eastAsia="Calibri" w:hAnsi="Calibri" w:cs="Calibri"/>
-              </w:rPr>
-            </w:pPr>
-            <w:r>
-              <w:rPr>
-                <w:rFonts w:ascii="Calibri" w:eastAsia="Calibri" w:hAnsi="Calibri" w:cs="Calibri"/>
-              </w:rPr>
-              <w:t>3</w:t>
-            </w:r>
-          </w:p>
-        </w:tc>
-        <w:tc>
-          <w:tcPr>
-            <w:tcW w:w="1930" w:type="dxa"/>
-          </w:tcPr>
-          <w:p>
-            <w:pPr>
-              <w:jc w:val="center"/>
-              <w:rPr>
-                <w:rFonts w:ascii="Calibri" w:eastAsia="Calibri" w:hAnsi="Calibri" w:cs="Calibri"/>
-              </w:rPr>
-            </w:pPr>
-          </w:p>
-        </w:tc>
-        <w:tc>
-          <w:tcPr>
-            <w:tcW w:w="6207" w:type="dxa"/>
-          </w:tcPr>
-          <w:p>
-            <w:pPr>
-              <w:ind w:left="2"/>
-              <w:jc w:val="center"/>
-              <w:rPr>
-                <w:rFonts w:ascii="Calibri" w:eastAsia="Calibri" w:hAnsi="Calibri" w:cs="Calibri"/>
-                <w:b/>
-              </w:rPr>
-            </w:pPr>
-            <w:r>
-              <w:rPr>
-                <w:rFonts w:ascii="Calibri" w:eastAsia="Calibri" w:hAnsi="Calibri" w:cs="Calibri"/>
-                <w:b/>
-              </w:rPr>
-              <w:t>NO</w:t>
-            </w:r>
-          </w:p>
-          <w:p>
-            <w:pPr>
-              <w:ind w:left="2"/>
-              <w:jc w:val="center"/>
-              <w:rPr>
-                <w:rFonts w:ascii="Calibri" w:eastAsia="Calibri" w:hAnsi="Calibri" w:cs="Calibri"/>
-                <w:b/>
-              </w:rPr>
-            </w:pPr>
-            <w:r>
-              <w:rPr>
-                <w:rFonts w:ascii="Calibri" w:eastAsia="Calibri" w:hAnsi="Calibri" w:cs="Calibri"/>
-              </w:rPr>
-              <w:t>Se continua con la verificación, en caso de no haber disponibilidad alguna, se registra el impedimento y se reprograma</w:t>
-            </w:r>
-          </w:p>
-        </w:tc>
-      </w:tr>
-      <w:tr>
-        <w:trPr>
-          <w:trHeight w:val="619"/>
-        </w:trPr>
-        <w:tc>
-          <w:tcPr>
-            <w:tcW w:w="934" w:type="dxa"/>
-          </w:tcPr>
-          <w:p>
-            <w:pPr>
-              <w:ind w:left="3"/>
-              <w:jc w:val="center"/>
-              <w:rPr>
-                <w:rFonts w:ascii="Calibri" w:eastAsia="Calibri" w:hAnsi="Calibri" w:cs="Calibri"/>
-              </w:rPr>
-            </w:pPr>
-            <w:r>
-              <w:rPr>
-                <w:rFonts w:ascii="Calibri" w:eastAsia="Calibri" w:hAnsi="Calibri" w:cs="Calibri"/>
-              </w:rPr>
-              <w:t>3</w:t>
-            </w:r>
-          </w:p>
-        </w:tc>
-        <w:tc>
-          <w:tcPr>
-            <w:tcW w:w="1930" w:type="dxa"/>
-          </w:tcPr>
-          <w:p>
-            <w:pPr>
-              <w:jc w:val="center"/>
-              <w:rPr>
-                <w:rFonts w:ascii="Calibri" w:eastAsia="Calibri" w:hAnsi="Calibri" w:cs="Calibri"/>
-              </w:rPr>
-            </w:pPr>
-          </w:p>
-        </w:tc>
-        <w:tc>
-          <w:tcPr>
-            <w:tcW w:w="6207" w:type="dxa"/>
-          </w:tcPr>
-          <w:p>
-            <w:pPr>
-              <w:ind w:left="2"/>
-              <w:jc w:val="center"/>
-              <w:rPr>
-                <w:rFonts w:ascii="Calibri" w:eastAsia="Calibri" w:hAnsi="Calibri" w:cs="Calibri"/>
-                <w:b/>
-              </w:rPr>
-            </w:pPr>
-            <w:r>
-              <w:rPr>
-                <w:rFonts w:ascii="Calibri" w:eastAsia="Calibri" w:hAnsi="Calibri" w:cs="Calibri"/>
-                <w:b/>
-              </w:rPr>
-              <w:t>SI</w:t>
-            </w:r>
-          </w:p>
-          <w:p>
-            <w:pPr>
-              <w:ind w:left="2"/>
-              <w:jc w:val="center"/>
-              <w:rPr>
-                <w:rFonts w:ascii="Calibri" w:eastAsia="Calibri" w:hAnsi="Calibri" w:cs="Calibri"/>
-              </w:rPr>
-            </w:pPr>
-            <w:r>
-              <w:rPr>
-                <w:rFonts w:ascii="Calibri" w:eastAsia="Calibri" w:hAnsi="Calibri" w:cs="Calibri"/>
-              </w:rPr>
-              <w:t>Se delegan las instrucciones de la ubicación  y se registra la patrulla de búsqueda</w:t>
-            </w:r>
-          </w:p>
-        </w:tc>
-      </w:tr>
-      <w:tr>
-        <w:trPr>
-          <w:trHeight w:val="619"/>
-        </w:trPr>
-        <w:tc>
-          <w:tcPr>
-            <w:tcW w:w="934" w:type="dxa"/>
-          </w:tcPr>
-          <w:p>
-            <w:pPr>
-              <w:ind w:left="3"/>
-              <w:jc w:val="center"/>
-              <w:rPr>
-                <w:rFonts w:ascii="Calibri" w:hAnsi="Calibri"/>
-              </w:rPr>
-            </w:pPr>
-            <w:r>
-              <w:rPr>
-                <w:rFonts w:ascii="Calibri" w:eastAsia="Calibri" w:hAnsi="Calibri" w:cs="Calibri"/>
-              </w:rPr>
-              <w:t>4</w:t>
-            </w:r>
-          </w:p>
-        </w:tc>
-        <w:tc>
-          <w:tcPr>
-            <w:tcW w:w="1930" w:type="dxa"/>
-          </w:tcPr>
-          <w:p>
-            <w:pPr>
-              <w:jc w:val="center"/>
-              <w:rPr>
-                <w:rFonts w:ascii="Calibri" w:hAnsi="Calibri"/>
-              </w:rPr>
-            </w:pPr>
-          </w:p>
-        </w:tc>
-        <w:tc>
-          <w:tcPr>
-            <w:tcW w:w="6207" w:type="dxa"/>
-          </w:tcPr>
-          <w:p>
-            <w:pPr>
-              <w:ind w:left="2"/>
-              <w:jc w:val="center"/>
-              <w:rPr>
-                <w:rFonts w:ascii="Calibri" w:eastAsia="Arial" w:hAnsi="Calibri" w:cs="Arial"/>
-              </w:rPr>
-            </w:pPr>
-            <w:r>
-              <w:rPr>
-                <w:rFonts w:ascii="Calibri" w:eastAsia="Calibri" w:hAnsi="Calibri" w:cs="Calibri"/>
-              </w:rPr>
-              <w:t xml:space="preserve">La patrulla acude </w:t>
-            </w:r>
-            <w:r>
-              <w:rPr>
-                <w:rFonts w:ascii="Calibri" w:eastAsia="Calibri" w:hAnsi="Calibri" w:cs="Calibri"/>
-              </w:rPr>
-              <w:t xml:space="preserve">al lugar declarado para </w:t>
-            </w:r>
-            <w:r>
-              <w:rPr>
-                <w:rFonts w:ascii="Calibri" w:eastAsia="Calibri" w:hAnsi="Calibri" w:cs="Calibri"/>
-              </w:rPr>
-              <w:t>realizar la búsqueda del animal en el perímetro indicado por el sistema</w:t>
             </w:r>
           </w:p>
         </w:tc>
@@ -1452,10 +1097,12 @@
       <w:tr>
         <w:trPr>
           <w:trHeight w:val="379"/>
+          <w:jc w:val="center"/>
         </w:trPr>
         <w:tc>
           <w:tcPr>
             <w:tcW w:w="934" w:type="dxa"/>
+            <w:vAlign w:val="center"/>
           </w:tcPr>
           <w:p>
             <w:pPr>
@@ -1470,6 +1117,7 @@
         <w:tc>
           <w:tcPr>
             <w:tcW w:w="1930" w:type="dxa"/>
+            <w:vAlign w:val="center"/>
           </w:tcPr>
           <w:p>
             <w:pPr>
@@ -1483,6 +1131,7 @@
         <w:tc>
           <w:tcPr>
             <w:tcW w:w="6207" w:type="dxa"/>
+            <w:vAlign w:val="center"/>
           </w:tcPr>
           <w:p>
             <w:pPr>
@@ -1504,7 +1153,7 @@
                 <w:rFonts w:ascii="Calibri" w:eastAsia="Calibri" w:hAnsi="Calibri" w:cs="Calibri"/>
                 <w:b/>
               </w:rPr>
-              <w:t xml:space="preserve"> al</w:t>
+              <w:t xml:space="preserve"> un</w:t>
             </w:r>
             <w:r>
               <w:rPr>
@@ -1519,10 +1168,12 @@
       <w:tr>
         <w:trPr>
           <w:trHeight w:val="574"/>
+          <w:jc w:val="center"/>
         </w:trPr>
         <w:tc>
           <w:tcPr>
             <w:tcW w:w="934" w:type="dxa"/>
+            <w:vAlign w:val="center"/>
           </w:tcPr>
           <w:p>
             <w:pPr>
@@ -1536,9 +1187,79 @@
               <w:rPr>
                 <w:rFonts w:ascii="Calibri" w:eastAsia="Calibri" w:hAnsi="Calibri" w:cs="Calibri"/>
               </w:rPr>
-              <w:t>5</w:t>
-            </w:r>
-          </w:p>
+              <w:t>1</w:t>
+            </w:r>
+          </w:p>
+        </w:tc>
+        <w:tc>
+          <w:tcPr>
+            <w:tcW w:w="1930" w:type="dxa"/>
+            <w:vAlign w:val="center"/>
+          </w:tcPr>
+          <w:p>
+            <w:pPr>
+              <w:jc w:val="center"/>
+              <w:rPr>
+                <w:rFonts w:ascii="Calibri" w:hAnsi="Calibri"/>
+              </w:rPr>
+            </w:pPr>
+            <w:r>
+              <w:rPr>
+                <w:rFonts w:ascii="Calibri" w:eastAsia="Calibri" w:hAnsi="Calibri" w:cs="Calibri"/>
+              </w:rPr>
+              <w:t>Voluntario Búsqueda</w:t>
+            </w:r>
+          </w:p>
+        </w:tc>
+        <w:tc>
+          <w:tcPr>
+            <w:tcW w:w="6207" w:type="dxa"/>
+            <w:vAlign w:val="center"/>
+          </w:tcPr>
+          <w:p>
+            <w:pPr>
+              <w:ind w:right="21"/>
+              <w:jc w:val="center"/>
+              <w:rPr>
+                <w:rFonts w:ascii="Calibri" w:eastAsia="Calibri" w:hAnsi="Calibri" w:cs="Calibri"/>
+                <w:b/>
+              </w:rPr>
+            </w:pPr>
+            <w:r>
+              <w:rPr>
+                <w:rFonts w:ascii="Calibri" w:eastAsia="Calibri" w:hAnsi="Calibri" w:cs="Calibri"/>
+                <w:b/>
+              </w:rPr>
+              <w:t>SI</w:t>
+            </w:r>
+          </w:p>
+          <w:p>
+            <w:pPr>
+              <w:ind w:right="21"/>
+              <w:jc w:val="center"/>
+              <w:rPr>
+                <w:rFonts w:ascii="Calibri" w:hAnsi="Calibri"/>
+              </w:rPr>
+            </w:pPr>
+            <w:r>
+              <w:rPr>
+                <w:rFonts w:ascii="Calibri" w:eastAsia="Calibri" w:hAnsi="Calibri" w:cs="Calibri"/>
+              </w:rPr>
+              <w:t>Se revisa al animal en el mismo lugar de rescate verificando el estado de salud.</w:t>
+            </w:r>
+          </w:p>
+        </w:tc>
+      </w:tr>
+      <w:tr>
+        <w:trPr>
+          <w:trHeight w:val="285"/>
+          <w:jc w:val="center"/>
+        </w:trPr>
+        <w:tc>
+          <w:tcPr>
+            <w:tcW w:w="934" w:type="dxa"/>
+            <w:vAlign w:val="center"/>
+          </w:tcPr>
           <w:p>
             <w:pPr>
               <w:ind w:left="3"/>
@@ -1552,6 +1273,7 @@
         <w:tc>
           <w:tcPr>
             <w:tcW w:w="1930" w:type="dxa"/>
+            <w:vAlign w:val="center"/>
           </w:tcPr>
           <w:p>
             <w:pPr>
@@ -1565,10 +1287,10 @@
         <w:tc>
           <w:tcPr>
             <w:tcW w:w="6207" w:type="dxa"/>
-          </w:tcPr>
-          <w:p>
-            <w:pPr>
-              <w:ind w:right="25"/>
+            <w:vAlign w:val="center"/>
+          </w:tcPr>
+          <w:p>
+            <w:pPr>
               <w:jc w:val="center"/>
               <w:rPr>
                 <w:rFonts w:ascii="Calibri" w:hAnsi="Calibri"/>
@@ -1579,21 +1301,14 @@
                 <w:rFonts w:ascii="Calibri" w:eastAsia="Calibri" w:hAnsi="Calibri" w:cs="Calibri"/>
                 <w:b/>
               </w:rPr>
-              <w:t>NO</w:t>
-            </w:r>
-          </w:p>
-          <w:p>
-            <w:pPr>
-              <w:jc w:val="center"/>
-              <w:rPr>
-                <w:rFonts w:ascii="Calibri" w:hAnsi="Calibri"/>
-              </w:rPr>
-            </w:pPr>
-            <w:r>
-              <w:rPr>
-                <w:rFonts w:ascii="Calibri" w:eastAsia="Calibri" w:hAnsi="Calibri" w:cs="Calibri"/>
-              </w:rPr>
-              <w:t>Se registra la re planificación del rescate en el sistema</w:t>
+              <w:t xml:space="preserve">¿El animal </w:t>
+            </w:r>
+            <w:r>
+              <w:rPr>
+                <w:rFonts w:ascii="Calibri" w:eastAsia="Calibri" w:hAnsi="Calibri" w:cs="Calibri"/>
+                <w:b/>
+              </w:rPr>
+              <w:t>necesita acudir a una veterinaria?</w:t>
             </w:r>
           </w:p>
         </w:tc>
@@ -1601,10 +1316,12 @@
       <w:tr>
         <w:trPr>
           <w:trHeight w:val="574"/>
+          <w:jc w:val="center"/>
         </w:trPr>
         <w:tc>
           <w:tcPr>
             <w:tcW w:w="934" w:type="dxa"/>
+            <w:vAlign w:val="center"/>
           </w:tcPr>
           <w:p>
             <w:pPr>
@@ -1618,13 +1335,14 @@
               <w:rPr>
                 <w:rFonts w:ascii="Calibri" w:eastAsia="Calibri" w:hAnsi="Calibri" w:cs="Calibri"/>
               </w:rPr>
-              <w:t>5</w:t>
+              <w:t>2</w:t>
             </w:r>
           </w:p>
         </w:tc>
         <w:tc>
           <w:tcPr>
             <w:tcW w:w="1930" w:type="dxa"/>
+            <w:vAlign w:val="center"/>
           </w:tcPr>
           <w:p>
             <w:pPr>
@@ -1633,19 +1351,30 @@
                 <w:rFonts w:ascii="Calibri" w:hAnsi="Calibri"/>
               </w:rPr>
             </w:pPr>
+            <w:r>
+              <w:rPr>
+                <w:rFonts w:ascii="Calibri" w:eastAsia="Calibri" w:hAnsi="Calibri" w:cs="Calibri"/>
+              </w:rPr>
+              <w:t xml:space="preserve">Voluntario </w:t>
+            </w:r>
+            <w:r>
+              <w:rPr>
+                <w:rFonts w:ascii="Calibri" w:eastAsia="Calibri" w:hAnsi="Calibri" w:cs="Calibri"/>
+              </w:rPr>
+              <w:t>Búsqueda</w:t>
+            </w:r>
           </w:p>
         </w:tc>
         <w:tc>
           <w:tcPr>
             <w:tcW w:w="6207" w:type="dxa"/>
-          </w:tcPr>
-          <w:p>
-            <w:pPr>
-              <w:ind w:right="21"/>
-              <w:jc w:val="center"/>
-              <w:rPr>
-                <w:rFonts w:ascii="Calibri" w:eastAsia="Calibri" w:hAnsi="Calibri" w:cs="Calibri"/>
-                <w:b/>
+            <w:vAlign w:val="center"/>
+          </w:tcPr>
+          <w:p>
+            <w:pPr>
+              <w:jc w:val="center"/>
+              <w:rPr>
+                <w:rFonts w:ascii="Calibri" w:eastAsia="Calibri" w:hAnsi="Calibri" w:cs="Calibri"/>
               </w:rPr>
             </w:pPr>
             <w:r>
@@ -1655,79 +1384,18 @@
               </w:rPr>
               <w:t>SI</w:t>
             </w:r>
-          </w:p>
-          <w:p>
-            <w:pPr>
-              <w:ind w:right="21"/>
-              <w:jc w:val="center"/>
-              <w:rPr>
-                <w:rFonts w:ascii="Calibri" w:hAnsi="Calibri"/>
-              </w:rPr>
-            </w:pPr>
-            <w:r>
-              <w:rPr>
-                <w:rFonts w:ascii="Calibri" w:eastAsia="Calibri" w:hAnsi="Calibri" w:cs="Calibri"/>
-              </w:rPr>
-              <w:t>Se revisa al animal en el mismo lugar de rescate verificando el estado de salud.</w:t>
-            </w:r>
-          </w:p>
-        </w:tc>
-      </w:tr>
-      <w:tr>
-        <w:trPr>
-          <w:trHeight w:val="285"/>
-        </w:trPr>
-        <w:tc>
-          <w:tcPr>
-            <w:tcW w:w="934" w:type="dxa"/>
-          </w:tcPr>
-          <w:p>
-            <w:pPr>
-              <w:ind w:left="3"/>
-              <w:jc w:val="center"/>
-              <w:rPr>
-                <w:rFonts w:ascii="Calibri" w:hAnsi="Calibri"/>
-              </w:rPr>
-            </w:pPr>
-          </w:p>
-        </w:tc>
-        <w:tc>
-          <w:tcPr>
-            <w:tcW w:w="1930" w:type="dxa"/>
-          </w:tcPr>
-          <w:p>
-            <w:pPr>
-              <w:jc w:val="center"/>
-              <w:rPr>
-                <w:rFonts w:ascii="Calibri" w:hAnsi="Calibri"/>
-              </w:rPr>
-            </w:pPr>
-          </w:p>
-        </w:tc>
-        <w:tc>
-          <w:tcPr>
-            <w:tcW w:w="6207" w:type="dxa"/>
-          </w:tcPr>
-          <w:p>
-            <w:pPr>
-              <w:jc w:val="center"/>
-              <w:rPr>
-                <w:rFonts w:ascii="Calibri" w:hAnsi="Calibri"/>
-              </w:rPr>
-            </w:pPr>
-            <w:r>
-              <w:rPr>
-                <w:rFonts w:ascii="Calibri" w:eastAsia="Calibri" w:hAnsi="Calibri" w:cs="Calibri"/>
-                <w:b/>
-              </w:rPr>
-              <w:t xml:space="preserve">¿El animal </w:t>
-            </w:r>
-            <w:r>
-              <w:rPr>
-                <w:rFonts w:ascii="Calibri" w:eastAsia="Calibri" w:hAnsi="Calibri" w:cs="Calibri"/>
-                <w:b/>
-              </w:rPr>
-              <w:t>necesita acudir a una veterinaria?</w:t>
+            <w:r>
+              <w:rPr>
+                <w:rFonts w:ascii="Calibri" w:eastAsia="Calibri" w:hAnsi="Calibri" w:cs="Calibri"/>
+                <w:b/>
+              </w:rPr>
+              <w:br/>
+            </w:r>
+            <w:r>
+              <w:rPr>
+                <w:rFonts w:ascii="Calibri" w:eastAsia="Calibri" w:hAnsi="Calibri" w:cs="Calibri"/>
+              </w:rPr>
+              <w:t>Se verifica en el sistema la veterinaria más cercana y se procede a llevarla a la misma</w:t>
             </w:r>
           </w:p>
         </w:tc>
@@ -1735,70 +1403,131 @@
       <w:tr>
         <w:trPr>
           <w:trHeight w:val="574"/>
+          <w:jc w:val="center"/>
         </w:trPr>
         <w:tc>
           <w:tcPr>
             <w:tcW w:w="934" w:type="dxa"/>
+            <w:vAlign w:val="center"/>
           </w:tcPr>
           <w:p>
             <w:pPr>
               <w:ind w:left="3"/>
               <w:jc w:val="center"/>
               <w:rPr>
-                <w:rFonts w:ascii="Calibri" w:hAnsi="Calibri"/>
-              </w:rPr>
-            </w:pPr>
-            <w:r>
-              <w:rPr>
-                <w:rFonts w:ascii="Calibri" w:eastAsia="Calibri" w:hAnsi="Calibri" w:cs="Calibri"/>
-              </w:rPr>
-              <w:t>6</w:t>
+                <w:rFonts w:ascii="Calibri" w:eastAsia="Calibri" w:hAnsi="Calibri" w:cs="Calibri"/>
+              </w:rPr>
+            </w:pPr>
+          </w:p>
+          <w:p>
+            <w:pPr>
+              <w:jc w:val="center"/>
+              <w:rPr>
+                <w:rFonts w:ascii="Calibri" w:eastAsia="Calibri" w:hAnsi="Calibri" w:cs="Calibri"/>
+              </w:rPr>
+            </w:pPr>
+          </w:p>
+          <w:p>
+            <w:pPr>
+              <w:jc w:val="center"/>
+              <w:rPr>
+                <w:rFonts w:ascii="Calibri" w:eastAsia="Calibri" w:hAnsi="Calibri" w:cs="Calibri"/>
+              </w:rPr>
+            </w:pPr>
+            <w:r>
+              <w:rPr>
+                <w:rFonts w:ascii="Calibri" w:eastAsia="Calibri" w:hAnsi="Calibri" w:cs="Calibri"/>
+              </w:rPr>
+              <w:t>2</w:t>
             </w:r>
           </w:p>
         </w:tc>
         <w:tc>
           <w:tcPr>
             <w:tcW w:w="1930" w:type="dxa"/>
-          </w:tcPr>
-          <w:p>
-            <w:pPr>
-              <w:jc w:val="center"/>
-              <w:rPr>
-                <w:rFonts w:ascii="Calibri" w:hAnsi="Calibri"/>
-              </w:rPr>
-            </w:pPr>
+            <w:vAlign w:val="center"/>
+          </w:tcPr>
+          <w:p>
+            <w:pPr>
+              <w:jc w:val="center"/>
+              <w:rPr>
+                <w:rFonts w:ascii="Calibri" w:eastAsia="Calibri" w:hAnsi="Calibri" w:cs="Calibri"/>
+              </w:rPr>
+            </w:pPr>
+            <w:r>
+              <w:rPr>
+                <w:rFonts w:ascii="Calibri" w:eastAsia="Calibri" w:hAnsi="Calibri" w:cs="Calibri"/>
+              </w:rPr>
+              <w:t>Voluntario Búsqueda</w:t>
+            </w:r>
           </w:p>
         </w:tc>
         <w:tc>
           <w:tcPr>
             <w:tcW w:w="6207" w:type="dxa"/>
-          </w:tcPr>
-          <w:p>
-            <w:pPr>
-              <w:jc w:val="center"/>
-              <w:rPr>
-                <w:rFonts w:ascii="Calibri" w:eastAsia="Calibri" w:hAnsi="Calibri" w:cs="Calibri"/>
-              </w:rPr>
-            </w:pPr>
-            <w:r>
-              <w:rPr>
-                <w:rFonts w:ascii="Calibri" w:eastAsia="Calibri" w:hAnsi="Calibri" w:cs="Calibri"/>
-                <w:b/>
-              </w:rPr>
-              <w:t>SI</w:t>
-            </w:r>
-            <w:r>
-              <w:rPr>
-                <w:rFonts w:ascii="Calibri" w:eastAsia="Calibri" w:hAnsi="Calibri" w:cs="Calibri"/>
-                <w:b/>
-              </w:rPr>
-              <w:br/>
-            </w:r>
-            <w:r>
-              <w:rPr>
-                <w:rFonts w:ascii="Calibri" w:eastAsia="Calibri" w:hAnsi="Calibri" w:cs="Calibri"/>
-              </w:rPr>
-              <w:t>Se verifica en el sistema la veterinaria más cercana y se procede a llevarla a la misma</w:t>
+            <w:vAlign w:val="center"/>
+          </w:tcPr>
+          <w:p>
+            <w:pPr>
+              <w:jc w:val="center"/>
+              <w:rPr>
+                <w:rFonts w:ascii="Calibri" w:eastAsia="Calibri" w:hAnsi="Calibri" w:cs="Calibri"/>
+                <w:b/>
+              </w:rPr>
+            </w:pPr>
+            <w:r>
+              <w:rPr>
+                <w:rFonts w:ascii="Calibri" w:eastAsia="Calibri" w:hAnsi="Calibri" w:cs="Calibri"/>
+                <w:b/>
+              </w:rPr>
+              <w:t>NO</w:t>
+            </w:r>
+          </w:p>
+          <w:p>
+            <w:pPr>
+              <w:jc w:val="center"/>
+              <w:rPr>
+                <w:rFonts w:ascii="Calibri" w:eastAsia="Calibri" w:hAnsi="Calibri" w:cs="Calibri"/>
+              </w:rPr>
+            </w:pPr>
+            <w:r>
+              <w:rPr>
+                <w:rFonts w:ascii="Calibri" w:eastAsia="Calibri" w:hAnsi="Calibri" w:cs="Calibri"/>
+              </w:rPr>
+              <w:t>Se acude a SIGMA con el animal para que el encargado de voluntarios registre el hallazgo</w:t>
+            </w:r>
+            <w:r>
+              <w:rPr>
+                <w:rFonts w:ascii="Calibri" w:eastAsia="Calibri" w:hAnsi="Calibri" w:cs="Calibri"/>
+              </w:rPr>
+              <w:t>.</w:t>
+            </w:r>
+          </w:p>
+          <w:p>
+            <w:pPr>
+              <w:jc w:val="center"/>
+              <w:rPr>
+                <w:rFonts w:ascii="Calibri" w:eastAsia="Calibri" w:hAnsi="Calibri" w:cs="Calibri"/>
+                <w:b/>
+              </w:rPr>
+            </w:pPr>
+            <w:r>
+              <w:rPr>
+                <w:rFonts w:ascii="Calibri" w:eastAsia="Calibri" w:hAnsi="Calibri" w:cs="Calibri"/>
+              </w:rPr>
+              <w:t xml:space="preserve">En caso de no poder hacerlo en ese momento, se deberá poner en contacto con el </w:t>
+            </w:r>
+            <w:r>
+              <w:rPr>
+                <w:rFonts w:ascii="Calibri" w:eastAsia="Calibri" w:hAnsi="Calibri" w:cs="Calibri"/>
+              </w:rPr>
+              <w:t>Encargado</w:t>
+            </w:r>
+            <w:r>
+              <w:rPr>
+                <w:rFonts w:ascii="Calibri" w:eastAsia="Calibri" w:hAnsi="Calibri" w:cs="Calibri"/>
+              </w:rPr>
+              <w:t xml:space="preserve"> de Voluntarios, quien le brindará instrucciones</w:t>
             </w:r>
           </w:p>
         </w:tc>
@@ -1806,10 +1535,12 @@
       <w:tr>
         <w:trPr>
           <w:trHeight w:val="574"/>
+          <w:jc w:val="center"/>
         </w:trPr>
         <w:tc>
           <w:tcPr>
             <w:tcW w:w="934" w:type="dxa"/>
+            <w:vAlign w:val="center"/>
           </w:tcPr>
           <w:p>
             <w:pPr>
@@ -1824,6 +1555,7 @@
         <w:tc>
           <w:tcPr>
             <w:tcW w:w="1930" w:type="dxa"/>
+            <w:vAlign w:val="center"/>
           </w:tcPr>
           <w:p>
             <w:pPr>
@@ -1837,6 +1569,7 @@
         <w:tc>
           <w:tcPr>
             <w:tcW w:w="6207" w:type="dxa"/>
+            <w:vAlign w:val="center"/>
           </w:tcPr>
           <w:p>
             <w:pPr>
@@ -1877,10 +1610,12 @@
       <w:tr>
         <w:trPr>
           <w:trHeight w:val="574"/>
+          <w:jc w:val="center"/>
         </w:trPr>
         <w:tc>
           <w:tcPr>
             <w:tcW w:w="934" w:type="dxa"/>
+            <w:vAlign w:val="center"/>
           </w:tcPr>
           <w:p>
             <w:pPr>
@@ -1912,13 +1647,14 @@
               <w:rPr>
                 <w:rFonts w:ascii="Calibri" w:eastAsia="Calibri" w:hAnsi="Calibri" w:cs="Calibri"/>
               </w:rPr>
-              <w:t>7</w:t>
+              <w:t>3</w:t>
             </w:r>
           </w:p>
         </w:tc>
         <w:tc>
           <w:tcPr>
             <w:tcW w:w="1930" w:type="dxa"/>
+            <w:vAlign w:val="center"/>
           </w:tcPr>
           <w:p>
             <w:pPr>
@@ -1927,11 +1663,18 @@
                 <w:rFonts w:ascii="Calibri" w:hAnsi="Calibri"/>
               </w:rPr>
             </w:pPr>
+            <w:r>
+              <w:rPr>
+                <w:rFonts w:ascii="Calibri" w:eastAsia="Calibri" w:hAnsi="Calibri" w:cs="Calibri"/>
+              </w:rPr>
+              <w:t>Voluntario Búsqueda</w:t>
+            </w:r>
           </w:p>
         </w:tc>
         <w:tc>
           <w:tcPr>
             <w:tcW w:w="6207" w:type="dxa"/>
+            <w:vAlign w:val="center"/>
           </w:tcPr>
           <w:p>
             <w:pPr>
@@ -1953,6 +1696,32 @@
             <w:pPr>
               <w:jc w:val="center"/>
               <w:rPr>
+                <w:rFonts w:ascii="Calibri" w:eastAsia="Calibri" w:hAnsi="Calibri" w:cs="Calibri"/>
+              </w:rPr>
+            </w:pPr>
+            <w:r>
+              <w:rPr>
+                <w:rFonts w:ascii="Calibri" w:eastAsia="Calibri" w:hAnsi="Calibri" w:cs="Calibri"/>
+              </w:rPr>
+              <w:t xml:space="preserve">Se deja al animal en la veterinaria indicando al responsable </w:t>
+            </w:r>
+            <w:r>
+              <w:rPr>
+                <w:rFonts w:ascii="Calibri" w:eastAsia="Calibri" w:hAnsi="Calibri" w:cs="Calibri"/>
+              </w:rPr>
+              <w:t xml:space="preserve">el lugar </w:t>
+            </w:r>
+            <w:r>
+              <w:rPr>
+                <w:rFonts w:ascii="Calibri" w:eastAsia="Calibri" w:hAnsi="Calibri" w:cs="Calibri"/>
+              </w:rPr>
+              <w:t>que se contacte con la organización ante cualquier novedad en el tratamiento o para retirar al animal una vez curado el mismo.</w:t>
+            </w:r>
+          </w:p>
+          <w:p>
+            <w:pPr>
+              <w:jc w:val="center"/>
+              <w:rPr>
                 <w:rFonts w:ascii="Calibri" w:hAnsi="Calibri"/>
               </w:rPr>
             </w:pPr>
@@ -1960,7 +1729,19 @@
               <w:rPr>
                 <w:rFonts w:ascii="Calibri" w:eastAsia="Calibri" w:hAnsi="Calibri" w:cs="Calibri"/>
               </w:rPr>
-              <w:t>Se deja al animal en la veterinaria indicando al responsable del lugar que se contacte con la organización ante cualquier novedad en el tratamiento o para retirar al animal una vez curado el mismo.</w:t>
+              <w:t xml:space="preserve">Se pone en conocimiento al Encargado de </w:t>
+            </w:r>
+            <w:r>
+              <w:rPr>
+                <w:rFonts w:ascii="Calibri" w:eastAsia="Calibri" w:hAnsi="Calibri" w:cs="Calibri"/>
+              </w:rPr>
+              <w:t>Voluntarios</w:t>
+            </w:r>
+            <w:r>
+              <w:rPr>
+                <w:rFonts w:ascii="Calibri" w:eastAsia="Calibri" w:hAnsi="Calibri" w:cs="Calibri"/>
+              </w:rPr>
+              <w:t xml:space="preserve"> de la acción tomado brindando los datos de la veterinaria y de la mascota</w:t>
             </w:r>
           </w:p>
         </w:tc>
@@ -1968,10 +1749,12 @@
       <w:tr>
         <w:trPr>
           <w:trHeight w:val="574"/>
+          <w:jc w:val="center"/>
         </w:trPr>
         <w:tc>
           <w:tcPr>
             <w:tcW w:w="934" w:type="dxa"/>
+            <w:vAlign w:val="center"/>
           </w:tcPr>
           <w:p>
             <w:pPr>
@@ -1985,27 +1768,34 @@
               <w:rPr>
                 <w:rFonts w:ascii="Calibri" w:eastAsia="Calibri" w:hAnsi="Calibri" w:cs="Calibri"/>
               </w:rPr>
-              <w:lastRenderedPageBreak/>
-              <w:t>7</w:t>
+              <w:t>3</w:t>
             </w:r>
           </w:p>
         </w:tc>
         <w:tc>
           <w:tcPr>
             <w:tcW w:w="1930" w:type="dxa"/>
-          </w:tcPr>
-          <w:p>
-            <w:pPr>
-              <w:jc w:val="center"/>
-              <w:rPr>
-                <w:rFonts w:ascii="Calibri" w:eastAsia="Calibri" w:hAnsi="Calibri" w:cs="Calibri"/>
-              </w:rPr>
-            </w:pPr>
+            <w:vAlign w:val="center"/>
+          </w:tcPr>
+          <w:p>
+            <w:pPr>
+              <w:jc w:val="center"/>
+              <w:rPr>
+                <w:rFonts w:ascii="Calibri" w:eastAsia="Calibri" w:hAnsi="Calibri" w:cs="Calibri"/>
+              </w:rPr>
+            </w:pPr>
+            <w:r>
+              <w:rPr>
+                <w:rFonts w:ascii="Calibri" w:eastAsia="Calibri" w:hAnsi="Calibri" w:cs="Calibri"/>
+              </w:rPr>
+              <w:t>Voluntario Búsqueda</w:t>
+            </w:r>
           </w:p>
         </w:tc>
         <w:tc>
           <w:tcPr>
             <w:tcW w:w="6207" w:type="dxa"/>
+            <w:vAlign w:val="center"/>
           </w:tcPr>
           <w:p>
             <w:pPr>
@@ -2034,165 +1824,13 @@
               <w:rPr>
                 <w:rFonts w:ascii="Calibri" w:eastAsia="Calibri" w:hAnsi="Calibri" w:cs="Calibri"/>
               </w:rPr>
-              <w:t>Se espera que el veterinario termine con su trabajo, abonado insumos y la atención en caso de ser necesario.</w:t>
-            </w:r>
-          </w:p>
-        </w:tc>
-      </w:tr>
-      <w:tr>
-        <w:tblPrEx>
-          <w:tblCellMar>
-            <w:top w:w="0" w:type="dxa"/>
-            <w:left w:w="0" w:type="dxa"/>
-            <w:right w:w="0" w:type="dxa"/>
-          </w:tblCellMar>
-        </w:tblPrEx>
-        <w:trPr>
-          <w:trHeight w:val="256"/>
-        </w:trPr>
-        <w:tc>
-          <w:tcPr>
-            <w:tcW w:w="934" w:type="dxa"/>
-          </w:tcPr>
-          <w:p>
-            <w:pPr>
-              <w:ind w:left="3"/>
-              <w:jc w:val="center"/>
-              <w:rPr>
-                <w:rFonts w:ascii="Calibri" w:hAnsi="Calibri"/>
-              </w:rPr>
-            </w:pPr>
-          </w:p>
-        </w:tc>
-        <w:tc>
-          <w:tcPr>
-            <w:tcW w:w="1930" w:type="dxa"/>
-          </w:tcPr>
-          <w:p>
-            <w:pPr>
-              <w:jc w:val="center"/>
-              <w:rPr>
-                <w:rFonts w:ascii="Calibri" w:hAnsi="Calibri"/>
-              </w:rPr>
-            </w:pPr>
-          </w:p>
-        </w:tc>
-        <w:tc>
-          <w:tcPr>
-            <w:tcW w:w="6207" w:type="dxa"/>
-          </w:tcPr>
-          <w:p>
-            <w:pPr>
-              <w:ind w:left="2"/>
-              <w:jc w:val="center"/>
-              <w:rPr>
-                <w:rFonts w:ascii="Calibri" w:hAnsi="Calibri"/>
-              </w:rPr>
-            </w:pPr>
-            <w:r>
-              <w:rPr>
-                <w:rFonts w:ascii="Calibri" w:eastAsia="Calibri" w:hAnsi="Calibri" w:cs="Calibri"/>
-                <w:b/>
-              </w:rPr>
-              <w:t>¿El animal se enc</w:t>
-            </w:r>
-            <w:r>
-              <w:rPr>
-                <w:rFonts w:ascii="Calibri" w:eastAsia="Calibri" w:hAnsi="Calibri" w:cs="Calibri"/>
-                <w:b/>
-              </w:rPr>
-              <w:t>uentra</w:t>
-            </w:r>
-            <w:r>
-              <w:rPr>
-                <w:rFonts w:ascii="Calibri" w:eastAsia="Calibri" w:hAnsi="Calibri" w:cs="Calibri"/>
-                <w:b/>
-              </w:rPr>
-              <w:t xml:space="preserve"> en buen estado?</w:t>
-            </w:r>
-          </w:p>
-        </w:tc>
-      </w:tr>
-      <w:tr>
-        <w:tblPrEx>
-          <w:tblCellMar>
-            <w:top w:w="0" w:type="dxa"/>
-            <w:left w:w="0" w:type="dxa"/>
-            <w:right w:w="0" w:type="dxa"/>
-          </w:tblCellMar>
-        </w:tblPrEx>
-        <w:trPr>
-          <w:trHeight w:val="335"/>
-        </w:trPr>
-        <w:tc>
-          <w:tcPr>
-            <w:tcW w:w="934" w:type="dxa"/>
-          </w:tcPr>
-          <w:p>
-            <w:pPr>
-              <w:ind w:left="3"/>
-              <w:jc w:val="center"/>
-              <w:rPr>
-                <w:rFonts w:ascii="Calibri" w:hAnsi="Calibri"/>
-              </w:rPr>
-            </w:pPr>
-            <w:r>
-              <w:rPr>
-                <w:rFonts w:ascii="Calibri" w:eastAsia="Calibri" w:hAnsi="Calibri" w:cs="Calibri"/>
-              </w:rPr>
-              <w:t>8</w:t>
-            </w:r>
-          </w:p>
-        </w:tc>
-        <w:tc>
-          <w:tcPr>
-            <w:tcW w:w="1930" w:type="dxa"/>
-          </w:tcPr>
-          <w:p>
-            <w:pPr>
-              <w:jc w:val="center"/>
-              <w:rPr>
-                <w:rFonts w:ascii="Calibri" w:hAnsi="Calibri"/>
-              </w:rPr>
-            </w:pPr>
-          </w:p>
-        </w:tc>
-        <w:tc>
-          <w:tcPr>
-            <w:tcW w:w="6207" w:type="dxa"/>
-          </w:tcPr>
-          <w:p>
-            <w:pPr>
-              <w:ind w:left="2"/>
-              <w:jc w:val="center"/>
-              <w:rPr>
-                <w:rFonts w:ascii="Calibri" w:hAnsi="Calibri"/>
-              </w:rPr>
-            </w:pPr>
-            <w:r>
-              <w:rPr>
-                <w:rFonts w:ascii="Calibri" w:eastAsia="Calibri" w:hAnsi="Calibri" w:cs="Calibri"/>
-                <w:b/>
-              </w:rPr>
-              <w:t>SI</w:t>
-            </w:r>
-            <w:r>
-              <w:rPr>
-                <w:rFonts w:ascii="Calibri" w:eastAsia="Calibri" w:hAnsi="Calibri" w:cs="Calibri"/>
-              </w:rPr>
-              <w:br/>
-            </w:r>
-            <w:r>
-              <w:rPr>
-                <w:rFonts w:ascii="Calibri" w:eastAsia="Calibri" w:hAnsi="Calibri" w:cs="Calibri"/>
-              </w:rPr>
-              <w:t xml:space="preserve">Se </w:t>
-            </w:r>
-            <w:r>
-              <w:rPr>
-                <w:rFonts w:ascii="Calibri" w:eastAsia="Calibri" w:hAnsi="Calibri" w:cs="Calibri"/>
-              </w:rPr>
-              <w:t>registran los datos del hallazgo</w:t>
+              <w:t>Se espera que el veterinario termine con su trabajo, abonado insumos y la at</w:t>
+            </w:r>
+            <w:r>
+              <w:rPr>
+                <w:rFonts w:ascii="Calibri" w:eastAsia="Calibri" w:hAnsi="Calibri" w:cs="Calibri"/>
+              </w:rPr>
+              <w:t>ención en caso de ser necesario, siempre solicitando el ticket correspondiente para posterior reintegro</w:t>
             </w:r>
           </w:p>
         </w:tc>
@@ -2207,10 +1845,12 @@
         </w:tblPrEx>
         <w:trPr>
           <w:trHeight w:val="356"/>
+          <w:jc w:val="center"/>
         </w:trPr>
         <w:tc>
           <w:tcPr>
             <w:tcW w:w="934" w:type="dxa"/>
+            <w:vAlign w:val="center"/>
           </w:tcPr>
           <w:p>
             <w:pPr>
@@ -2225,6 +1865,7 @@
         <w:tc>
           <w:tcPr>
             <w:tcW w:w="1930" w:type="dxa"/>
+            <w:vAlign w:val="center"/>
           </w:tcPr>
           <w:p>
             <w:pPr>
@@ -2238,6 +1879,7 @@
         <w:tc>
           <w:tcPr>
             <w:tcW w:w="6207" w:type="dxa"/>
+            <w:vAlign w:val="center"/>
           </w:tcPr>
           <w:p>
             <w:pPr>
@@ -2268,10 +1910,12 @@
         </w:tblPrEx>
         <w:trPr>
           <w:trHeight w:val="337"/>
+          <w:jc w:val="center"/>
         </w:trPr>
         <w:tc>
           <w:tcPr>
             <w:tcW w:w="934" w:type="dxa"/>
+            <w:vAlign w:val="center"/>
           </w:tcPr>
           <w:p>
             <w:pPr>
@@ -2285,13 +1929,14 @@
               <w:rPr>
                 <w:rFonts w:ascii="Calibri" w:eastAsia="Calibri" w:hAnsi="Calibri" w:cs="Calibri"/>
               </w:rPr>
-              <w:t>9</w:t>
+              <w:t>4</w:t>
             </w:r>
           </w:p>
         </w:tc>
         <w:tc>
           <w:tcPr>
             <w:tcW w:w="1930" w:type="dxa"/>
+            <w:vAlign w:val="center"/>
           </w:tcPr>
           <w:p>
             <w:pPr>
@@ -2300,11 +1945,30 @@
                 <w:rFonts w:ascii="Calibri" w:hAnsi="Calibri"/>
               </w:rPr>
             </w:pPr>
+            <w:r>
+              <w:rPr>
+                <w:rFonts w:ascii="Calibri" w:eastAsia="Calibri" w:hAnsi="Calibri" w:cs="Calibri"/>
+              </w:rPr>
+              <w:t>Encargado</w:t>
+            </w:r>
+            <w:r>
+              <w:rPr>
+                <w:rFonts w:ascii="Calibri" w:eastAsia="Calibri" w:hAnsi="Calibri" w:cs="Calibri"/>
+              </w:rPr>
+              <w:t xml:space="preserve"> de </w:t>
+            </w:r>
+            <w:r>
+              <w:rPr>
+                <w:rFonts w:ascii="Calibri" w:eastAsia="Calibri" w:hAnsi="Calibri" w:cs="Calibri"/>
+              </w:rPr>
+              <w:t>Voluntarios</w:t>
+            </w:r>
           </w:p>
         </w:tc>
         <w:tc>
           <w:tcPr>
             <w:tcW w:w="6207" w:type="dxa"/>
+            <w:vAlign w:val="center"/>
           </w:tcPr>
           <w:p>
             <w:pPr>
@@ -2350,7 +2014,20 @@
               <w:rPr>
                 <w:rFonts w:ascii="Calibri" w:eastAsia="Calibri" w:hAnsi="Calibri" w:cs="Calibri"/>
               </w:rPr>
-              <w:t>y se lo ingresa en la protectora.</w:t>
+              <w:t>y</w:t>
+            </w:r>
+            <w:r>
+              <w:rPr>
+                <w:rFonts w:ascii="Calibri" w:eastAsia="Calibri" w:hAnsi="Calibri" w:cs="Calibri"/>
+              </w:rPr>
+              <w:t xml:space="preserve"> se lo ingresa a </w:t>
+            </w:r>
+            <w:r>
+              <w:rPr>
+                <w:rFonts w:ascii="Calibri" w:eastAsia="Calibri" w:hAnsi="Calibri" w:cs="Calibri"/>
+              </w:rPr>
+              <w:lastRenderedPageBreak/>
+              <w:t>la protectora o un hogar provisorio, dependiendo del tiempo de demora que el dueño tenga para acudir a buscar a su mascota</w:t>
             </w:r>
           </w:p>
         </w:tc>
@@ -2365,10 +2042,12 @@
         </w:tblPrEx>
         <w:trPr>
           <w:trHeight w:val="619"/>
+          <w:jc w:val="center"/>
         </w:trPr>
         <w:tc>
           <w:tcPr>
             <w:tcW w:w="934" w:type="dxa"/>
+            <w:vAlign w:val="center"/>
           </w:tcPr>
           <w:p>
             <w:pPr>
@@ -2381,13 +2060,15 @@
               <w:rPr>
                 <w:rFonts w:ascii="Calibri" w:hAnsi="Calibri"/>
               </w:rPr>
-              <w:t>9</w:t>
+              <w:lastRenderedPageBreak/>
+              <w:t>4</w:t>
             </w:r>
           </w:p>
         </w:tc>
         <w:tc>
           <w:tcPr>
             <w:tcW w:w="1930" w:type="dxa"/>
+            <w:vAlign w:val="center"/>
           </w:tcPr>
           <w:p>
             <w:pPr>
@@ -2396,11 +2077,30 @@
                 <w:rFonts w:ascii="Calibri" w:hAnsi="Calibri"/>
               </w:rPr>
             </w:pPr>
+            <w:r>
+              <w:rPr>
+                <w:rFonts w:ascii="Calibri" w:eastAsia="Calibri" w:hAnsi="Calibri" w:cs="Calibri"/>
+              </w:rPr>
+              <w:t>Encargado</w:t>
+            </w:r>
+            <w:r>
+              <w:rPr>
+                <w:rFonts w:ascii="Calibri" w:eastAsia="Calibri" w:hAnsi="Calibri" w:cs="Calibri"/>
+              </w:rPr>
+              <w:t xml:space="preserve"> de </w:t>
+            </w:r>
+            <w:r>
+              <w:rPr>
+                <w:rFonts w:ascii="Calibri" w:eastAsia="Calibri" w:hAnsi="Calibri" w:cs="Calibri"/>
+              </w:rPr>
+              <w:t>Voluntarios</w:t>
+            </w:r>
           </w:p>
         </w:tc>
         <w:tc>
           <w:tcPr>
             <w:tcW w:w="6207" w:type="dxa"/>
+            <w:vAlign w:val="center"/>
           </w:tcPr>
           <w:p>
             <w:pPr>
@@ -2443,10 +2143,12 @@
         </w:tblPrEx>
         <w:trPr>
           <w:trHeight w:val="396"/>
+          <w:jc w:val="center"/>
         </w:trPr>
         <w:tc>
           <w:tcPr>
             <w:tcW w:w="934" w:type="dxa"/>
+            <w:vAlign w:val="center"/>
           </w:tcPr>
           <w:p>
             <w:pPr>
@@ -2461,6 +2163,7 @@
         <w:tc>
           <w:tcPr>
             <w:tcW w:w="1930" w:type="dxa"/>
+            <w:vAlign w:val="center"/>
           </w:tcPr>
           <w:p>
             <w:pPr>
@@ -2474,6 +2177,7 @@
         <w:tc>
           <w:tcPr>
             <w:tcW w:w="6207" w:type="dxa"/>
+            <w:vAlign w:val="center"/>
           </w:tcPr>
           <w:p>
             <w:pPr>
@@ -2503,10 +2207,12 @@
         </w:tblPrEx>
         <w:trPr>
           <w:trHeight w:val="641"/>
+          <w:jc w:val="center"/>
         </w:trPr>
         <w:tc>
           <w:tcPr>
             <w:tcW w:w="934" w:type="dxa"/>
+            <w:vAlign w:val="center"/>
           </w:tcPr>
           <w:p>
             <w:pPr>
@@ -2529,19 +2235,14 @@
               <w:rPr>
                 <w:rFonts w:ascii="Calibri" w:eastAsia="Calibri" w:hAnsi="Calibri" w:cs="Calibri"/>
               </w:rPr>
-              <w:t>1</w:t>
-            </w:r>
-            <w:r>
-              <w:rPr>
-                <w:rFonts w:ascii="Calibri" w:eastAsia="Calibri" w:hAnsi="Calibri" w:cs="Calibri"/>
-              </w:rPr>
-              <w:t>0</w:t>
+              <w:t>5</w:t>
             </w:r>
           </w:p>
         </w:tc>
         <w:tc>
           <w:tcPr>
             <w:tcW w:w="1930" w:type="dxa"/>
+            <w:vAlign w:val="center"/>
           </w:tcPr>
           <w:p>
             <w:pPr>
@@ -2550,11 +2251,30 @@
                 <w:rFonts w:ascii="Calibri" w:hAnsi="Calibri"/>
               </w:rPr>
             </w:pPr>
+            <w:r>
+              <w:rPr>
+                <w:rFonts w:ascii="Calibri" w:eastAsia="Calibri" w:hAnsi="Calibri" w:cs="Calibri"/>
+              </w:rPr>
+              <w:t>Encargado</w:t>
+            </w:r>
+            <w:r>
+              <w:rPr>
+                <w:rFonts w:ascii="Calibri" w:eastAsia="Calibri" w:hAnsi="Calibri" w:cs="Calibri"/>
+              </w:rPr>
+              <w:t xml:space="preserve"> de </w:t>
+            </w:r>
+            <w:r>
+              <w:rPr>
+                <w:rFonts w:ascii="Calibri" w:eastAsia="Calibri" w:hAnsi="Calibri" w:cs="Calibri"/>
+              </w:rPr>
+              <w:t>Voluntarios</w:t>
+            </w:r>
           </w:p>
         </w:tc>
         <w:tc>
           <w:tcPr>
             <w:tcW w:w="6207" w:type="dxa"/>
+            <w:vAlign w:val="center"/>
           </w:tcPr>
           <w:p>
             <w:pPr>
@@ -2584,7 +2304,37 @@
               <w:rPr>
                 <w:rFonts w:ascii="Calibri" w:eastAsia="Calibri" w:hAnsi="Calibri" w:cs="Calibri"/>
               </w:rPr>
-              <w:t>Se lleva al animal a su hogar provisorio.</w:t>
+              <w:t>S</w:t>
+            </w:r>
+            <w:r>
+              <w:rPr>
+                <w:rFonts w:ascii="Calibri" w:eastAsia="Calibri" w:hAnsi="Calibri" w:cs="Calibri"/>
+              </w:rPr>
+              <w:t>e coordina con el voluntario hogar y s</w:t>
+            </w:r>
+            <w:r>
+              <w:rPr>
+                <w:rFonts w:ascii="Calibri" w:eastAsia="Calibri" w:hAnsi="Calibri" w:cs="Calibri"/>
+              </w:rPr>
+              <w:t xml:space="preserve">e lleva </w:t>
+            </w:r>
+            <w:r>
+              <w:rPr>
+                <w:rFonts w:ascii="Calibri" w:eastAsia="Calibri" w:hAnsi="Calibri" w:cs="Calibri"/>
+              </w:rPr>
+              <w:t>al animal a su hogar provisorio, s</w:t>
+            </w:r>
+            <w:r>
+              <w:rPr>
+                <w:rFonts w:ascii="Calibri" w:eastAsia="Calibri" w:hAnsi="Calibri" w:cs="Calibri"/>
+              </w:rPr>
+              <w:t>e registra la asignación del animal en un hogar provisorio</w:t>
+            </w:r>
+            <w:r>
+              <w:rPr>
+                <w:rFonts w:ascii="Calibri" w:eastAsia="Calibri" w:hAnsi="Calibri" w:cs="Calibri"/>
+              </w:rPr>
+              <w:t xml:space="preserve"> en el sistema</w:t>
             </w:r>
           </w:p>
         </w:tc>
@@ -2599,10 +2349,12 @@
         </w:tblPrEx>
         <w:trPr>
           <w:trHeight w:val="1132"/>
+          <w:jc w:val="center"/>
         </w:trPr>
         <w:tc>
           <w:tcPr>
             <w:tcW w:w="934" w:type="dxa"/>
+            <w:vAlign w:val="center"/>
           </w:tcPr>
           <w:p>
             <w:pPr>
@@ -2634,19 +2386,14 @@
               <w:rPr>
                 <w:rFonts w:ascii="Calibri" w:eastAsia="Calibri" w:hAnsi="Calibri" w:cs="Calibri"/>
               </w:rPr>
-              <w:t>1</w:t>
-            </w:r>
-            <w:r>
-              <w:rPr>
-                <w:rFonts w:ascii="Calibri" w:eastAsia="Calibri" w:hAnsi="Calibri" w:cs="Calibri"/>
-              </w:rPr>
-              <w:t>1</w:t>
+              <w:t>5</w:t>
             </w:r>
           </w:p>
         </w:tc>
         <w:tc>
           <w:tcPr>
             <w:tcW w:w="1930" w:type="dxa"/>
+            <w:vAlign w:val="center"/>
           </w:tcPr>
           <w:p>
             <w:pPr>
@@ -2655,11 +2402,30 @@
                 <w:rFonts w:ascii="Calibri" w:hAnsi="Calibri"/>
               </w:rPr>
             </w:pPr>
+            <w:r>
+              <w:rPr>
+                <w:rFonts w:ascii="Calibri" w:eastAsia="Calibri" w:hAnsi="Calibri" w:cs="Calibri"/>
+              </w:rPr>
+              <w:t>Encargado</w:t>
+            </w:r>
+            <w:r>
+              <w:rPr>
+                <w:rFonts w:ascii="Calibri" w:eastAsia="Calibri" w:hAnsi="Calibri" w:cs="Calibri"/>
+              </w:rPr>
+              <w:t xml:space="preserve"> de </w:t>
+            </w:r>
+            <w:r>
+              <w:rPr>
+                <w:rFonts w:ascii="Calibri" w:eastAsia="Calibri" w:hAnsi="Calibri" w:cs="Calibri"/>
+              </w:rPr>
+              <w:t>Voluntarios</w:t>
+            </w:r>
           </w:p>
         </w:tc>
         <w:tc>
           <w:tcPr>
             <w:tcW w:w="6207" w:type="dxa"/>
+            <w:vAlign w:val="center"/>
           </w:tcPr>
           <w:p>
             <w:pPr>
@@ -2681,6 +2447,32 @@
             <w:pPr>
               <w:jc w:val="center"/>
               <w:rPr>
+                <w:rFonts w:ascii="Calibri" w:eastAsia="Calibri" w:hAnsi="Calibri" w:cs="Calibri"/>
+              </w:rPr>
+            </w:pPr>
+            <w:r>
+              <w:rPr>
+                <w:rFonts w:ascii="Calibri" w:eastAsia="Calibri" w:hAnsi="Calibri" w:cs="Calibri"/>
+              </w:rPr>
+              <w:t xml:space="preserve">Se </w:t>
+            </w:r>
+            <w:r>
+              <w:rPr>
+                <w:rFonts w:ascii="Calibri" w:eastAsia="Calibri" w:hAnsi="Calibri" w:cs="Calibri"/>
+              </w:rPr>
+              <w:t xml:space="preserve">ingresa el animal en la protectora </w:t>
+            </w:r>
+            <w:r>
+              <w:rPr>
+                <w:rFonts w:ascii="Calibri" w:eastAsia="Calibri" w:hAnsi="Calibri" w:cs="Calibri"/>
+              </w:rPr>
+              <w:t>hasta encontrar hogar provisorio publicándose pedido de colaboración hasta encontrar un hogar para el animal.</w:t>
+            </w:r>
+          </w:p>
+          <w:p>
+            <w:pPr>
+              <w:jc w:val="center"/>
+              <w:rPr>
                 <w:rFonts w:ascii="Calibri" w:hAnsi="Calibri"/>
               </w:rPr>
             </w:pPr>
@@ -2688,101 +2480,19 @@
               <w:rPr>
                 <w:rFonts w:ascii="Calibri" w:eastAsia="Calibri" w:hAnsi="Calibri" w:cs="Calibri"/>
               </w:rPr>
-              <w:t xml:space="preserve">Se </w:t>
-            </w:r>
-            <w:r>
-              <w:rPr>
-                <w:rFonts w:ascii="Calibri" w:eastAsia="Calibri" w:hAnsi="Calibri" w:cs="Calibri"/>
-              </w:rPr>
-              <w:t xml:space="preserve">ingresa el animal en la protectora </w:t>
-            </w:r>
-            <w:r>
-              <w:rPr>
-                <w:rFonts w:ascii="Calibri" w:eastAsia="Calibri" w:hAnsi="Calibri" w:cs="Calibri"/>
-              </w:rPr>
-              <w:t>hasta encontrar hogar provisorio publicándose pedido de colaboración hasta encontrar un hogar para el animal.</w:t>
-            </w:r>
-          </w:p>
-        </w:tc>
-      </w:tr>
-      <w:tr>
-        <w:tblPrEx>
-          <w:tblCellMar>
-            <w:top w:w="0" w:type="dxa"/>
-            <w:left w:w="0" w:type="dxa"/>
-            <w:right w:w="0" w:type="dxa"/>
-          </w:tblCellMar>
-        </w:tblPrEx>
-        <w:trPr>
-          <w:trHeight w:val="622"/>
-        </w:trPr>
-        <w:tc>
-          <w:tcPr>
-            <w:tcW w:w="934" w:type="dxa"/>
-          </w:tcPr>
-          <w:p>
-            <w:pPr>
-              <w:ind w:left="3"/>
-              <w:jc w:val="center"/>
-              <w:rPr>
-                <w:rFonts w:ascii="Calibri" w:hAnsi="Calibri"/>
-              </w:rPr>
-            </w:pPr>
-            <w:r>
-              <w:rPr>
-                <w:rFonts w:ascii="Calibri" w:eastAsia="Calibri" w:hAnsi="Calibri" w:cs="Calibri"/>
-              </w:rPr>
-              <w:t>12</w:t>
-            </w:r>
-          </w:p>
-        </w:tc>
-        <w:tc>
-          <w:tcPr>
-            <w:tcW w:w="1930" w:type="dxa"/>
-          </w:tcPr>
-          <w:p>
-            <w:pPr>
-              <w:jc w:val="center"/>
-              <w:rPr>
-                <w:rFonts w:ascii="Calibri" w:hAnsi="Calibri"/>
-              </w:rPr>
-            </w:pPr>
-          </w:p>
-        </w:tc>
-        <w:tc>
-          <w:tcPr>
-            <w:tcW w:w="6207" w:type="dxa"/>
-          </w:tcPr>
-          <w:p>
-            <w:pPr>
-              <w:jc w:val="center"/>
-              <w:rPr>
-                <w:rFonts w:ascii="Calibri" w:hAnsi="Calibri"/>
-              </w:rPr>
-            </w:pPr>
-            <w:r>
-              <w:rPr>
-                <w:rFonts w:ascii="Calibri" w:eastAsia="Calibri" w:hAnsi="Calibri" w:cs="Calibri"/>
-              </w:rPr>
-              <w:t>Se registra la asignación del</w:t>
-            </w:r>
-            <w:r>
-              <w:rPr>
-                <w:rFonts w:ascii="Calibri" w:eastAsia="Calibri" w:hAnsi="Calibri" w:cs="Calibri"/>
-              </w:rPr>
-              <w:t xml:space="preserve"> animal</w:t>
-            </w:r>
-            <w:r>
-              <w:rPr>
-                <w:rFonts w:ascii="Calibri" w:eastAsia="Calibri" w:hAnsi="Calibri" w:cs="Calibri"/>
-              </w:rPr>
-              <w:t xml:space="preserve">, en un hogar provisorio, en la protectora </w:t>
-            </w:r>
-            <w:r>
-              <w:rPr>
-                <w:rFonts w:ascii="Calibri" w:eastAsia="Calibri" w:hAnsi="Calibri" w:cs="Calibri"/>
-              </w:rPr>
-              <w:t>en el sistema</w:t>
+              <w:t>S</w:t>
+            </w:r>
+            <w:r>
+              <w:rPr>
+                <w:rFonts w:ascii="Calibri" w:eastAsia="Calibri" w:hAnsi="Calibri" w:cs="Calibri"/>
+              </w:rPr>
+              <w:t>e registra la asignación del animal</w:t>
+            </w:r>
+            <w:r>
+              <w:rPr>
+                <w:rFonts w:ascii="Calibri" w:eastAsia="Calibri" w:hAnsi="Calibri" w:cs="Calibri"/>
+              </w:rPr>
+              <w:t xml:space="preserve"> en la protectora en el sistema</w:t>
             </w:r>
           </w:p>
         </w:tc>
@@ -2859,7 +2569,23 @@
                 <w:rFonts w:ascii="Calibri" w:eastAsia="Calibri" w:hAnsi="Calibri" w:cs="Calibri"/>
                 <w:sz w:val="23"/>
               </w:rPr>
-              <w:t xml:space="preserve"> determinar los pasos  a seguir para entregar una animal en adopción, realiza</w:t>
+              <w:t xml:space="preserve"> determinar los </w:t>
+            </w:r>
+            <w:proofErr w:type="gramStart"/>
+            <w:r>
+              <w:rPr>
+                <w:rFonts w:ascii="Calibri" w:eastAsia="Calibri" w:hAnsi="Calibri" w:cs="Calibri"/>
+                <w:sz w:val="23"/>
+              </w:rPr>
+              <w:t>pasos  a</w:t>
+            </w:r>
+            <w:proofErr w:type="gramEnd"/>
+            <w:r>
+              <w:rPr>
+                <w:rFonts w:ascii="Calibri" w:eastAsia="Calibri" w:hAnsi="Calibri" w:cs="Calibri"/>
+                <w:sz w:val="23"/>
+              </w:rPr>
+              <w:t xml:space="preserve"> seguir para entregar un animal en adopción, realiza</w:t>
             </w:r>
             <w:r>
               <w:rPr>
@@ -3064,7 +2790,7 @@
                 <w:rFonts w:ascii="Calibri" w:eastAsia="Calibri" w:hAnsi="Calibri" w:cs="Calibri"/>
                 <w:sz w:val="23"/>
               </w:rPr>
-              <w:t>Voluntarios</w:t>
+              <w:t>Voluntariado</w:t>
             </w:r>
           </w:p>
         </w:tc>
@@ -3074,6 +2800,12 @@
             <w:vAlign w:val="bottom"/>
           </w:tcPr>
           <w:p>
+            <w:pPr>
+              <w:rPr>
+                <w:rFonts w:ascii="Calibri" w:eastAsia="Calibri" w:hAnsi="Calibri" w:cs="Calibri"/>
+                <w:sz w:val="23"/>
+              </w:rPr>
+            </w:pPr>
             <w:r>
               <w:rPr>
                 <w:rFonts w:ascii="Calibri" w:eastAsia="Calibri" w:hAnsi="Calibri" w:cs="Calibri"/>
@@ -3220,6 +2952,73 @@
       </w:tr>
       <w:tr>
         <w:trPr>
+          <w:trHeight w:val="311"/>
+        </w:trPr>
+        <w:tc>
+          <w:tcPr>
+            <w:tcW w:w="933" w:type="dxa"/>
+            <w:gridSpan w:val="2"/>
+          </w:tcPr>
+          <w:p>
+            <w:pPr>
+              <w:ind w:left="3"/>
+              <w:rPr>
+                <w:rFonts w:ascii="Calibri" w:eastAsia="Calibri" w:hAnsi="Calibri" w:cs="Calibri"/>
+                <w:b/>
+                <w:sz w:val="21"/>
+              </w:rPr>
+            </w:pPr>
+          </w:p>
+        </w:tc>
+        <w:tc>
+          <w:tcPr>
+            <w:tcW w:w="1517" w:type="dxa"/>
+          </w:tcPr>
+          <w:p>
+            <w:pPr>
+              <w:rPr>
+                <w:rFonts w:ascii="Calibri" w:eastAsia="Calibri" w:hAnsi="Calibri" w:cs="Calibri"/>
+                <w:b/>
+                <w:sz w:val="21"/>
+              </w:rPr>
+            </w:pPr>
+          </w:p>
+        </w:tc>
+        <w:tc>
+          <w:tcPr>
+            <w:tcW w:w="6621" w:type="dxa"/>
+            <w:gridSpan w:val="3"/>
+          </w:tcPr>
+          <w:p>
+            <w:pPr>
+              <w:ind w:left="3"/>
+              <w:rPr>
+                <w:rFonts w:ascii="Calibri" w:eastAsia="Calibri" w:hAnsi="Calibri" w:cs="Calibri"/>
+                <w:b/>
+                <w:sz w:val="21"/>
+              </w:rPr>
+            </w:pPr>
+            <w:r>
+              <w:rPr>
+                <w:rFonts w:ascii="Calibri" w:eastAsia="Calibri" w:hAnsi="Calibri" w:cs="Calibri"/>
+                <w:b/>
+                <w:sz w:val="21"/>
+              </w:rPr>
+              <w:t>¿Existen pedidos de publicación de “Poner en adopción” pendientes?</w:t>
+            </w:r>
+            <w:r>
+              <w:rPr>
+                <w:rFonts w:ascii="Calibri" w:eastAsia="Calibri" w:hAnsi="Calibri" w:cs="Calibri"/>
+                <w:b/>
+                <w:sz w:val="21"/>
+              </w:rPr>
+              <w:t xml:space="preserve"> Y son aprobados</w:t>
+            </w:r>
+          </w:p>
+        </w:tc>
+      </w:tr>
+      <w:tr>
+        <w:trPr>
           <w:trHeight w:val="543"/>
         </w:trPr>
         <w:tc>
@@ -3269,6 +3068,25 @@
           <w:p>
             <w:pPr>
               <w:ind w:left="3"/>
+              <w:jc w:val="center"/>
+              <w:rPr>
+                <w:rFonts w:ascii="Calibri" w:eastAsia="Calibri" w:hAnsi="Calibri" w:cs="Calibri"/>
+                <w:b/>
+                <w:sz w:val="23"/>
+              </w:rPr>
+            </w:pPr>
+            <w:r>
+              <w:rPr>
+                <w:rFonts w:ascii="Calibri" w:eastAsia="Calibri" w:hAnsi="Calibri" w:cs="Calibri"/>
+                <w:b/>
+                <w:sz w:val="23"/>
+              </w:rPr>
+              <w:t>SI</w:t>
+            </w:r>
+          </w:p>
+          <w:p>
+            <w:pPr>
+              <w:ind w:left="3"/>
             </w:pPr>
             <w:r>
               <w:rPr>
@@ -3282,14 +3100,14 @@
                 <w:rFonts w:ascii="Calibri" w:eastAsia="Calibri" w:hAnsi="Calibri" w:cs="Calibri"/>
                 <w:sz w:val="23"/>
               </w:rPr>
-              <w:t>los</w:t>
-            </w:r>
-            <w:r>
-              <w:rPr>
-                <w:rFonts w:ascii="Calibri" w:eastAsia="Calibri" w:hAnsi="Calibri" w:cs="Calibri"/>
-                <w:sz w:val="23"/>
-              </w:rPr>
-              <w:t xml:space="preserve">  animales </w:t>
+              <w:t>los animales</w:t>
+            </w:r>
+            <w:r>
+              <w:rPr>
+                <w:rFonts w:ascii="Calibri" w:eastAsia="Calibri" w:hAnsi="Calibri" w:cs="Calibri"/>
+                <w:sz w:val="23"/>
+              </w:rPr>
+              <w:t xml:space="preserve"> </w:t>
             </w:r>
             <w:r>
               <w:rPr>
@@ -3518,7 +3336,21 @@
                 <w:rFonts w:ascii="Calibri" w:eastAsia="Calibri" w:hAnsi="Calibri" w:cs="Calibri"/>
                 <w:sz w:val="21"/>
               </w:rPr>
-              <w:t xml:space="preserve">verifica si el titular familia estaba registrado previamente </w:t>
+              <w:t>verifica si el titular familia</w:t>
+            </w:r>
+            <w:r>
+              <w:rPr>
+                <w:rFonts w:ascii="Calibri" w:eastAsia="Calibri" w:hAnsi="Calibri" w:cs="Calibri"/>
+                <w:sz w:val="21"/>
+              </w:rPr>
+              <w:t>r</w:t>
+            </w:r>
+            <w:r>
+              <w:rPr>
+                <w:rFonts w:ascii="Calibri" w:eastAsia="Calibri" w:hAnsi="Calibri" w:cs="Calibri"/>
+                <w:sz w:val="21"/>
+              </w:rPr>
+              <w:t xml:space="preserve"> estaba registrado previamente </w:t>
             </w:r>
             <w:r>
               <w:rPr>
@@ -3597,7 +3429,7 @@
       </w:tr>
       <w:tr>
         <w:trPr>
-          <w:trHeight w:val="1352"/>
+          <w:trHeight w:val="911"/>
         </w:trPr>
         <w:tc>
           <w:tcPr>
@@ -3625,45 +3457,40 @@
                 <w:rFonts w:ascii="Calibri" w:eastAsia="Calibri" w:hAnsi="Calibri" w:cs="Calibri"/>
                 <w:sz w:val="21"/>
               </w:rPr>
+              <w:t xml:space="preserve">  </w:t>
+            </w:r>
+          </w:p>
+          <w:p>
+            <w:pPr>
+              <w:ind w:left="3"/>
+            </w:pPr>
+            <w:r>
+              <w:rPr>
+                <w:rFonts w:ascii="Calibri" w:eastAsia="Calibri" w:hAnsi="Calibri" w:cs="Calibri"/>
+                <w:sz w:val="21"/>
+              </w:rPr>
+              <w:t xml:space="preserve">5 </w:t>
+            </w:r>
+          </w:p>
+        </w:tc>
+        <w:tc>
+          <w:tcPr>
+            <w:tcW w:w="1517" w:type="dxa"/>
+          </w:tcPr>
+          <w:p>
+            <w:r>
+              <w:rPr>
+                <w:rFonts w:ascii="Calibri" w:eastAsia="Calibri" w:hAnsi="Calibri" w:cs="Calibri"/>
+                <w:sz w:val="21"/>
+              </w:rPr>
               <w:t xml:space="preserve"> </w:t>
             </w:r>
-          </w:p>
-          <w:p>
-            <w:pPr>
-              <w:ind w:left="3"/>
-            </w:pPr>
-            <w:r>
-              <w:rPr>
-                <w:rFonts w:ascii="Calibri" w:eastAsia="Calibri" w:hAnsi="Calibri" w:cs="Calibri"/>
-                <w:sz w:val="21"/>
-              </w:rPr>
-              <w:t xml:space="preserve"> </w:t>
-            </w:r>
-          </w:p>
-          <w:p>
-            <w:pPr>
-              <w:ind w:left="3"/>
-            </w:pPr>
-            <w:r>
-              <w:rPr>
-                <w:rFonts w:ascii="Calibri" w:eastAsia="Calibri" w:hAnsi="Calibri" w:cs="Calibri"/>
-                <w:sz w:val="21"/>
-              </w:rPr>
-              <w:t xml:space="preserve">5 </w:t>
-            </w:r>
-          </w:p>
-        </w:tc>
-        <w:tc>
-          <w:tcPr>
-            <w:tcW w:w="1517" w:type="dxa"/>
-          </w:tcPr>
-          <w:p>
-            <w:r>
-              <w:rPr>
-                <w:rFonts w:ascii="Calibri" w:eastAsia="Calibri" w:hAnsi="Calibri" w:cs="Calibri"/>
-                <w:sz w:val="21"/>
-              </w:rPr>
-              <w:t xml:space="preserve"> </w:t>
+            <w:r>
+              <w:rPr>
+                <w:rFonts w:ascii="Calibri" w:eastAsia="Calibri" w:hAnsi="Calibri" w:cs="Calibri"/>
+                <w:sz w:val="21"/>
+              </w:rPr>
+              <w:t>Encargado de Voluntarios</w:t>
             </w:r>
           </w:p>
         </w:tc>
@@ -3712,7 +3539,7 @@
                 <w:rFonts w:ascii="Calibri" w:eastAsia="Calibri" w:hAnsi="Calibri" w:cs="Calibri"/>
                 <w:sz w:val="23"/>
               </w:rPr>
-              <w:t xml:space="preserve">de ser necesario,  verificándose  cuántos animales puede adoptar aún la familia en cuestión. </w:t>
+              <w:t>de ser necesario</w:t>
             </w:r>
           </w:p>
         </w:tc>
@@ -3759,7 +3586,14 @@
                 <w:rFonts w:ascii="Calibri" w:eastAsia="Calibri" w:hAnsi="Calibri" w:cs="Calibri"/>
                 <w:sz w:val="21"/>
               </w:rPr>
-              <w:t xml:space="preserve">6 </w:t>
+              <w:t>5</w:t>
+            </w:r>
+            <w:r>
+              <w:rPr>
+                <w:rFonts w:ascii="Calibri" w:eastAsia="Calibri" w:hAnsi="Calibri" w:cs="Calibri"/>
+                <w:sz w:val="21"/>
+              </w:rPr>
+              <w:t xml:space="preserve"> </w:t>
             </w:r>
           </w:p>
         </w:tc>
@@ -3774,6 +3608,13 @@
                 <w:sz w:val="21"/>
               </w:rPr>
               <w:t xml:space="preserve"> </w:t>
+            </w:r>
+            <w:r>
+              <w:rPr>
+                <w:rFonts w:ascii="Calibri" w:eastAsia="Calibri" w:hAnsi="Calibri" w:cs="Calibri"/>
+                <w:sz w:val="21"/>
+              </w:rPr>
+              <w:t>Encargado de Voluntarios</w:t>
             </w:r>
           </w:p>
         </w:tc>
@@ -3851,7 +3692,7 @@
                 <w:rFonts w:ascii="Calibri" w:eastAsia="Calibri" w:hAnsi="Calibri" w:cs="Calibri"/>
                 <w:sz w:val="21"/>
               </w:rPr>
-              <w:t xml:space="preserve">7 </w:t>
+              <w:t>6</w:t>
             </w:r>
           </w:p>
         </w:tc>
@@ -3866,6 +3707,13 @@
                 <w:sz w:val="21"/>
               </w:rPr>
               <w:t xml:space="preserve"> </w:t>
+            </w:r>
+            <w:r>
+              <w:rPr>
+                <w:rFonts w:ascii="Calibri" w:eastAsia="Calibri" w:hAnsi="Calibri" w:cs="Calibri"/>
+                <w:sz w:val="21"/>
+              </w:rPr>
+              <w:t>Encargado de Voluntarios</w:t>
             </w:r>
           </w:p>
         </w:tc>
@@ -3883,7 +3731,21 @@
                 <w:rFonts w:ascii="Calibri" w:eastAsia="Calibri" w:hAnsi="Calibri" w:cs="Calibri"/>
                 <w:sz w:val="23"/>
               </w:rPr>
-              <w:t xml:space="preserve">Se procede a registrar la adopción por sistema, </w:t>
+              <w:t xml:space="preserve">Se procede a </w:t>
+            </w:r>
+            <w:r>
+              <w:rPr>
+                <w:rFonts w:ascii="Calibri" w:eastAsia="Calibri" w:hAnsi="Calibri" w:cs="Calibri"/>
+                <w:sz w:val="23"/>
+              </w:rPr>
+              <w:t>comenzar la registración de</w:t>
+            </w:r>
+            <w:r>
+              <w:rPr>
+                <w:rFonts w:ascii="Calibri" w:eastAsia="Calibri" w:hAnsi="Calibri" w:cs="Calibri"/>
+                <w:sz w:val="23"/>
+              </w:rPr>
+              <w:t xml:space="preserve"> la adopción por sistema, </w:t>
             </w:r>
             <w:r>
               <w:rPr>
@@ -3918,7 +3780,7 @@
           </w:tblCellMar>
         </w:tblPrEx>
         <w:trPr>
-          <w:trHeight w:val="294"/>
+          <w:trHeight w:val="1108"/>
         </w:trPr>
         <w:tc>
           <w:tcPr>
@@ -3934,7 +3796,7 @@
                 <w:rFonts w:ascii="Calibri" w:eastAsia="Calibri" w:hAnsi="Calibri" w:cs="Calibri"/>
                 <w:sz w:val="21"/>
               </w:rPr>
-              <w:t>8</w:t>
+              <w:t>7</w:t>
             </w:r>
           </w:p>
         </w:tc>
@@ -3949,6 +3811,13 @@
                 <w:sz w:val="21"/>
               </w:rPr>
               <w:t xml:space="preserve"> </w:t>
+            </w:r>
+            <w:r>
+              <w:rPr>
+                <w:rFonts w:ascii="Calibri" w:eastAsia="Calibri" w:hAnsi="Calibri" w:cs="Calibri"/>
+                <w:sz w:val="21"/>
+              </w:rPr>
+              <w:t>Encargado de Voluntarios</w:t>
             </w:r>
           </w:p>
         </w:tc>
@@ -3960,6 +3829,10 @@
           <w:p>
             <w:pPr>
               <w:ind w:left="3"/>
+              <w:rPr>
+                <w:rFonts w:ascii="Calibri" w:eastAsia="Calibri" w:hAnsi="Calibri" w:cs="Calibri"/>
+                <w:sz w:val="23"/>
+              </w:rPr>
             </w:pPr>
             <w:r>
               <w:rPr>
@@ -3976,85 +3849,42 @@
             <w:r>
               <w:rPr>
                 <w:rFonts w:ascii="Calibri" w:eastAsia="Calibri" w:hAnsi="Calibri" w:cs="Calibri"/>
+                <w:sz w:val="23"/>
+              </w:rPr>
+              <w:t xml:space="preserve">Se </w:t>
+            </w:r>
+            <w:r>
+              <w:rPr>
+                <w:rFonts w:ascii="Calibri" w:eastAsia="Calibri" w:hAnsi="Calibri" w:cs="Calibri"/>
+                <w:sz w:val="23"/>
+              </w:rPr>
+              <w:t>recuerda al adoptante que tendrá una</w:t>
+            </w:r>
+            <w:r>
+              <w:rPr>
+                <w:rFonts w:ascii="Calibri" w:eastAsia="Calibri" w:hAnsi="Calibri" w:cs="Calibri"/>
+                <w:sz w:val="23"/>
+              </w:rPr>
+              <w:t xml:space="preserve"> visita de seguimiento sobre el animal adoptado</w:t>
+            </w:r>
+            <w:r>
+              <w:rPr>
+                <w:rFonts w:ascii="Calibri" w:eastAsia="Calibri" w:hAnsi="Calibri" w:cs="Calibri"/>
+                <w:sz w:val="23"/>
+              </w:rPr>
+              <w:t>, la misma estará registrada en el contrato de adopción</w:t>
+            </w:r>
+          </w:p>
+          <w:p>
+            <w:pPr>
+              <w:ind w:left="3"/>
+            </w:pPr>
+            <w:r>
+              <w:rPr>
+                <w:rFonts w:ascii="Calibri" w:eastAsia="Calibri" w:hAnsi="Calibri" w:cs="Calibri"/>
                 <w:sz w:val="21"/>
               </w:rPr>
               <w:t xml:space="preserve"> </w:t>
-            </w:r>
-          </w:p>
-        </w:tc>
-      </w:tr>
-      <w:tr>
-        <w:tblPrEx>
-          <w:tblCellMar>
-            <w:top w:w="0" w:type="dxa"/>
-            <w:left w:w="0" w:type="dxa"/>
-            <w:bottom w:w="0" w:type="dxa"/>
-          </w:tblCellMar>
-        </w:tblPrEx>
-        <w:trPr>
-          <w:trHeight w:val="740"/>
-        </w:trPr>
-        <w:tc>
-          <w:tcPr>
-            <w:tcW w:w="933" w:type="dxa"/>
-            <w:gridSpan w:val="2"/>
-          </w:tcPr>
-          <w:p>
-            <w:pPr>
-              <w:ind w:left="3"/>
-            </w:pPr>
-            <w:r>
-              <w:rPr>
-                <w:rFonts w:ascii="Calibri" w:eastAsia="Calibri" w:hAnsi="Calibri" w:cs="Calibri"/>
-                <w:sz w:val="21"/>
-              </w:rPr>
-              <w:t>9</w:t>
-            </w:r>
-          </w:p>
-        </w:tc>
-        <w:tc>
-          <w:tcPr>
-            <w:tcW w:w="1517" w:type="dxa"/>
-          </w:tcPr>
-          <w:p>
-            <w:r>
-              <w:rPr>
-                <w:rFonts w:ascii="Calibri" w:eastAsia="Calibri" w:hAnsi="Calibri" w:cs="Calibri"/>
-                <w:sz w:val="21"/>
-              </w:rPr>
-              <w:t xml:space="preserve"> </w:t>
-            </w:r>
-          </w:p>
-        </w:tc>
-        <w:tc>
-          <w:tcPr>
-            <w:tcW w:w="6621" w:type="dxa"/>
-            <w:gridSpan w:val="3"/>
-          </w:tcPr>
-          <w:p>
-            <w:pPr>
-              <w:ind w:left="3"/>
-            </w:pPr>
-            <w:r>
-              <w:rPr>
-                <w:rFonts w:ascii="Calibri" w:eastAsia="Calibri" w:hAnsi="Calibri" w:cs="Calibri"/>
-                <w:sz w:val="23"/>
-              </w:rPr>
-              <w:t>Se registra en el sistema</w:t>
-            </w:r>
-            <w:r>
-              <w:rPr>
-                <w:rFonts w:ascii="Calibri" w:eastAsia="Calibri" w:hAnsi="Calibri" w:cs="Calibri"/>
-                <w:sz w:val="23"/>
-              </w:rPr>
-              <w:t xml:space="preserve"> la</w:t>
-            </w:r>
-            <w:r>
-              <w:rPr>
-                <w:rFonts w:ascii="Calibri" w:eastAsia="Calibri" w:hAnsi="Calibri" w:cs="Calibri"/>
-                <w:sz w:val="23"/>
-              </w:rPr>
-              <w:t xml:space="preserve"> planificación de  la visita de seguimiento sobre el animal adoptado</w:t>
             </w:r>
           </w:p>
         </w:tc>
@@ -4184,6 +4014,13 @@
               </w:rPr>
               <w:t xml:space="preserve"> </w:t>
             </w:r>
+            <w:r>
+              <w:rPr>
+                <w:rFonts w:ascii="Calibri" w:eastAsia="Calibri" w:hAnsi="Calibri" w:cs="Calibri"/>
+                <w:sz w:val="21"/>
+              </w:rPr>
+              <w:t>Encargado de Voluntarios</w:t>
+            </w:r>
           </w:p>
         </w:tc>
         <w:tc>
@@ -4191,6 +4028,24 @@
             <w:tcW w:w="6621" w:type="dxa"/>
             <w:gridSpan w:val="3"/>
           </w:tcPr>
+          <w:p>
+            <w:pPr>
+              <w:ind w:left="3"/>
+              <w:rPr>
+                <w:rFonts w:ascii="Calibri" w:eastAsia="Calibri" w:hAnsi="Calibri" w:cs="Calibri"/>
+                <w:b/>
+                <w:sz w:val="23"/>
+              </w:rPr>
+            </w:pPr>
+            <w:r>
+              <w:rPr>
+                <w:rFonts w:ascii="Calibri" w:eastAsia="Calibri" w:hAnsi="Calibri" w:cs="Calibri"/>
+                <w:b/>
+                <w:sz w:val="23"/>
+              </w:rPr>
+              <w:t>Llegada la fecha de visita programada por contrato</w:t>
+            </w:r>
+          </w:p>
           <w:p>
             <w:pPr>
               <w:ind w:left="3"/>
@@ -4529,90 +4384,7 @@
                 <w:rFonts w:ascii="Calibri" w:eastAsia="Calibri" w:hAnsi="Calibri" w:cs="Calibri"/>
                 <w:sz w:val="23"/>
               </w:rPr>
-              <w:t>Se vuelve al paso 1.</w:t>
-            </w:r>
-            <w:r>
-              <w:rPr>
-                <w:rFonts w:ascii="Arial" w:eastAsia="Arial" w:hAnsi="Arial" w:cs="Arial"/>
-                <w:sz w:val="23"/>
-              </w:rPr>
-              <w:t xml:space="preserve"> </w:t>
-            </w:r>
-          </w:p>
-        </w:tc>
-      </w:tr>
-      <w:tr>
-        <w:tblPrEx>
-          <w:tblCellMar>
-            <w:top w:w="0" w:type="dxa"/>
-            <w:left w:w="0" w:type="dxa"/>
-            <w:bottom w:w="0" w:type="dxa"/>
-          </w:tblCellMar>
-        </w:tblPrEx>
-        <w:trPr>
-          <w:trHeight w:val="336"/>
-        </w:trPr>
-        <w:tc>
-          <w:tcPr>
-            <w:tcW w:w="933" w:type="dxa"/>
-            <w:gridSpan w:val="2"/>
-          </w:tcPr>
-          <w:p>
-            <w:pPr>
-              <w:ind w:left="3"/>
-            </w:pPr>
-            <w:r>
-              <w:rPr>
-                <w:rFonts w:ascii="Calibri" w:eastAsia="Calibri" w:hAnsi="Calibri" w:cs="Calibri"/>
-                <w:sz w:val="21"/>
-              </w:rPr>
-              <w:t>14</w:t>
-            </w:r>
-            <w:r>
-              <w:rPr>
-                <w:rFonts w:ascii="Calibri" w:eastAsia="Calibri" w:hAnsi="Calibri" w:cs="Calibri"/>
-                <w:sz w:val="21"/>
-              </w:rPr>
-              <w:t xml:space="preserve"> </w:t>
-            </w:r>
-          </w:p>
-        </w:tc>
-        <w:tc>
-          <w:tcPr>
-            <w:tcW w:w="1517" w:type="dxa"/>
-          </w:tcPr>
-          <w:p>
-            <w:r>
-              <w:rPr>
-                <w:rFonts w:ascii="Calibri" w:eastAsia="Calibri" w:hAnsi="Calibri" w:cs="Calibri"/>
-                <w:sz w:val="21"/>
-              </w:rPr>
-              <w:t xml:space="preserve"> </w:t>
-            </w:r>
-          </w:p>
-        </w:tc>
-        <w:tc>
-          <w:tcPr>
-            <w:tcW w:w="6621" w:type="dxa"/>
-            <w:gridSpan w:val="3"/>
-          </w:tcPr>
-          <w:p>
-            <w:pPr>
-              <w:ind w:left="3"/>
-            </w:pPr>
-            <w:r>
-              <w:rPr>
-                <w:rFonts w:ascii="Calibri" w:eastAsia="Calibri" w:hAnsi="Calibri" w:cs="Calibri"/>
-                <w:sz w:val="23"/>
-              </w:rPr>
-              <w:t>Se registra el seguimiento realizado.</w:t>
-            </w:r>
-            <w:r>
-              <w:rPr>
-                <w:rFonts w:ascii="Calibri" w:eastAsia="Calibri" w:hAnsi="Calibri" w:cs="Calibri"/>
-                <w:sz w:val="21"/>
-              </w:rPr>
-              <w:t xml:space="preserve"> </w:t>
+              <w:t>Se registra la mascota en SIGMA para adopción</w:t>
             </w:r>
           </w:p>
         </w:tc>
@@ -4623,17 +4395,19 @@
       <w:r>
         <w:br w:type="page"/>
       </w:r>
+      <w:bookmarkStart w:id="4" w:name="_GoBack"/>
+      <w:bookmarkEnd w:id="4"/>
     </w:p>
     <w:p>
       <w:pPr>
         <w:pStyle w:val="Ttulo1"/>
       </w:pPr>
-      <w:bookmarkStart w:id="4" w:name="_Toc402537316"/>
+      <w:bookmarkStart w:id="5" w:name="_Toc402537316"/>
       <w:r>
         <w:lastRenderedPageBreak/>
         <w:t>Nuevo voluntario</w:t>
       </w:r>
-      <w:bookmarkEnd w:id="4"/>
+      <w:bookmarkEnd w:id="5"/>
     </w:p>
     <w:tbl>
       <w:tblPr>
@@ -5654,7 +5428,7 @@
       <w:pPr>
         <w:pStyle w:val="Ttulo1"/>
       </w:pPr>
-      <w:bookmarkStart w:id="5" w:name="_Toc402537317"/>
+      <w:bookmarkStart w:id="6" w:name="_Toc402537317"/>
       <w:r>
         <w:lastRenderedPageBreak/>
         <w:t>I</w:t>
@@ -5662,7 +5436,7 @@
       <w:r>
         <w:t>nformes estadísticos y listados de información</w:t>
       </w:r>
-      <w:bookmarkEnd w:id="5"/>
+      <w:bookmarkEnd w:id="6"/>
     </w:p>
     <w:tbl>
       <w:tblPr>
@@ -6653,8 +6427,6 @@
       <w:r>
         <w:t>Email: infosigmasoftware@gmail.com</w:t>
       </w:r>
-      <w:bookmarkStart w:id="6" w:name="_GoBack"/>
-      <w:bookmarkEnd w:id="6"/>
     </w:p>
     <w:sectPr>
       <w:pgSz w:w="12240" w:h="15840"/>
@@ -7447,7 +7219,7 @@
 </file>
 
 <file path=customXml/itemProps1.xml><?xml version="1.0" encoding="utf-8"?>
-<ds:datastoreItem xmlns:ds="http://schemas.openxmlformats.org/officeDocument/2006/customXml" ds:itemID="{11EB9BD5-4DFD-45B3-8F21-CF512CEDE71E}">
+<ds:datastoreItem xmlns:ds="http://schemas.openxmlformats.org/officeDocument/2006/customXml" ds:itemID="{72FF9AD6-5E39-44E6-A44A-07F3BB57C1BA}">
   <ds:schemaRefs>
     <ds:schemaRef ds:uri="http://schemas.openxmlformats.org/officeDocument/2006/bibliography"/>
   </ds:schemaRefs>

</xml_diff>

<commit_message>
Trazado de idea sobre que falta incluir al Manual de Procedimientos
</commit_message>
<xml_diff>
--- a/Documentacion/Manuales/Manual de Procedimientos.docx
+++ b/Documentacion/Manuales/Manual de Procedimientos.docx
@@ -668,12 +668,9 @@
       <w:bookmarkStart w:id="2" w:name="_Toc402537314"/>
       <w:r>
         <w:lastRenderedPageBreak/>
-        <w:t>Hallazgo de animal</w:t>
+        <w:t>Hallazgo</w:t>
       </w:r>
       <w:bookmarkEnd w:id="2"/>
-      <w:r>
-        <w:t xml:space="preserve"> </w:t>
-      </w:r>
     </w:p>
     <w:tbl>
       <w:tblPr>
@@ -739,7 +736,13 @@
               <w:rPr>
                 <w:rFonts w:ascii="Calibri" w:eastAsia="Calibri" w:hAnsi="Calibri" w:cs="Calibri"/>
               </w:rPr>
-              <w:t xml:space="preserve"> los pasos  a seguir para </w:t>
+              <w:t xml:space="preserve"> los pasos </w:t>
+            </w:r>
+            <w:r>
+              <w:rPr>
+                <w:rFonts w:ascii="Calibri" w:eastAsia="Calibri" w:hAnsi="Calibri" w:cs="Calibri"/>
+              </w:rPr>
+              <w:t xml:space="preserve">a seguir para </w:t>
             </w:r>
             <w:r>
               <w:rPr>
@@ -1355,13 +1358,7 @@
               <w:rPr>
                 <w:rFonts w:ascii="Calibri" w:eastAsia="Calibri" w:hAnsi="Calibri" w:cs="Calibri"/>
               </w:rPr>
-              <w:t xml:space="preserve">Voluntario </w:t>
-            </w:r>
-            <w:r>
-              <w:rPr>
-                <w:rFonts w:ascii="Calibri" w:eastAsia="Calibri" w:hAnsi="Calibri" w:cs="Calibri"/>
-              </w:rPr>
-              <w:t>Búsqueda</w:t>
+              <w:t>Voluntario Búsqueda</w:t>
             </w:r>
           </w:p>
         </w:tc>
@@ -1729,19 +1726,7 @@
               <w:rPr>
                 <w:rFonts w:ascii="Calibri" w:eastAsia="Calibri" w:hAnsi="Calibri" w:cs="Calibri"/>
               </w:rPr>
-              <w:t xml:space="preserve">Se pone en conocimiento al Encargado de </w:t>
-            </w:r>
-            <w:r>
-              <w:rPr>
-                <w:rFonts w:ascii="Calibri" w:eastAsia="Calibri" w:hAnsi="Calibri" w:cs="Calibri"/>
-              </w:rPr>
-              <w:t>Voluntarios</w:t>
-            </w:r>
-            <w:r>
-              <w:rPr>
-                <w:rFonts w:ascii="Calibri" w:eastAsia="Calibri" w:hAnsi="Calibri" w:cs="Calibri"/>
-              </w:rPr>
-              <w:t xml:space="preserve"> de la acción tomado brindando los datos de la veterinaria y de la mascota</w:t>
+              <w:t>Se pone en conocimiento al Encargado de Voluntarios de la acción tomado brindando los datos de la veterinaria y de la mascota</w:t>
             </w:r>
           </w:p>
         </w:tc>
@@ -2511,7 +2496,10 @@
       <w:bookmarkStart w:id="3" w:name="_Toc402537315"/>
       <w:r>
         <w:lastRenderedPageBreak/>
-        <w:t>Adopción de animal y seguimiento</w:t>
+        <w:t>Adopción</w:t>
+      </w:r>
+      <w:r>
+        <w:t xml:space="preserve"> y seguimiento</w:t>
       </w:r>
       <w:bookmarkEnd w:id="3"/>
     </w:p>
@@ -2519,7 +2507,8 @@
       <w:tblPr>
         <w:tblStyle w:val="TableGrid"/>
         <w:tblW w:w="9071" w:type="dxa"/>
-        <w:tblInd w:w="-105" w:type="dxa"/>
+        <w:jc w:val="center"/>
+        <w:tblInd w:w="0" w:type="dxa"/>
         <w:tblBorders>
           <w:top w:val="single" w:sz="4" w:space="0" w:color="auto"/>
           <w:left w:val="single" w:sz="4" w:space="0" w:color="auto"/>
@@ -2546,6 +2535,7 @@
       <w:tr>
         <w:trPr>
           <w:trHeight w:val="619"/>
+          <w:jc w:val="center"/>
         </w:trPr>
         <w:tc>
           <w:tcPr>
@@ -2569,23 +2559,7 @@
                 <w:rFonts w:ascii="Calibri" w:eastAsia="Calibri" w:hAnsi="Calibri" w:cs="Calibri"/>
                 <w:sz w:val="23"/>
               </w:rPr>
-              <w:t xml:space="preserve"> determinar los </w:t>
-            </w:r>
-            <w:proofErr w:type="gramStart"/>
-            <w:r>
-              <w:rPr>
-                <w:rFonts w:ascii="Calibri" w:eastAsia="Calibri" w:hAnsi="Calibri" w:cs="Calibri"/>
-                <w:sz w:val="23"/>
-              </w:rPr>
-              <w:t>pasos  a</w:t>
-            </w:r>
-            <w:proofErr w:type="gramEnd"/>
-            <w:r>
-              <w:rPr>
-                <w:rFonts w:ascii="Calibri" w:eastAsia="Calibri" w:hAnsi="Calibri" w:cs="Calibri"/>
-                <w:sz w:val="23"/>
-              </w:rPr>
-              <w:t xml:space="preserve"> seguir para entregar un animal en adopción, realiza</w:t>
+              <w:t xml:space="preserve"> determinar los pasos  a seguir para entregar un animal en adopción, realiza</w:t>
             </w:r>
             <w:r>
               <w:rPr>
@@ -2615,6 +2589,7 @@
       <w:tr>
         <w:trPr>
           <w:trHeight w:val="377"/>
+          <w:jc w:val="center"/>
         </w:trPr>
         <w:tc>
           <w:tcPr>
@@ -2639,6 +2614,7 @@
       <w:tr>
         <w:trPr>
           <w:trHeight w:val="198"/>
+          <w:jc w:val="center"/>
         </w:trPr>
         <w:tc>
           <w:tcPr>
@@ -2712,6 +2688,7 @@
       <w:tr>
         <w:trPr>
           <w:trHeight w:val="290"/>
+          <w:jc w:val="center"/>
         </w:trPr>
         <w:tc>
           <w:tcPr>
@@ -2768,6 +2745,7 @@
       <w:tr>
         <w:trPr>
           <w:trHeight w:val="212"/>
+          <w:jc w:val="center"/>
         </w:trPr>
         <w:tc>
           <w:tcPr>
@@ -2826,6 +2804,7 @@
       <w:tr>
         <w:trPr>
           <w:trHeight w:val="398"/>
+          <w:jc w:val="center"/>
         </w:trPr>
         <w:tc>
           <w:tcPr>
@@ -2864,6 +2843,7 @@
       <w:tr>
         <w:trPr>
           <w:trHeight w:val="334"/>
+          <w:jc w:val="center"/>
         </w:trPr>
         <w:tc>
           <w:tcPr>
@@ -2895,6 +2875,7 @@
       <w:tr>
         <w:trPr>
           <w:trHeight w:val="311"/>
+          <w:jc w:val="center"/>
         </w:trPr>
         <w:tc>
           <w:tcPr>
@@ -2953,15 +2934,18 @@
       <w:tr>
         <w:trPr>
           <w:trHeight w:val="311"/>
+          <w:jc w:val="center"/>
         </w:trPr>
         <w:tc>
           <w:tcPr>
             <w:tcW w:w="933" w:type="dxa"/>
             <w:gridSpan w:val="2"/>
+            <w:vAlign w:val="center"/>
           </w:tcPr>
           <w:p>
             <w:pPr>
               <w:ind w:left="3"/>
+              <w:jc w:val="center"/>
               <w:rPr>
                 <w:rFonts w:ascii="Calibri" w:eastAsia="Calibri" w:hAnsi="Calibri" w:cs="Calibri"/>
                 <w:b/>
@@ -2973,9 +2957,11 @@
         <w:tc>
           <w:tcPr>
             <w:tcW w:w="1517" w:type="dxa"/>
-          </w:tcPr>
-          <w:p>
-            <w:pPr>
+            <w:vAlign w:val="center"/>
+          </w:tcPr>
+          <w:p>
+            <w:pPr>
+              <w:jc w:val="center"/>
               <w:rPr>
                 <w:rFonts w:ascii="Calibri" w:eastAsia="Calibri" w:hAnsi="Calibri" w:cs="Calibri"/>
                 <w:b/>
@@ -2988,10 +2974,12 @@
           <w:tcPr>
             <w:tcW w:w="6621" w:type="dxa"/>
             <w:gridSpan w:val="3"/>
+            <w:vAlign w:val="center"/>
           </w:tcPr>
           <w:p>
             <w:pPr>
               <w:ind w:left="3"/>
+              <w:jc w:val="center"/>
               <w:rPr>
                 <w:rFonts w:ascii="Calibri" w:eastAsia="Calibri" w:hAnsi="Calibri" w:cs="Calibri"/>
                 <w:b/>
@@ -3020,43 +3008,43 @@
       <w:tr>
         <w:trPr>
           <w:trHeight w:val="543"/>
+          <w:jc w:val="center"/>
         </w:trPr>
         <w:tc>
           <w:tcPr>
             <w:tcW w:w="933" w:type="dxa"/>
             <w:gridSpan w:val="2"/>
+            <w:vAlign w:val="center"/>
           </w:tcPr>
           <w:p>
             <w:pPr>
               <w:ind w:left="3"/>
+              <w:jc w:val="center"/>
             </w:pPr>
             <w:r>
               <w:rPr>
                 <w:rFonts w:ascii="Calibri" w:eastAsia="Calibri" w:hAnsi="Calibri" w:cs="Calibri"/>
                 <w:sz w:val="21"/>
               </w:rPr>
-              <w:t xml:space="preserve">1 </w:t>
+              <w:t>1</w:t>
             </w:r>
           </w:p>
         </w:tc>
         <w:tc>
           <w:tcPr>
             <w:tcW w:w="1517" w:type="dxa"/>
-          </w:tcPr>
-          <w:p>
+            <w:vAlign w:val="center"/>
+          </w:tcPr>
+          <w:p>
+            <w:pPr>
+              <w:jc w:val="center"/>
+            </w:pPr>
             <w:r>
               <w:rPr>
                 <w:rFonts w:ascii="Calibri" w:eastAsia="Calibri" w:hAnsi="Calibri" w:cs="Calibri"/>
                 <w:sz w:val="23"/>
               </w:rPr>
               <w:t>Encargado de Difusión</w:t>
-            </w:r>
-            <w:r>
-              <w:rPr>
-                <w:rFonts w:ascii="Calibri" w:eastAsia="Calibri" w:hAnsi="Calibri" w:cs="Calibri"/>
-                <w:sz w:val="21"/>
-              </w:rPr>
-              <w:t xml:space="preserve"> </w:t>
             </w:r>
           </w:p>
         </w:tc>
@@ -3064,6 +3052,7 @@
           <w:tcPr>
             <w:tcW w:w="6621" w:type="dxa"/>
             <w:gridSpan w:val="3"/>
+            <w:vAlign w:val="center"/>
           </w:tcPr>
           <w:p>
             <w:pPr>
@@ -3087,6 +3076,7 @@
           <w:p>
             <w:pPr>
               <w:ind w:left="3"/>
+              <w:jc w:val="center"/>
             </w:pPr>
             <w:r>
               <w:rPr>
@@ -3129,55 +3119,56 @@
       <w:tr>
         <w:trPr>
           <w:trHeight w:val="765"/>
+          <w:jc w:val="center"/>
         </w:trPr>
         <w:tc>
           <w:tcPr>
             <w:tcW w:w="933" w:type="dxa"/>
             <w:gridSpan w:val="2"/>
+            <w:vAlign w:val="center"/>
           </w:tcPr>
           <w:p>
             <w:pPr>
               <w:ind w:left="3"/>
+              <w:jc w:val="center"/>
             </w:pPr>
             <w:r>
               <w:rPr>
                 <w:rFonts w:ascii="Calibri" w:eastAsia="Calibri" w:hAnsi="Calibri" w:cs="Calibri"/>
                 <w:sz w:val="21"/>
               </w:rPr>
-              <w:t xml:space="preserve">2 </w:t>
+              <w:t>2</w:t>
             </w:r>
           </w:p>
         </w:tc>
         <w:tc>
           <w:tcPr>
             <w:tcW w:w="1517" w:type="dxa"/>
-            <w:vAlign w:val="bottom"/>
+            <w:vAlign w:val="center"/>
           </w:tcPr>
           <w:p>
             <w:pPr>
               <w:spacing w:after="230"/>
-              <w:jc w:val="both"/>
-            </w:pPr>
-          </w:p>
-          <w:p>
-            <w:r>
-              <w:rPr>
-                <w:rFonts w:ascii="Calibri" w:eastAsia="Calibri" w:hAnsi="Calibri" w:cs="Calibri"/>
-                <w:sz w:val="21"/>
-              </w:rPr>
-              <w:t xml:space="preserve"> </w:t>
-            </w:r>
+              <w:jc w:val="center"/>
+            </w:pPr>
+          </w:p>
+          <w:p>
+            <w:pPr>
+              <w:jc w:val="center"/>
+            </w:pPr>
           </w:p>
         </w:tc>
         <w:tc>
           <w:tcPr>
             <w:tcW w:w="6621" w:type="dxa"/>
             <w:gridSpan w:val="3"/>
+            <w:vAlign w:val="center"/>
           </w:tcPr>
           <w:p>
             <w:pPr>
               <w:spacing w:line="275" w:lineRule="auto"/>
               <w:ind w:left="3"/>
+              <w:jc w:val="center"/>
             </w:pPr>
             <w:r>
               <w:rPr>
@@ -3213,47 +3204,49 @@
       <w:tr>
         <w:trPr>
           <w:trHeight w:val="308"/>
+          <w:jc w:val="center"/>
         </w:trPr>
         <w:tc>
           <w:tcPr>
             <w:tcW w:w="933" w:type="dxa"/>
             <w:gridSpan w:val="2"/>
+            <w:vAlign w:val="center"/>
           </w:tcPr>
           <w:p>
             <w:pPr>
               <w:ind w:left="3"/>
+              <w:jc w:val="center"/>
             </w:pPr>
             <w:r>
               <w:rPr>
                 <w:rFonts w:ascii="Calibri" w:eastAsia="Calibri" w:hAnsi="Calibri" w:cs="Calibri"/>
                 <w:sz w:val="21"/>
               </w:rPr>
-              <w:t xml:space="preserve">3 </w:t>
+              <w:t>3</w:t>
             </w:r>
           </w:p>
         </w:tc>
         <w:tc>
           <w:tcPr>
             <w:tcW w:w="1517" w:type="dxa"/>
-          </w:tcPr>
-          <w:p>
-            <w:r>
-              <w:rPr>
-                <w:rFonts w:ascii="Calibri" w:eastAsia="Calibri" w:hAnsi="Calibri" w:cs="Calibri"/>
-                <w:sz w:val="21"/>
-              </w:rPr>
-              <w:t xml:space="preserve"> </w:t>
-            </w:r>
+            <w:vAlign w:val="center"/>
+          </w:tcPr>
+          <w:p>
+            <w:pPr>
+              <w:jc w:val="center"/>
+            </w:pPr>
           </w:p>
         </w:tc>
         <w:tc>
           <w:tcPr>
             <w:tcW w:w="6621" w:type="dxa"/>
             <w:gridSpan w:val="3"/>
+            <w:vAlign w:val="center"/>
           </w:tcPr>
           <w:p>
             <w:pPr>
               <w:ind w:left="3"/>
+              <w:jc w:val="center"/>
             </w:pPr>
             <w:r>
               <w:rPr>
@@ -3275,30 +3268,37 @@
       <w:tr>
         <w:trPr>
           <w:trHeight w:val="572"/>
+          <w:jc w:val="center"/>
         </w:trPr>
         <w:tc>
           <w:tcPr>
             <w:tcW w:w="933" w:type="dxa"/>
             <w:gridSpan w:val="2"/>
+            <w:vAlign w:val="center"/>
           </w:tcPr>
           <w:p>
             <w:pPr>
               <w:ind w:left="3"/>
+              <w:jc w:val="center"/>
             </w:pPr>
             <w:r>
               <w:rPr>
                 <w:rFonts w:ascii="Calibri" w:eastAsia="Calibri" w:hAnsi="Calibri" w:cs="Calibri"/>
                 <w:sz w:val="21"/>
               </w:rPr>
-              <w:t xml:space="preserve">4 </w:t>
+              <w:t>4</w:t>
             </w:r>
           </w:p>
         </w:tc>
         <w:tc>
           <w:tcPr>
             <w:tcW w:w="1517" w:type="dxa"/>
-          </w:tcPr>
-          <w:p>
+            <w:vAlign w:val="center"/>
+          </w:tcPr>
+          <w:p>
+            <w:pPr>
+              <w:jc w:val="center"/>
+            </w:pPr>
             <w:r>
               <w:rPr>
                 <w:rFonts w:ascii="Calibri" w:eastAsia="Calibri" w:hAnsi="Calibri" w:cs="Calibri"/>
@@ -3312,10 +3312,12 @@
           <w:tcPr>
             <w:tcW w:w="6621" w:type="dxa"/>
             <w:gridSpan w:val="3"/>
+            <w:vAlign w:val="center"/>
           </w:tcPr>
           <w:p>
             <w:pPr>
               <w:ind w:left="3"/>
+              <w:jc w:val="center"/>
             </w:pPr>
             <w:r>
               <w:rPr>
@@ -3365,43 +3367,37 @@
       <w:tr>
         <w:trPr>
           <w:trHeight w:val="423"/>
+          <w:jc w:val="center"/>
         </w:trPr>
         <w:tc>
           <w:tcPr>
             <w:tcW w:w="933" w:type="dxa"/>
             <w:gridSpan w:val="2"/>
+            <w:vAlign w:val="center"/>
           </w:tcPr>
           <w:p>
             <w:pPr>
               <w:ind w:left="3"/>
-            </w:pPr>
-            <w:r>
-              <w:rPr>
-                <w:rFonts w:ascii="Calibri" w:eastAsia="Calibri" w:hAnsi="Calibri" w:cs="Calibri"/>
-                <w:sz w:val="21"/>
-              </w:rPr>
-              <w:t xml:space="preserve"> </w:t>
-            </w:r>
+              <w:jc w:val="center"/>
+            </w:pPr>
           </w:p>
         </w:tc>
         <w:tc>
           <w:tcPr>
             <w:tcW w:w="1517" w:type="dxa"/>
-          </w:tcPr>
-          <w:p>
-            <w:r>
-              <w:rPr>
-                <w:rFonts w:ascii="Calibri" w:eastAsia="Calibri" w:hAnsi="Calibri" w:cs="Calibri"/>
-                <w:sz w:val="21"/>
-              </w:rPr>
-              <w:t xml:space="preserve"> </w:t>
-            </w:r>
+            <w:vAlign w:val="center"/>
+          </w:tcPr>
+          <w:p>
+            <w:pPr>
+              <w:jc w:val="center"/>
+            </w:pPr>
           </w:p>
         </w:tc>
         <w:tc>
           <w:tcPr>
             <w:tcW w:w="6621" w:type="dxa"/>
             <w:gridSpan w:val="3"/>
+            <w:vAlign w:val="center"/>
           </w:tcPr>
           <w:p>
             <w:pPr>
@@ -3411,18 +3407,11 @@
             </w:pPr>
             <w:r>
               <w:rPr>
-                <w:rFonts w:ascii="Arial" w:eastAsia="Arial" w:hAnsi="Arial" w:cs="Arial"/>
-                <w:sz w:val="23"/>
-              </w:rPr>
-              <w:t xml:space="preserve"> </w:t>
-            </w:r>
-            <w:r>
-              <w:rPr>
-                <w:rFonts w:ascii="Calibri" w:eastAsia="Calibri" w:hAnsi="Calibri" w:cs="Calibri"/>
-                <w:b/>
-                <w:sz w:val="23"/>
-              </w:rPr>
-              <w:t xml:space="preserve">¿Existe Previamente? </w:t>
+                <w:rFonts w:ascii="Calibri" w:eastAsia="Calibri" w:hAnsi="Calibri" w:cs="Calibri"/>
+                <w:b/>
+                <w:sz w:val="23"/>
+              </w:rPr>
+              <w:t>¿Existe Previamente?</w:t>
             </w:r>
           </w:p>
         </w:tc>
@@ -3430,61 +3419,43 @@
       <w:tr>
         <w:trPr>
           <w:trHeight w:val="911"/>
+          <w:jc w:val="center"/>
         </w:trPr>
         <w:tc>
           <w:tcPr>
             <w:tcW w:w="933" w:type="dxa"/>
             <w:gridSpan w:val="2"/>
+            <w:vAlign w:val="center"/>
           </w:tcPr>
           <w:p>
             <w:pPr>
               <w:ind w:left="3"/>
+              <w:jc w:val="center"/>
+            </w:pPr>
+          </w:p>
+          <w:p>
+            <w:pPr>
+              <w:ind w:left="3"/>
+              <w:jc w:val="center"/>
             </w:pPr>
             <w:r>
               <w:rPr>
                 <w:rFonts w:ascii="Calibri" w:eastAsia="Calibri" w:hAnsi="Calibri" w:cs="Calibri"/>
                 <w:sz w:val="21"/>
               </w:rPr>
-              <w:t xml:space="preserve"> </w:t>
-            </w:r>
-          </w:p>
-          <w:p>
-            <w:pPr>
-              <w:ind w:left="3"/>
-            </w:pPr>
-            <w:r>
-              <w:rPr>
-                <w:rFonts w:ascii="Calibri" w:eastAsia="Calibri" w:hAnsi="Calibri" w:cs="Calibri"/>
-                <w:sz w:val="21"/>
-              </w:rPr>
-              <w:t xml:space="preserve">  </w:t>
-            </w:r>
-          </w:p>
-          <w:p>
-            <w:pPr>
-              <w:ind w:left="3"/>
-            </w:pPr>
-            <w:r>
-              <w:rPr>
-                <w:rFonts w:ascii="Calibri" w:eastAsia="Calibri" w:hAnsi="Calibri" w:cs="Calibri"/>
-                <w:sz w:val="21"/>
-              </w:rPr>
-              <w:t xml:space="preserve">5 </w:t>
+              <w:t>5</w:t>
             </w:r>
           </w:p>
         </w:tc>
         <w:tc>
           <w:tcPr>
             <w:tcW w:w="1517" w:type="dxa"/>
-          </w:tcPr>
-          <w:p>
-            <w:r>
-              <w:rPr>
-                <w:rFonts w:ascii="Calibri" w:eastAsia="Calibri" w:hAnsi="Calibri" w:cs="Calibri"/>
-                <w:sz w:val="21"/>
-              </w:rPr>
-              <w:t xml:space="preserve"> </w:t>
-            </w:r>
+            <w:vAlign w:val="center"/>
+          </w:tcPr>
+          <w:p>
+            <w:pPr>
+              <w:jc w:val="center"/>
+            </w:pPr>
             <w:r>
               <w:rPr>
                 <w:rFonts w:ascii="Calibri" w:eastAsia="Calibri" w:hAnsi="Calibri" w:cs="Calibri"/>
@@ -3498,6 +3469,7 @@
           <w:tcPr>
             <w:tcW w:w="6621" w:type="dxa"/>
             <w:gridSpan w:val="3"/>
+            <w:vAlign w:val="center"/>
           </w:tcPr>
           <w:p>
             <w:pPr>
@@ -3511,7 +3483,7 @@
                 <w:b/>
                 <w:sz w:val="23"/>
               </w:rPr>
-              <w:t xml:space="preserve"> SI </w:t>
+              <w:t>SI</w:t>
             </w:r>
           </w:p>
           <w:p>
@@ -3554,61 +3526,37 @@
         </w:tblPrEx>
         <w:trPr>
           <w:trHeight w:val="686"/>
+          <w:jc w:val="center"/>
         </w:trPr>
         <w:tc>
           <w:tcPr>
             <w:tcW w:w="933" w:type="dxa"/>
             <w:gridSpan w:val="2"/>
+            <w:vAlign w:val="center"/>
           </w:tcPr>
           <w:p>
             <w:pPr>
               <w:ind w:left="3"/>
-            </w:pPr>
-          </w:p>
-          <w:p>
-            <w:pPr>
-              <w:ind w:left="3"/>
+              <w:jc w:val="center"/>
             </w:pPr>
             <w:r>
               <w:rPr>
                 <w:rFonts w:ascii="Calibri" w:eastAsia="Calibri" w:hAnsi="Calibri" w:cs="Calibri"/>
                 <w:sz w:val="21"/>
               </w:rPr>
-              <w:t xml:space="preserve"> </w:t>
-            </w:r>
-          </w:p>
-          <w:p>
-            <w:pPr>
-              <w:ind w:left="3"/>
-            </w:pPr>
-            <w:r>
-              <w:rPr>
-                <w:rFonts w:ascii="Calibri" w:eastAsia="Calibri" w:hAnsi="Calibri" w:cs="Calibri"/>
-                <w:sz w:val="21"/>
-              </w:rPr>
               <w:t>5</w:t>
             </w:r>
-            <w:r>
-              <w:rPr>
-                <w:rFonts w:ascii="Calibri" w:eastAsia="Calibri" w:hAnsi="Calibri" w:cs="Calibri"/>
-                <w:sz w:val="21"/>
-              </w:rPr>
-              <w:t xml:space="preserve"> </w:t>
-            </w:r>
           </w:p>
         </w:tc>
         <w:tc>
           <w:tcPr>
             <w:tcW w:w="1517" w:type="dxa"/>
-          </w:tcPr>
-          <w:p>
-            <w:r>
-              <w:rPr>
-                <w:rFonts w:ascii="Calibri" w:eastAsia="Calibri" w:hAnsi="Calibri" w:cs="Calibri"/>
-                <w:sz w:val="21"/>
-              </w:rPr>
-              <w:t xml:space="preserve"> </w:t>
-            </w:r>
+            <w:vAlign w:val="center"/>
+          </w:tcPr>
+          <w:p>
+            <w:pPr>
+              <w:jc w:val="center"/>
+            </w:pPr>
             <w:r>
               <w:rPr>
                 <w:rFonts w:ascii="Calibri" w:eastAsia="Calibri" w:hAnsi="Calibri" w:cs="Calibri"/>
@@ -3622,6 +3570,7 @@
           <w:tcPr>
             <w:tcW w:w="6621" w:type="dxa"/>
             <w:gridSpan w:val="3"/>
+            <w:vAlign w:val="center"/>
           </w:tcPr>
           <w:p>
             <w:pPr>
@@ -3635,20 +3584,21 @@
                 <w:b/>
                 <w:sz w:val="23"/>
               </w:rPr>
-              <w:t xml:space="preserve">NO </w:t>
+              <w:t>NO</w:t>
             </w:r>
           </w:p>
           <w:p>
             <w:pPr>
               <w:spacing w:after="19"/>
               <w:ind w:left="3"/>
-            </w:pPr>
-            <w:r>
-              <w:rPr>
-                <w:rFonts w:ascii="Calibri" w:eastAsia="Calibri" w:hAnsi="Calibri" w:cs="Calibri"/>
-                <w:sz w:val="23"/>
-              </w:rPr>
-              <w:t xml:space="preserve"> Se registra al dueño en el sistema</w:t>
+              <w:jc w:val="center"/>
+            </w:pPr>
+            <w:r>
+              <w:rPr>
+                <w:rFonts w:ascii="Calibri" w:eastAsia="Calibri" w:hAnsi="Calibri" w:cs="Calibri"/>
+                <w:sz w:val="23"/>
+              </w:rPr>
+              <w:t>Se registra al dueño en el sistema</w:t>
             </w:r>
             <w:r>
               <w:rPr>
@@ -3656,13 +3606,6 @@
                 <w:sz w:val="23"/>
               </w:rPr>
               <w:t>.</w:t>
-            </w:r>
-            <w:r>
-              <w:rPr>
-                <w:rFonts w:ascii="Arial" w:eastAsia="Arial" w:hAnsi="Arial" w:cs="Arial"/>
-                <w:sz w:val="21"/>
-              </w:rPr>
-              <w:t xml:space="preserve"> </w:t>
             </w:r>
           </w:p>
         </w:tc>
@@ -3677,15 +3620,18 @@
         </w:tblPrEx>
         <w:trPr>
           <w:trHeight w:val="300"/>
+          <w:jc w:val="center"/>
         </w:trPr>
         <w:tc>
           <w:tcPr>
             <w:tcW w:w="933" w:type="dxa"/>
             <w:gridSpan w:val="2"/>
+            <w:vAlign w:val="center"/>
           </w:tcPr>
           <w:p>
             <w:pPr>
               <w:ind w:left="3"/>
+              <w:jc w:val="center"/>
             </w:pPr>
             <w:r>
               <w:rPr>
@@ -3699,15 +3645,12 @@
         <w:tc>
           <w:tcPr>
             <w:tcW w:w="1517" w:type="dxa"/>
-          </w:tcPr>
-          <w:p>
-            <w:r>
-              <w:rPr>
-                <w:rFonts w:ascii="Calibri" w:eastAsia="Calibri" w:hAnsi="Calibri" w:cs="Calibri"/>
-                <w:sz w:val="21"/>
-              </w:rPr>
-              <w:t xml:space="preserve"> </w:t>
-            </w:r>
+            <w:vAlign w:val="center"/>
+          </w:tcPr>
+          <w:p>
+            <w:pPr>
+              <w:jc w:val="center"/>
+            </w:pPr>
             <w:r>
               <w:rPr>
                 <w:rFonts w:ascii="Calibri" w:eastAsia="Calibri" w:hAnsi="Calibri" w:cs="Calibri"/>
@@ -3721,10 +3664,12 @@
           <w:tcPr>
             <w:tcW w:w="6621" w:type="dxa"/>
             <w:gridSpan w:val="3"/>
+            <w:vAlign w:val="center"/>
           </w:tcPr>
           <w:p>
             <w:pPr>
               <w:ind w:left="3"/>
+              <w:jc w:val="center"/>
             </w:pPr>
             <w:r>
               <w:rPr>
@@ -3766,7 +3711,7 @@
                 <w:rFonts w:ascii="Calibri" w:eastAsia="Calibri" w:hAnsi="Calibri" w:cs="Calibri"/>
                 <w:sz w:val="23"/>
               </w:rPr>
-              <w:t xml:space="preserve"> al animal que entregará en adopción. </w:t>
+              <w:t xml:space="preserve"> al animal que entregará en adopción.</w:t>
             </w:r>
           </w:p>
         </w:tc>
@@ -3781,15 +3726,18 @@
         </w:tblPrEx>
         <w:trPr>
           <w:trHeight w:val="1108"/>
+          <w:jc w:val="center"/>
         </w:trPr>
         <w:tc>
           <w:tcPr>
             <w:tcW w:w="933" w:type="dxa"/>
             <w:gridSpan w:val="2"/>
+            <w:vAlign w:val="center"/>
           </w:tcPr>
           <w:p>
             <w:pPr>
               <w:ind w:left="3"/>
+              <w:jc w:val="center"/>
             </w:pPr>
             <w:r>
               <w:rPr>
@@ -3803,15 +3751,12 @@
         <w:tc>
           <w:tcPr>
             <w:tcW w:w="1517" w:type="dxa"/>
-          </w:tcPr>
-          <w:p>
-            <w:r>
-              <w:rPr>
-                <w:rFonts w:ascii="Calibri" w:eastAsia="Calibri" w:hAnsi="Calibri" w:cs="Calibri"/>
-                <w:sz w:val="21"/>
-              </w:rPr>
-              <w:t xml:space="preserve"> </w:t>
-            </w:r>
+            <w:vAlign w:val="center"/>
+          </w:tcPr>
+          <w:p>
+            <w:pPr>
+              <w:jc w:val="center"/>
+            </w:pPr>
             <w:r>
               <w:rPr>
                 <w:rFonts w:ascii="Calibri" w:eastAsia="Calibri" w:hAnsi="Calibri" w:cs="Calibri"/>
@@ -3825,10 +3770,12 @@
           <w:tcPr>
             <w:tcW w:w="6621" w:type="dxa"/>
             <w:gridSpan w:val="3"/>
+            <w:vAlign w:val="center"/>
           </w:tcPr>
           <w:p>
             <w:pPr>
               <w:ind w:left="3"/>
+              <w:jc w:val="center"/>
               <w:rPr>
                 <w:rFonts w:ascii="Calibri" w:eastAsia="Calibri" w:hAnsi="Calibri" w:cs="Calibri"/>
                 <w:sz w:val="23"/>
@@ -3845,47 +3792,21 @@
           <w:p>
             <w:pPr>
               <w:ind w:left="3"/>
-            </w:pPr>
-            <w:r>
-              <w:rPr>
-                <w:rFonts w:ascii="Calibri" w:eastAsia="Calibri" w:hAnsi="Calibri" w:cs="Calibri"/>
-                <w:sz w:val="23"/>
-              </w:rPr>
-              <w:t xml:space="preserve">Se </w:t>
-            </w:r>
-            <w:r>
-              <w:rPr>
-                <w:rFonts w:ascii="Calibri" w:eastAsia="Calibri" w:hAnsi="Calibri" w:cs="Calibri"/>
-                <w:sz w:val="23"/>
-              </w:rPr>
-              <w:t>recuerda al adoptante que tendrá una</w:t>
-            </w:r>
-            <w:r>
-              <w:rPr>
-                <w:rFonts w:ascii="Calibri" w:eastAsia="Calibri" w:hAnsi="Calibri" w:cs="Calibri"/>
-                <w:sz w:val="23"/>
-              </w:rPr>
-              <w:t xml:space="preserve"> visita de seguimiento sobre el animal adoptado</w:t>
-            </w:r>
-            <w:r>
-              <w:rPr>
-                <w:rFonts w:ascii="Calibri" w:eastAsia="Calibri" w:hAnsi="Calibri" w:cs="Calibri"/>
-                <w:sz w:val="23"/>
-              </w:rPr>
-              <w:t>, la misma estará registrada en el contrato de adopción</w:t>
+              <w:jc w:val="center"/>
+            </w:pPr>
+            <w:r>
+              <w:rPr>
+                <w:rFonts w:ascii="Calibri" w:eastAsia="Calibri" w:hAnsi="Calibri" w:cs="Calibri"/>
+                <w:sz w:val="23"/>
+              </w:rPr>
+              <w:t>Se recuerda al adoptante que tendrá una visita de seguimiento sobre el animal adoptado, la misma estará registrada en el contrato de adopción</w:t>
             </w:r>
           </w:p>
           <w:p>
             <w:pPr>
               <w:ind w:left="3"/>
-            </w:pPr>
-            <w:r>
-              <w:rPr>
-                <w:rFonts w:ascii="Calibri" w:eastAsia="Calibri" w:hAnsi="Calibri" w:cs="Calibri"/>
-                <w:sz w:val="21"/>
-              </w:rPr>
-              <w:t xml:space="preserve"> </w:t>
-            </w:r>
+              <w:jc w:val="center"/>
+            </w:pPr>
           </w:p>
         </w:tc>
       </w:tr>
@@ -3899,47 +3820,49 @@
         </w:tblPrEx>
         <w:trPr>
           <w:trHeight w:val="376"/>
+          <w:jc w:val="center"/>
         </w:trPr>
         <w:tc>
           <w:tcPr>
             <w:tcW w:w="933" w:type="dxa"/>
             <w:gridSpan w:val="2"/>
+            <w:vAlign w:val="center"/>
           </w:tcPr>
           <w:p>
             <w:pPr>
               <w:ind w:left="3"/>
+              <w:jc w:val="center"/>
             </w:pPr>
             <w:r>
               <w:rPr>
                 <w:rFonts w:ascii="Calibri" w:eastAsia="Calibri" w:hAnsi="Calibri" w:cs="Calibri"/>
                 <w:sz w:val="21"/>
               </w:rPr>
-              <w:t>10</w:t>
+              <w:t>8</w:t>
             </w:r>
           </w:p>
         </w:tc>
         <w:tc>
           <w:tcPr>
             <w:tcW w:w="1517" w:type="dxa"/>
-          </w:tcPr>
-          <w:p>
-            <w:r>
-              <w:rPr>
-                <w:rFonts w:ascii="Calibri" w:eastAsia="Calibri" w:hAnsi="Calibri" w:cs="Calibri"/>
-                <w:sz w:val="21"/>
-              </w:rPr>
-              <w:t xml:space="preserve"> </w:t>
-            </w:r>
+            <w:vAlign w:val="center"/>
+          </w:tcPr>
+          <w:p>
+            <w:pPr>
+              <w:jc w:val="center"/>
+            </w:pPr>
           </w:p>
         </w:tc>
         <w:tc>
           <w:tcPr>
             <w:tcW w:w="6621" w:type="dxa"/>
             <w:gridSpan w:val="3"/>
+            <w:vAlign w:val="center"/>
           </w:tcPr>
           <w:p>
             <w:pPr>
               <w:ind w:left="3"/>
+              <w:jc w:val="center"/>
             </w:pPr>
             <w:r>
               <w:rPr>
@@ -3961,13 +3884,6 @@
                 <w:sz w:val="23"/>
               </w:rPr>
               <w:t>dueño.</w:t>
-            </w:r>
-            <w:r>
-              <w:rPr>
-                <w:rFonts w:ascii="Arial" w:eastAsia="Arial" w:hAnsi="Arial" w:cs="Arial"/>
-                <w:sz w:val="23"/>
-              </w:rPr>
-              <w:t xml:space="preserve"> </w:t>
             </w:r>
           </w:p>
         </w:tc>
@@ -3982,15 +3898,18 @@
         </w:tblPrEx>
         <w:trPr>
           <w:trHeight w:val="703"/>
+          <w:jc w:val="center"/>
         </w:trPr>
         <w:tc>
           <w:tcPr>
             <w:tcW w:w="933" w:type="dxa"/>
             <w:gridSpan w:val="2"/>
+            <w:vAlign w:val="center"/>
           </w:tcPr>
           <w:p>
             <w:pPr>
               <w:ind w:left="3"/>
+              <w:jc w:val="center"/>
             </w:pPr>
             <w:r>
               <w:rPr>
@@ -3998,22 +3917,19 @@
                 <w:sz w:val="21"/>
               </w:rPr>
               <w:lastRenderedPageBreak/>
-              <w:t>11</w:t>
+              <w:t>9</w:t>
             </w:r>
           </w:p>
         </w:tc>
         <w:tc>
           <w:tcPr>
             <w:tcW w:w="1517" w:type="dxa"/>
-          </w:tcPr>
-          <w:p>
-            <w:r>
-              <w:rPr>
-                <w:rFonts w:ascii="Calibri" w:eastAsia="Calibri" w:hAnsi="Calibri" w:cs="Calibri"/>
-                <w:sz w:val="21"/>
-              </w:rPr>
-              <w:t xml:space="preserve"> </w:t>
-            </w:r>
+            <w:vAlign w:val="center"/>
+          </w:tcPr>
+          <w:p>
+            <w:pPr>
+              <w:jc w:val="center"/>
+            </w:pPr>
             <w:r>
               <w:rPr>
                 <w:rFonts w:ascii="Calibri" w:eastAsia="Calibri" w:hAnsi="Calibri" w:cs="Calibri"/>
@@ -4027,10 +3943,12 @@
           <w:tcPr>
             <w:tcW w:w="6621" w:type="dxa"/>
             <w:gridSpan w:val="3"/>
+            <w:vAlign w:val="center"/>
           </w:tcPr>
           <w:p>
             <w:pPr>
               <w:ind w:left="3"/>
+              <w:jc w:val="center"/>
               <w:rPr>
                 <w:rFonts w:ascii="Calibri" w:eastAsia="Calibri" w:hAnsi="Calibri" w:cs="Calibri"/>
                 <w:b/>
@@ -4049,6 +3967,7 @@
           <w:p>
             <w:pPr>
               <w:ind w:left="3"/>
+              <w:jc w:val="center"/>
             </w:pPr>
             <w:r>
               <w:rPr>
@@ -4097,7 +4016,7 @@
                 <w:rFonts w:ascii="Calibri" w:eastAsia="Calibri" w:hAnsi="Calibri" w:cs="Calibri"/>
                 <w:sz w:val="23"/>
               </w:rPr>
-              <w:t xml:space="preserve">verifica el estado del animal. </w:t>
+              <w:t>verifica el estado del animal.</w:t>
             </w:r>
           </w:p>
         </w:tc>
@@ -4112,43 +4031,37 @@
         </w:tblPrEx>
         <w:trPr>
           <w:trHeight w:val="422"/>
+          <w:jc w:val="center"/>
         </w:trPr>
         <w:tc>
           <w:tcPr>
             <w:tcW w:w="933" w:type="dxa"/>
             <w:gridSpan w:val="2"/>
+            <w:vAlign w:val="center"/>
           </w:tcPr>
           <w:p>
             <w:pPr>
               <w:ind w:left="3"/>
-            </w:pPr>
-            <w:r>
-              <w:rPr>
-                <w:rFonts w:ascii="Calibri" w:eastAsia="Calibri" w:hAnsi="Calibri" w:cs="Calibri"/>
-                <w:sz w:val="21"/>
-              </w:rPr>
-              <w:t xml:space="preserve"> </w:t>
-            </w:r>
+              <w:jc w:val="center"/>
+            </w:pPr>
           </w:p>
         </w:tc>
         <w:tc>
           <w:tcPr>
             <w:tcW w:w="1517" w:type="dxa"/>
-          </w:tcPr>
-          <w:p>
-            <w:r>
-              <w:rPr>
-                <w:rFonts w:ascii="Calibri" w:eastAsia="Calibri" w:hAnsi="Calibri" w:cs="Calibri"/>
-                <w:sz w:val="21"/>
-              </w:rPr>
-              <w:t xml:space="preserve"> </w:t>
-            </w:r>
+            <w:vAlign w:val="center"/>
+          </w:tcPr>
+          <w:p>
+            <w:pPr>
+              <w:jc w:val="center"/>
+            </w:pPr>
           </w:p>
         </w:tc>
         <w:tc>
           <w:tcPr>
             <w:tcW w:w="6621" w:type="dxa"/>
             <w:gridSpan w:val="3"/>
+            <w:vAlign w:val="center"/>
           </w:tcPr>
           <w:p>
             <w:pPr>
@@ -4162,7 +4075,7 @@
                 <w:b/>
                 <w:sz w:val="23"/>
               </w:rPr>
-              <w:t xml:space="preserve">¿Se encuentra en buen estado el animal? </w:t>
+              <w:t>¿Se encuentra en buen estado el animal?</w:t>
             </w:r>
           </w:p>
         </w:tc>
@@ -4177,43 +4090,43 @@
         </w:tblPrEx>
         <w:trPr>
           <w:trHeight w:val="982"/>
+          <w:jc w:val="center"/>
         </w:trPr>
         <w:tc>
           <w:tcPr>
             <w:tcW w:w="933" w:type="dxa"/>
             <w:gridSpan w:val="2"/>
+            <w:vAlign w:val="center"/>
           </w:tcPr>
           <w:p>
             <w:pPr>
               <w:ind w:left="3"/>
+              <w:jc w:val="center"/>
             </w:pPr>
             <w:r>
               <w:rPr>
                 <w:rFonts w:ascii="Calibri" w:eastAsia="Calibri" w:hAnsi="Calibri" w:cs="Calibri"/>
                 <w:sz w:val="21"/>
               </w:rPr>
-              <w:t xml:space="preserve"> </w:t>
-            </w:r>
+              <w:t>10</w:t>
+            </w:r>
+          </w:p>
+        </w:tc>
+        <w:tc>
+          <w:tcPr>
+            <w:tcW w:w="1517" w:type="dxa"/>
+            <w:vAlign w:val="center"/>
+          </w:tcPr>
+          <w:p>
+            <w:pPr>
+              <w:jc w:val="center"/>
+            </w:pPr>
             <w:r>
               <w:rPr>
                 <w:rFonts w:ascii="Calibri" w:eastAsia="Calibri" w:hAnsi="Calibri" w:cs="Calibri"/>
                 <w:sz w:val="21"/>
               </w:rPr>
-              <w:t>12</w:t>
-            </w:r>
-          </w:p>
-        </w:tc>
-        <w:tc>
-          <w:tcPr>
-            <w:tcW w:w="1517" w:type="dxa"/>
-          </w:tcPr>
-          <w:p>
-            <w:r>
-              <w:rPr>
-                <w:rFonts w:ascii="Calibri" w:eastAsia="Calibri" w:hAnsi="Calibri" w:cs="Calibri"/>
-                <w:sz w:val="21"/>
-              </w:rPr>
-              <w:t xml:space="preserve"> </w:t>
+              <w:t>Encargado de Voluntarios</w:t>
             </w:r>
           </w:p>
         </w:tc>
@@ -4221,6 +4134,7 @@
           <w:tcPr>
             <w:tcW w:w="6621" w:type="dxa"/>
             <w:gridSpan w:val="3"/>
+            <w:vAlign w:val="center"/>
           </w:tcPr>
           <w:p>
             <w:pPr>
@@ -4234,7 +4148,7 @@
                 <w:b/>
                 <w:sz w:val="23"/>
               </w:rPr>
-              <w:t xml:space="preserve">SI </w:t>
+              <w:t>SI</w:t>
             </w:r>
           </w:p>
           <w:p>
@@ -4260,7 +4174,7 @@
                 <w:rFonts w:ascii="Calibri" w:eastAsia="Calibri" w:hAnsi="Calibri" w:cs="Calibri"/>
                 <w:sz w:val="23"/>
               </w:rPr>
-              <w:t xml:space="preserve"> que la visita de seguimiento tuvo éxito. </w:t>
+              <w:t xml:space="preserve"> que la visita de seguimiento tuvo éxito.</w:t>
             </w:r>
           </w:p>
         </w:tc>
@@ -4275,55 +4189,49 @@
         </w:tblPrEx>
         <w:trPr>
           <w:trHeight w:val="981"/>
+          <w:jc w:val="center"/>
         </w:trPr>
         <w:tc>
           <w:tcPr>
             <w:tcW w:w="933" w:type="dxa"/>
             <w:gridSpan w:val="2"/>
+            <w:vAlign w:val="center"/>
           </w:tcPr>
           <w:p>
             <w:pPr>
               <w:ind w:left="3"/>
+              <w:jc w:val="center"/>
             </w:pPr>
             <w:r>
               <w:rPr>
                 <w:rFonts w:ascii="Calibri" w:eastAsia="Calibri" w:hAnsi="Calibri" w:cs="Calibri"/>
                 <w:sz w:val="21"/>
               </w:rPr>
-              <w:t>13</w:t>
-            </w:r>
+              <w:t>10</w:t>
+            </w:r>
+          </w:p>
+          <w:p>
+            <w:pPr>
+              <w:ind w:left="3"/>
+              <w:jc w:val="center"/>
+            </w:pPr>
+          </w:p>
+        </w:tc>
+        <w:tc>
+          <w:tcPr>
+            <w:tcW w:w="1517" w:type="dxa"/>
+            <w:vAlign w:val="center"/>
+          </w:tcPr>
+          <w:p>
+            <w:pPr>
+              <w:jc w:val="center"/>
+            </w:pPr>
             <w:r>
               <w:rPr>
                 <w:rFonts w:ascii="Calibri" w:eastAsia="Calibri" w:hAnsi="Calibri" w:cs="Calibri"/>
                 <w:sz w:val="21"/>
               </w:rPr>
-              <w:t xml:space="preserve"> </w:t>
-            </w:r>
-          </w:p>
-          <w:p>
-            <w:pPr>
-              <w:ind w:left="3"/>
-            </w:pPr>
-            <w:r>
-              <w:rPr>
-                <w:rFonts w:ascii="Calibri" w:eastAsia="Calibri" w:hAnsi="Calibri" w:cs="Calibri"/>
-                <w:sz w:val="21"/>
-              </w:rPr>
-              <w:t xml:space="preserve"> </w:t>
-            </w:r>
-          </w:p>
-        </w:tc>
-        <w:tc>
-          <w:tcPr>
-            <w:tcW w:w="1517" w:type="dxa"/>
-          </w:tcPr>
-          <w:p>
-            <w:r>
-              <w:rPr>
-                <w:rFonts w:ascii="Calibri" w:eastAsia="Calibri" w:hAnsi="Calibri" w:cs="Calibri"/>
-                <w:sz w:val="21"/>
-              </w:rPr>
-              <w:t xml:space="preserve"> </w:t>
+              <w:t>Encargado de Voluntarios</w:t>
             </w:r>
           </w:p>
         </w:tc>
@@ -4331,6 +4239,7 @@
           <w:tcPr>
             <w:tcW w:w="6621" w:type="dxa"/>
             <w:gridSpan w:val="3"/>
+            <w:vAlign w:val="center"/>
           </w:tcPr>
           <w:p>
             <w:pPr>
@@ -4344,7 +4253,7 @@
                 <w:b/>
                 <w:sz w:val="23"/>
               </w:rPr>
-              <w:t xml:space="preserve">NO </w:t>
+              <w:t>NO</w:t>
             </w:r>
           </w:p>
           <w:p>
@@ -4364,14 +4273,28 @@
                 <w:rFonts w:ascii="Calibri" w:eastAsia="Calibri" w:hAnsi="Calibri" w:cs="Calibri"/>
                 <w:sz w:val="23"/>
               </w:rPr>
-              <w:t>dueño, procediendo  a la quita</w:t>
-            </w:r>
-            <w:r>
-              <w:rPr>
-                <w:rFonts w:ascii="Calibri" w:eastAsia="Calibri" w:hAnsi="Calibri" w:cs="Calibri"/>
-                <w:sz w:val="23"/>
-              </w:rPr>
-              <w:t xml:space="preserve"> del animal. </w:t>
+              <w:t xml:space="preserve">dueño, </w:t>
+            </w:r>
+            <w:r>
+              <w:rPr>
+                <w:rFonts w:ascii="Calibri" w:eastAsia="Calibri" w:hAnsi="Calibri" w:cs="Calibri"/>
+                <w:sz w:val="23"/>
+              </w:rPr>
+              <w:t>procediendo a</w:t>
+            </w:r>
+            <w:r>
+              <w:rPr>
+                <w:rFonts w:ascii="Calibri" w:eastAsia="Calibri" w:hAnsi="Calibri" w:cs="Calibri"/>
+                <w:sz w:val="23"/>
+              </w:rPr>
+              <w:t xml:space="preserve"> la quita</w:t>
+            </w:r>
+            <w:r>
+              <w:rPr>
+                <w:rFonts w:ascii="Calibri" w:eastAsia="Calibri" w:hAnsi="Calibri" w:cs="Calibri"/>
+                <w:sz w:val="23"/>
+              </w:rPr>
+              <w:t xml:space="preserve"> del animal.</w:t>
             </w:r>
           </w:p>
           <w:p>
@@ -4392,1032 +4315,26 @@
     </w:tbl>
     <w:p/>
     <w:p>
+      <w:pPr>
+        <w:pStyle w:val="Ttulo1"/>
+      </w:pPr>
       <w:r>
         <w:br w:type="page"/>
       </w:r>
-      <w:bookmarkStart w:id="4" w:name="_GoBack"/>
-      <w:bookmarkEnd w:id="4"/>
-    </w:p>
-    <w:p>
-      <w:pPr>
-        <w:pStyle w:val="Ttulo1"/>
-      </w:pPr>
-      <w:bookmarkStart w:id="5" w:name="_Toc402537316"/>
       <w:r>
         <w:lastRenderedPageBreak/>
-        <w:t>Nuevo voluntario</w:t>
+        <w:t>Dejar de ser v</w:t>
       </w:r>
-      <w:bookmarkEnd w:id="5"/>
+      <w:r>
+        <w:t>oluntario</w:t>
+      </w:r>
     </w:p>
-    <w:tbl>
-      <w:tblPr>
-        <w:tblStyle w:val="TableGrid"/>
-        <w:tblW w:w="8812" w:type="dxa"/>
-        <w:tblInd w:w="-105" w:type="dxa"/>
-        <w:tblBorders>
-          <w:top w:val="single" w:sz="4" w:space="0" w:color="auto"/>
-          <w:left w:val="single" w:sz="4" w:space="0" w:color="auto"/>
-          <w:bottom w:val="single" w:sz="4" w:space="0" w:color="auto"/>
-          <w:right w:val="single" w:sz="4" w:space="0" w:color="auto"/>
-          <w:insideH w:val="single" w:sz="4" w:space="0" w:color="auto"/>
-          <w:insideV w:val="single" w:sz="4" w:space="0" w:color="auto"/>
-        </w:tblBorders>
-        <w:tblCellMar>
-          <w:top w:w="56" w:type="dxa"/>
-          <w:left w:w="103" w:type="dxa"/>
-          <w:right w:w="55" w:type="dxa"/>
-        </w:tblCellMar>
-        <w:tblLook w:val="04A0" w:firstRow="1" w:lastRow="0" w:firstColumn="1" w:lastColumn="0" w:noHBand="0" w:noVBand="1"/>
-      </w:tblPr>
-      <w:tblGrid>
-        <w:gridCol w:w="1067"/>
-        <w:gridCol w:w="1646"/>
-        <w:gridCol w:w="6099"/>
-      </w:tblGrid>
-      <w:tr>
-        <w:trPr>
-          <w:trHeight w:val="619"/>
-        </w:trPr>
-        <w:tc>
-          <w:tcPr>
-            <w:tcW w:w="8812" w:type="dxa"/>
-            <w:gridSpan w:val="3"/>
-          </w:tcPr>
-          <w:p>
-            <w:pPr>
-              <w:ind w:left="2"/>
-              <w:jc w:val="both"/>
-            </w:pPr>
-            <w:r>
-              <w:rPr>
-                <w:rFonts w:ascii="Calibri" w:eastAsia="Calibri" w:hAnsi="Calibri" w:cs="Calibri"/>
-                <w:b/>
-                <w:sz w:val="23"/>
-              </w:rPr>
-              <w:t>Propósito del Procedimiento:</w:t>
-            </w:r>
-            <w:r>
-              <w:rPr>
-                <w:rFonts w:ascii="Calibri" w:eastAsia="Calibri" w:hAnsi="Calibri" w:cs="Calibri"/>
-                <w:sz w:val="23"/>
-              </w:rPr>
-              <w:t xml:space="preserve"> Determinar los pasos a seguir para admitir un nuevo voluntario </w:t>
-            </w:r>
-            <w:r>
-              <w:rPr>
-                <w:rFonts w:ascii="Calibri" w:eastAsia="Calibri" w:hAnsi="Calibri" w:cs="Calibri"/>
-                <w:sz w:val="23"/>
-              </w:rPr>
-              <w:t>en</w:t>
-            </w:r>
-            <w:r>
-              <w:rPr>
-                <w:rFonts w:ascii="Calibri" w:eastAsia="Calibri" w:hAnsi="Calibri" w:cs="Calibri"/>
-                <w:sz w:val="23"/>
-              </w:rPr>
-              <w:t xml:space="preserve"> la organización.</w:t>
-            </w:r>
-            <w:r>
-              <w:rPr>
-                <w:rFonts w:ascii="Calibri" w:eastAsia="Calibri" w:hAnsi="Calibri" w:cs="Calibri"/>
-                <w:sz w:val="21"/>
-              </w:rPr>
-              <w:t xml:space="preserve"> </w:t>
-            </w:r>
-          </w:p>
-        </w:tc>
-      </w:tr>
-      <w:tr>
-        <w:trPr>
-          <w:trHeight w:val="1930"/>
-        </w:trPr>
-        <w:tc>
-          <w:tcPr>
-            <w:tcW w:w="8812" w:type="dxa"/>
-            <w:gridSpan w:val="3"/>
-            <w:vAlign w:val="bottom"/>
-          </w:tcPr>
-          <w:p>
-            <w:pPr>
-              <w:ind w:left="2"/>
-            </w:pPr>
-            <w:r>
-              <w:rPr>
-                <w:rFonts w:ascii="Calibri" w:eastAsia="Calibri" w:hAnsi="Calibri" w:cs="Calibri"/>
-                <w:b/>
-                <w:sz w:val="23"/>
-              </w:rPr>
-              <w:t xml:space="preserve">Áreas Involucradas: </w:t>
-            </w:r>
-          </w:p>
-          <w:tbl>
-            <w:tblPr>
-              <w:tblStyle w:val="TableGrid"/>
-              <w:tblW w:w="7860" w:type="dxa"/>
-              <w:tblInd w:w="6" w:type="dxa"/>
-              <w:tblCellMar>
-                <w:top w:w="156" w:type="dxa"/>
-                <w:left w:w="106" w:type="dxa"/>
-                <w:bottom w:w="23" w:type="dxa"/>
-                <w:right w:w="115" w:type="dxa"/>
-              </w:tblCellMar>
-              <w:tblLook w:val="04A0" w:firstRow="1" w:lastRow="0" w:firstColumn="1" w:lastColumn="0" w:noHBand="0" w:noVBand="1"/>
-            </w:tblPr>
-            <w:tblGrid>
-              <w:gridCol w:w="3996"/>
-              <w:gridCol w:w="3864"/>
-            </w:tblGrid>
-            <w:tr>
-              <w:trPr>
-                <w:trHeight w:val="36"/>
-              </w:trPr>
-              <w:tc>
-                <w:tcPr>
-                  <w:tcW w:w="3996" w:type="dxa"/>
-                  <w:tcBorders>
-                    <w:top w:val="single" w:sz="4" w:space="0" w:color="000000"/>
-                    <w:left w:val="single" w:sz="4" w:space="0" w:color="000000"/>
-                    <w:bottom w:val="single" w:sz="4" w:space="0" w:color="000000"/>
-                    <w:right w:val="single" w:sz="4" w:space="0" w:color="000000"/>
-                  </w:tcBorders>
-                  <w:vAlign w:val="bottom"/>
-                </w:tcPr>
-                <w:p>
-                  <w:pPr>
-                    <w:ind w:left="4"/>
-                    <w:jc w:val="center"/>
-                  </w:pPr>
-                  <w:r>
-                    <w:rPr>
-                      <w:rFonts w:ascii="Calibri" w:eastAsia="Calibri" w:hAnsi="Calibri" w:cs="Calibri"/>
-                      <w:b/>
-                      <w:sz w:val="23"/>
-                    </w:rPr>
-                    <w:t xml:space="preserve">Áreas </w:t>
-                  </w:r>
-                </w:p>
-              </w:tc>
-              <w:tc>
-                <w:tcPr>
-                  <w:tcW w:w="3864" w:type="dxa"/>
-                  <w:tcBorders>
-                    <w:top w:val="single" w:sz="4" w:space="0" w:color="000000"/>
-                    <w:left w:val="single" w:sz="4" w:space="0" w:color="000000"/>
-                    <w:bottom w:val="single" w:sz="4" w:space="0" w:color="000000"/>
-                    <w:right w:val="single" w:sz="4" w:space="0" w:color="000000"/>
-                  </w:tcBorders>
-                  <w:vAlign w:val="bottom"/>
-                </w:tcPr>
-                <w:p>
-                  <w:pPr>
-                    <w:ind w:left="10"/>
-                    <w:jc w:val="center"/>
-                  </w:pPr>
-                  <w:r>
-                    <w:rPr>
-                      <w:rFonts w:ascii="Calibri" w:eastAsia="Calibri" w:hAnsi="Calibri" w:cs="Calibri"/>
-                      <w:b/>
-                      <w:sz w:val="23"/>
-                    </w:rPr>
-                    <w:t xml:space="preserve">Responsables </w:t>
-                  </w:r>
-                </w:p>
-              </w:tc>
-            </w:tr>
-            <w:tr>
-              <w:trPr>
-                <w:trHeight w:val="309"/>
-              </w:trPr>
-              <w:tc>
-                <w:tcPr>
-                  <w:tcW w:w="3996" w:type="dxa"/>
-                  <w:tcBorders>
-                    <w:top w:val="single" w:sz="4" w:space="0" w:color="000000"/>
-                    <w:left w:val="single" w:sz="4" w:space="0" w:color="000000"/>
-                    <w:bottom w:val="single" w:sz="4" w:space="0" w:color="000000"/>
-                    <w:right w:val="single" w:sz="4" w:space="0" w:color="000000"/>
-                  </w:tcBorders>
-                </w:tcPr>
-                <w:p>
-                  <w:r>
-                    <w:rPr>
-                      <w:rFonts w:ascii="Calibri" w:eastAsia="Calibri" w:hAnsi="Calibri" w:cs="Calibri"/>
-                      <w:sz w:val="23"/>
-                    </w:rPr>
-                    <w:t>Administración</w:t>
-                  </w:r>
-                </w:p>
-              </w:tc>
-              <w:tc>
-                <w:tcPr>
-                  <w:tcW w:w="3864" w:type="dxa"/>
-                  <w:tcBorders>
-                    <w:top w:val="single" w:sz="4" w:space="0" w:color="000000"/>
-                    <w:left w:val="single" w:sz="4" w:space="0" w:color="000000"/>
-                    <w:bottom w:val="single" w:sz="4" w:space="0" w:color="000000"/>
-                    <w:right w:val="single" w:sz="4" w:space="0" w:color="000000"/>
-                  </w:tcBorders>
-                </w:tcPr>
-                <w:p>
-                  <w:r>
-                    <w:rPr>
-                      <w:rFonts w:ascii="Calibri" w:eastAsia="Calibri" w:hAnsi="Calibri" w:cs="Calibri"/>
-                      <w:sz w:val="23"/>
-                    </w:rPr>
-                    <w:t xml:space="preserve">Administrador </w:t>
-                  </w:r>
-                </w:p>
-              </w:tc>
-            </w:tr>
-            <w:tr>
-              <w:trPr>
-                <w:trHeight w:val="231"/>
-              </w:trPr>
-              <w:tc>
-                <w:tcPr>
-                  <w:tcW w:w="3996" w:type="dxa"/>
-                  <w:tcBorders>
-                    <w:top w:val="single" w:sz="4" w:space="0" w:color="000000"/>
-                    <w:left w:val="single" w:sz="4" w:space="0" w:color="000000"/>
-                    <w:bottom w:val="single" w:sz="4" w:space="0" w:color="000000"/>
-                    <w:right w:val="single" w:sz="4" w:space="0" w:color="000000"/>
-                  </w:tcBorders>
-                </w:tcPr>
-                <w:p>
-                  <w:pPr>
-                    <w:rPr>
-                      <w:rFonts w:ascii="Calibri" w:eastAsia="Calibri" w:hAnsi="Calibri" w:cs="Calibri"/>
-                      <w:sz w:val="23"/>
-                    </w:rPr>
-                  </w:pPr>
-                  <w:r>
-                    <w:rPr>
-                      <w:rFonts w:ascii="Calibri" w:eastAsia="Calibri" w:hAnsi="Calibri" w:cs="Calibri"/>
-                      <w:sz w:val="23"/>
-                    </w:rPr>
-                    <w:t>Voluntarios</w:t>
-                  </w:r>
-                </w:p>
-              </w:tc>
-              <w:tc>
-                <w:tcPr>
-                  <w:tcW w:w="3864" w:type="dxa"/>
-                  <w:tcBorders>
-                    <w:top w:val="single" w:sz="4" w:space="0" w:color="000000"/>
-                    <w:left w:val="single" w:sz="4" w:space="0" w:color="000000"/>
-                    <w:bottom w:val="single" w:sz="4" w:space="0" w:color="000000"/>
-                    <w:right w:val="single" w:sz="4" w:space="0" w:color="000000"/>
-                  </w:tcBorders>
-                </w:tcPr>
-                <w:p>
-                  <w:pPr>
-                    <w:rPr>
-                      <w:rFonts w:ascii="Calibri" w:eastAsia="Calibri" w:hAnsi="Calibri" w:cs="Calibri"/>
-                      <w:sz w:val="23"/>
-                    </w:rPr>
-                  </w:pPr>
-                  <w:r>
-                    <w:rPr>
-                      <w:rFonts w:ascii="Calibri" w:eastAsia="Calibri" w:hAnsi="Calibri" w:cs="Calibri"/>
-                      <w:sz w:val="23"/>
-                    </w:rPr>
-                    <w:t>Encargado de Voluntarios</w:t>
-                  </w:r>
-                </w:p>
-              </w:tc>
-            </w:tr>
-          </w:tbl>
-          <w:p>
-            <w:pPr>
-              <w:ind w:left="2"/>
-            </w:pPr>
-            <w:r>
-              <w:rPr>
-                <w:rFonts w:ascii="Calibri" w:eastAsia="Calibri" w:hAnsi="Calibri" w:cs="Calibri"/>
-                <w:sz w:val="21"/>
-              </w:rPr>
-              <w:t xml:space="preserve"> </w:t>
-            </w:r>
-          </w:p>
-        </w:tc>
-      </w:tr>
-      <w:tr>
-        <w:trPr>
-          <w:trHeight w:val="331"/>
-        </w:trPr>
-        <w:tc>
-          <w:tcPr>
-            <w:tcW w:w="8812" w:type="dxa"/>
-            <w:gridSpan w:val="3"/>
-          </w:tcPr>
-          <w:p>
-            <w:pPr>
-              <w:ind w:left="2"/>
-            </w:pPr>
-            <w:r>
-              <w:rPr>
-                <w:rFonts w:ascii="Calibri" w:eastAsia="Calibri" w:hAnsi="Calibri" w:cs="Calibri"/>
-                <w:b/>
-                <w:sz w:val="23"/>
-              </w:rPr>
-              <w:t>Documentos:</w:t>
-            </w:r>
-            <w:r>
-              <w:rPr>
-                <w:rFonts w:ascii="Calibri" w:eastAsia="Calibri" w:hAnsi="Calibri" w:cs="Calibri"/>
-                <w:sz w:val="23"/>
-              </w:rPr>
-              <w:t xml:space="preserve"> no se utilizan.</w:t>
-            </w:r>
-            <w:r>
-              <w:rPr>
-                <w:rFonts w:ascii="Calibri" w:eastAsia="Calibri" w:hAnsi="Calibri" w:cs="Calibri"/>
-                <w:sz w:val="21"/>
-              </w:rPr>
-              <w:t xml:space="preserve"> </w:t>
-            </w:r>
-          </w:p>
-        </w:tc>
-      </w:tr>
-      <w:tr>
-        <w:trPr>
-          <w:trHeight w:val="379"/>
-        </w:trPr>
-        <w:tc>
-          <w:tcPr>
-            <w:tcW w:w="1067" w:type="dxa"/>
-          </w:tcPr>
-          <w:p>
-            <w:pPr>
-              <w:ind w:right="50"/>
-              <w:jc w:val="center"/>
-            </w:pPr>
-            <w:r>
-              <w:rPr>
-                <w:rFonts w:ascii="Calibri" w:eastAsia="Calibri" w:hAnsi="Calibri" w:cs="Calibri"/>
-                <w:b/>
-                <w:sz w:val="23"/>
-              </w:rPr>
-              <w:t xml:space="preserve">Paso </w:t>
-            </w:r>
-          </w:p>
-        </w:tc>
-        <w:tc>
-          <w:tcPr>
-            <w:tcW w:w="1646" w:type="dxa"/>
-          </w:tcPr>
-          <w:p>
-            <w:pPr>
-              <w:ind w:right="54"/>
-              <w:jc w:val="center"/>
-            </w:pPr>
-            <w:r>
-              <w:rPr>
-                <w:rFonts w:ascii="Calibri" w:eastAsia="Calibri" w:hAnsi="Calibri" w:cs="Calibri"/>
-                <w:b/>
-                <w:sz w:val="23"/>
-              </w:rPr>
-              <w:t xml:space="preserve">Encargado </w:t>
-            </w:r>
-          </w:p>
-        </w:tc>
-        <w:tc>
-          <w:tcPr>
-            <w:tcW w:w="6099" w:type="dxa"/>
-          </w:tcPr>
-          <w:p>
-            <w:pPr>
-              <w:ind w:right="52"/>
-              <w:jc w:val="center"/>
-            </w:pPr>
-            <w:r>
-              <w:rPr>
-                <w:rFonts w:ascii="Calibri" w:eastAsia="Calibri" w:hAnsi="Calibri" w:cs="Calibri"/>
-                <w:b/>
-                <w:sz w:val="23"/>
-              </w:rPr>
-              <w:t>Descripción</w:t>
-            </w:r>
-            <w:r>
-              <w:rPr>
-                <w:rFonts w:ascii="Arial" w:eastAsia="Arial" w:hAnsi="Arial" w:cs="Arial"/>
-                <w:b/>
-                <w:sz w:val="23"/>
-              </w:rPr>
-              <w:t xml:space="preserve"> </w:t>
-            </w:r>
-          </w:p>
-        </w:tc>
-      </w:tr>
-      <w:tr>
-        <w:trPr>
-          <w:trHeight w:val="595"/>
-        </w:trPr>
-        <w:tc>
-          <w:tcPr>
-            <w:tcW w:w="1067" w:type="dxa"/>
-          </w:tcPr>
-          <w:p>
-            <w:pPr>
-              <w:ind w:left="2"/>
-            </w:pPr>
-            <w:r>
-              <w:rPr>
-                <w:rFonts w:ascii="Calibri" w:eastAsia="Calibri" w:hAnsi="Calibri" w:cs="Calibri"/>
-                <w:sz w:val="21"/>
-              </w:rPr>
-              <w:t xml:space="preserve">1 </w:t>
-            </w:r>
-          </w:p>
-        </w:tc>
-        <w:tc>
-          <w:tcPr>
-            <w:tcW w:w="1646" w:type="dxa"/>
-          </w:tcPr>
-          <w:p>
-            <w:r>
-              <w:rPr>
-                <w:rFonts w:ascii="Calibri" w:eastAsia="Calibri" w:hAnsi="Calibri" w:cs="Calibri"/>
-                <w:sz w:val="23"/>
-              </w:rPr>
-              <w:t>Encargado de Voluntarios</w:t>
-            </w:r>
-            <w:r>
-              <w:rPr>
-                <w:rFonts w:ascii="Calibri" w:eastAsia="Calibri" w:hAnsi="Calibri" w:cs="Calibri"/>
-                <w:sz w:val="21"/>
-              </w:rPr>
-              <w:t xml:space="preserve"> </w:t>
-            </w:r>
-          </w:p>
-        </w:tc>
-        <w:tc>
-          <w:tcPr>
-            <w:tcW w:w="6099" w:type="dxa"/>
-          </w:tcPr>
-          <w:p>
-            <w:r>
-              <w:rPr>
-                <w:rFonts w:ascii="Calibri" w:eastAsia="Calibri" w:hAnsi="Calibri" w:cs="Calibri"/>
-                <w:sz w:val="23"/>
-              </w:rPr>
-              <w:t>Se recepta un pedido de incorporarse como voluntario</w:t>
-            </w:r>
-            <w:r>
-              <w:rPr>
-                <w:rFonts w:ascii="Calibri" w:eastAsia="Calibri" w:hAnsi="Calibri" w:cs="Calibri"/>
-                <w:sz w:val="21"/>
-              </w:rPr>
-              <w:t xml:space="preserve"> </w:t>
-            </w:r>
-          </w:p>
-        </w:tc>
-      </w:tr>
-      <w:tr>
-        <w:trPr>
-          <w:trHeight w:val="222"/>
-        </w:trPr>
-        <w:tc>
-          <w:tcPr>
-            <w:tcW w:w="1067" w:type="dxa"/>
-          </w:tcPr>
-          <w:p>
-            <w:pPr>
-              <w:ind w:left="2"/>
-            </w:pPr>
-            <w:r>
-              <w:rPr>
-                <w:rFonts w:ascii="Calibri" w:eastAsia="Calibri" w:hAnsi="Calibri" w:cs="Calibri"/>
-                <w:sz w:val="21"/>
-              </w:rPr>
-              <w:t xml:space="preserve"> </w:t>
-            </w:r>
-          </w:p>
-        </w:tc>
-        <w:tc>
-          <w:tcPr>
-            <w:tcW w:w="1646" w:type="dxa"/>
-          </w:tcPr>
-          <w:p>
-            <w:r>
-              <w:rPr>
-                <w:rFonts w:ascii="Calibri" w:eastAsia="Calibri" w:hAnsi="Calibri" w:cs="Calibri"/>
-                <w:sz w:val="21"/>
-              </w:rPr>
-              <w:t xml:space="preserve"> </w:t>
-            </w:r>
-          </w:p>
-        </w:tc>
-        <w:tc>
-          <w:tcPr>
-            <w:tcW w:w="6099" w:type="dxa"/>
-          </w:tcPr>
-          <w:p>
-            <w:pPr>
-              <w:spacing w:after="18"/>
-              <w:ind w:right="55"/>
-              <w:jc w:val="center"/>
-            </w:pPr>
-            <w:r>
-              <w:rPr>
-                <w:rFonts w:ascii="Calibri" w:eastAsia="Calibri" w:hAnsi="Calibri" w:cs="Calibri"/>
-                <w:b/>
-                <w:sz w:val="23"/>
-              </w:rPr>
-              <w:t>¿Exis</w:t>
-            </w:r>
-            <w:r>
-              <w:rPr>
-                <w:rFonts w:ascii="Calibri" w:eastAsia="Calibri" w:hAnsi="Calibri" w:cs="Calibri"/>
-                <w:b/>
-                <w:sz w:val="23"/>
-              </w:rPr>
-              <w:t>te como usuario?</w:t>
-            </w:r>
-          </w:p>
-        </w:tc>
-      </w:tr>
-      <w:tr>
-        <w:trPr>
-          <w:trHeight w:val="979"/>
-        </w:trPr>
-        <w:tc>
-          <w:tcPr>
-            <w:tcW w:w="1067" w:type="dxa"/>
-          </w:tcPr>
-          <w:p>
-            <w:pPr>
-              <w:ind w:left="2"/>
-            </w:pPr>
-            <w:r>
-              <w:rPr>
-                <w:rFonts w:ascii="Calibri" w:eastAsia="Calibri" w:hAnsi="Calibri" w:cs="Calibri"/>
-                <w:sz w:val="21"/>
-              </w:rPr>
-              <w:t xml:space="preserve">2 </w:t>
-            </w:r>
-          </w:p>
-        </w:tc>
-        <w:tc>
-          <w:tcPr>
-            <w:tcW w:w="1646" w:type="dxa"/>
-          </w:tcPr>
-          <w:p>
-            <w:r>
-              <w:rPr>
-                <w:rFonts w:ascii="Calibri" w:eastAsia="Calibri" w:hAnsi="Calibri" w:cs="Calibri"/>
-                <w:sz w:val="21"/>
-              </w:rPr>
-              <w:t xml:space="preserve"> </w:t>
-            </w:r>
-          </w:p>
-        </w:tc>
-        <w:tc>
-          <w:tcPr>
-            <w:tcW w:w="6099" w:type="dxa"/>
-          </w:tcPr>
-          <w:p>
-            <w:pPr>
-              <w:spacing w:after="18"/>
-              <w:ind w:right="55"/>
-              <w:jc w:val="center"/>
-            </w:pPr>
-            <w:r>
-              <w:rPr>
-                <w:rFonts w:ascii="Calibri" w:eastAsia="Calibri" w:hAnsi="Calibri" w:cs="Calibri"/>
-                <w:b/>
-                <w:sz w:val="23"/>
-              </w:rPr>
-              <w:t xml:space="preserve">SI </w:t>
-            </w:r>
-          </w:p>
-          <w:p>
-            <w:pPr>
-              <w:ind w:left="12" w:right="10"/>
-              <w:jc w:val="center"/>
-            </w:pPr>
-            <w:r>
-              <w:rPr>
-                <w:rFonts w:ascii="Calibri" w:eastAsia="Calibri" w:hAnsi="Calibri" w:cs="Calibri"/>
-                <w:sz w:val="23"/>
-              </w:rPr>
-              <w:t xml:space="preserve">Se  informan  los datos registrados al </w:t>
-            </w:r>
-            <w:r>
-              <w:rPr>
-                <w:rFonts w:ascii="Calibri" w:eastAsia="Calibri" w:hAnsi="Calibri" w:cs="Calibri"/>
-                <w:sz w:val="23"/>
-              </w:rPr>
-              <w:t>usuario</w:t>
-            </w:r>
-            <w:r>
-              <w:rPr>
-                <w:rFonts w:ascii="Calibri" w:eastAsia="Calibri" w:hAnsi="Calibri" w:cs="Calibri"/>
-                <w:sz w:val="23"/>
-              </w:rPr>
-              <w:t xml:space="preserve"> y se registra la  actualización en el sistema</w:t>
-            </w:r>
-            <w:r>
-              <w:rPr>
-                <w:rFonts w:ascii="Calibri" w:eastAsia="Calibri" w:hAnsi="Calibri" w:cs="Calibri"/>
-                <w:sz w:val="23"/>
-              </w:rPr>
-              <w:t>,</w:t>
-            </w:r>
-            <w:r>
-              <w:rPr>
-                <w:rFonts w:ascii="Calibri" w:eastAsia="Calibri" w:hAnsi="Calibri" w:cs="Calibri"/>
-                <w:sz w:val="23"/>
-              </w:rPr>
-              <w:t xml:space="preserve"> </w:t>
-            </w:r>
-            <w:r>
-              <w:rPr>
-                <w:rFonts w:ascii="Calibri" w:eastAsia="Calibri" w:hAnsi="Calibri" w:cs="Calibri"/>
-                <w:sz w:val="23"/>
-              </w:rPr>
-              <w:t xml:space="preserve">en caso </w:t>
-            </w:r>
-            <w:r>
-              <w:rPr>
-                <w:rFonts w:ascii="Calibri" w:eastAsia="Calibri" w:hAnsi="Calibri" w:cs="Calibri"/>
-                <w:sz w:val="23"/>
-              </w:rPr>
-              <w:t xml:space="preserve">de ser necesario. </w:t>
-            </w:r>
-          </w:p>
-        </w:tc>
-      </w:tr>
-      <w:tr>
-        <w:trPr>
-          <w:trHeight w:val="512"/>
-        </w:trPr>
-        <w:tc>
-          <w:tcPr>
-            <w:tcW w:w="1067" w:type="dxa"/>
-          </w:tcPr>
-          <w:p>
-            <w:pPr>
-              <w:ind w:left="2"/>
-            </w:pPr>
-            <w:r>
-              <w:rPr>
-                <w:rFonts w:ascii="Calibri" w:eastAsia="Calibri" w:hAnsi="Calibri" w:cs="Calibri"/>
-                <w:sz w:val="21"/>
-              </w:rPr>
-              <w:t xml:space="preserve">3 </w:t>
-            </w:r>
-          </w:p>
-        </w:tc>
-        <w:tc>
-          <w:tcPr>
-            <w:tcW w:w="1646" w:type="dxa"/>
-          </w:tcPr>
-          <w:p>
-            <w:r>
-              <w:rPr>
-                <w:rFonts w:ascii="Calibri" w:eastAsia="Calibri" w:hAnsi="Calibri" w:cs="Calibri"/>
-                <w:sz w:val="21"/>
-              </w:rPr>
-              <w:t xml:space="preserve"> </w:t>
-            </w:r>
-          </w:p>
-        </w:tc>
-        <w:tc>
-          <w:tcPr>
-            <w:tcW w:w="6099" w:type="dxa"/>
-          </w:tcPr>
-          <w:p>
-            <w:pPr>
-              <w:spacing w:after="21"/>
-              <w:ind w:right="56"/>
-              <w:jc w:val="center"/>
-            </w:pPr>
-            <w:r>
-              <w:rPr>
-                <w:rFonts w:ascii="Calibri" w:eastAsia="Calibri" w:hAnsi="Calibri" w:cs="Calibri"/>
-                <w:b/>
-                <w:sz w:val="23"/>
-              </w:rPr>
-              <w:t xml:space="preserve">NO </w:t>
-            </w:r>
-          </w:p>
-          <w:p>
-            <w:pPr>
-              <w:ind w:right="57"/>
-              <w:jc w:val="center"/>
-            </w:pPr>
-            <w:r>
-              <w:rPr>
-                <w:rFonts w:ascii="Calibri" w:eastAsia="Calibri" w:hAnsi="Calibri" w:cs="Calibri"/>
-                <w:sz w:val="23"/>
-              </w:rPr>
-              <w:t xml:space="preserve">Se registra al </w:t>
-            </w:r>
-            <w:r>
-              <w:rPr>
-                <w:rFonts w:ascii="Calibri" w:eastAsia="Calibri" w:hAnsi="Calibri" w:cs="Calibri"/>
-                <w:sz w:val="23"/>
-              </w:rPr>
-              <w:t>usuario en el sistema</w:t>
-            </w:r>
-            <w:r>
-              <w:rPr>
-                <w:rFonts w:ascii="Calibri" w:eastAsia="Calibri" w:hAnsi="Calibri" w:cs="Calibri"/>
-                <w:sz w:val="23"/>
-              </w:rPr>
-              <w:t xml:space="preserve">. </w:t>
-            </w:r>
-          </w:p>
-        </w:tc>
-      </w:tr>
-      <w:tr>
-        <w:trPr>
-          <w:trHeight w:val="703"/>
-        </w:trPr>
-        <w:tc>
-          <w:tcPr>
-            <w:tcW w:w="1067" w:type="dxa"/>
-          </w:tcPr>
-          <w:p>
-            <w:pPr>
-              <w:ind w:left="2"/>
-            </w:pPr>
-            <w:r>
-              <w:rPr>
-                <w:rFonts w:ascii="Calibri" w:eastAsia="Calibri" w:hAnsi="Calibri" w:cs="Calibri"/>
-                <w:sz w:val="21"/>
-              </w:rPr>
-              <w:t xml:space="preserve">4 </w:t>
-            </w:r>
-          </w:p>
-        </w:tc>
-        <w:tc>
-          <w:tcPr>
-            <w:tcW w:w="1646" w:type="dxa"/>
-          </w:tcPr>
-          <w:p>
-            <w:r>
-              <w:rPr>
-                <w:rFonts w:ascii="Calibri" w:eastAsia="Calibri" w:hAnsi="Calibri" w:cs="Calibri"/>
-                <w:sz w:val="21"/>
-              </w:rPr>
-              <w:t xml:space="preserve"> </w:t>
-            </w:r>
-          </w:p>
-        </w:tc>
-        <w:tc>
-          <w:tcPr>
-            <w:tcW w:w="6099" w:type="dxa"/>
-          </w:tcPr>
-          <w:p>
-            <w:r>
-              <w:rPr>
-                <w:rFonts w:ascii="Calibri" w:eastAsia="Calibri" w:hAnsi="Calibri" w:cs="Calibri"/>
-                <w:sz w:val="23"/>
-              </w:rPr>
-              <w:t>Se asigna el tipo de voluntario que será e</w:t>
-            </w:r>
-            <w:r>
-              <w:rPr>
-                <w:rFonts w:ascii="Calibri" w:eastAsia="Calibri" w:hAnsi="Calibri" w:cs="Calibri"/>
-                <w:sz w:val="23"/>
-              </w:rPr>
-              <w:t xml:space="preserve">l </w:t>
-            </w:r>
-            <w:r>
-              <w:t>usuario</w:t>
-            </w:r>
-            <w:r>
-              <w:rPr>
-                <w:rFonts w:ascii="Calibri" w:eastAsia="Calibri" w:hAnsi="Calibri" w:cs="Calibri"/>
-                <w:sz w:val="23"/>
-              </w:rPr>
-              <w:t xml:space="preserve"> en la organización. </w:t>
-            </w:r>
-          </w:p>
-        </w:tc>
-      </w:tr>
-      <w:tr>
-        <w:trPr>
-          <w:trHeight w:val="249"/>
-        </w:trPr>
-        <w:tc>
-          <w:tcPr>
-            <w:tcW w:w="1067" w:type="dxa"/>
-          </w:tcPr>
-          <w:p>
-            <w:pPr>
-              <w:ind w:left="2"/>
-            </w:pPr>
-            <w:r>
-              <w:rPr>
-                <w:rFonts w:ascii="Calibri" w:eastAsia="Calibri" w:hAnsi="Calibri" w:cs="Calibri"/>
-                <w:sz w:val="21"/>
-              </w:rPr>
-              <w:t xml:space="preserve">5 </w:t>
-            </w:r>
-          </w:p>
-        </w:tc>
-        <w:tc>
-          <w:tcPr>
-            <w:tcW w:w="1646" w:type="dxa"/>
-          </w:tcPr>
-          <w:p>
-            <w:r>
-              <w:rPr>
-                <w:rFonts w:ascii="Calibri" w:eastAsia="Calibri" w:hAnsi="Calibri" w:cs="Calibri"/>
-                <w:sz w:val="21"/>
-              </w:rPr>
-              <w:t>Administrador</w:t>
-            </w:r>
-          </w:p>
-        </w:tc>
-        <w:tc>
-          <w:tcPr>
-            <w:tcW w:w="6099" w:type="dxa"/>
-          </w:tcPr>
-          <w:p>
-            <w:r>
-              <w:rPr>
-                <w:rFonts w:ascii="Calibri" w:eastAsia="Calibri" w:hAnsi="Calibri" w:cs="Calibri"/>
-                <w:sz w:val="23"/>
-              </w:rPr>
-              <w:t>Se ingresa el usuario y c</w:t>
-            </w:r>
-            <w:r>
-              <w:rPr>
-                <w:rFonts w:ascii="Calibri" w:eastAsia="Calibri" w:hAnsi="Calibri" w:cs="Calibri"/>
-                <w:sz w:val="23"/>
-              </w:rPr>
-              <w:t xml:space="preserve">ontraseña. </w:t>
-            </w:r>
-          </w:p>
-        </w:tc>
-      </w:tr>
-      <w:tr>
-        <w:trPr>
-          <w:trHeight w:val="377"/>
-        </w:trPr>
-        <w:tc>
-          <w:tcPr>
-            <w:tcW w:w="1067" w:type="dxa"/>
-            <w:vAlign w:val="bottom"/>
-          </w:tcPr>
-          <w:p>
-            <w:r>
-              <w:t>6</w:t>
-            </w:r>
-          </w:p>
-        </w:tc>
-        <w:tc>
-          <w:tcPr>
-            <w:tcW w:w="1646" w:type="dxa"/>
-          </w:tcPr>
-          <w:p/>
-        </w:tc>
-        <w:tc>
-          <w:tcPr>
-            <w:tcW w:w="6099" w:type="dxa"/>
-          </w:tcPr>
-          <w:p>
-            <w:pPr>
-              <w:ind w:left="43"/>
-            </w:pPr>
-            <w:r>
-              <w:rPr>
-                <w:rFonts w:ascii="Calibri" w:eastAsia="Calibri" w:hAnsi="Calibri" w:cs="Calibri"/>
-                <w:sz w:val="23"/>
-              </w:rPr>
-              <w:t>Se asigna</w:t>
-            </w:r>
-            <w:r>
-              <w:rPr>
-                <w:rFonts w:ascii="Calibri" w:eastAsia="Calibri" w:hAnsi="Calibri" w:cs="Calibri"/>
-                <w:sz w:val="23"/>
-              </w:rPr>
-              <w:t>n los permisos al nuevo u</w:t>
-            </w:r>
-            <w:r>
-              <w:rPr>
-                <w:rFonts w:ascii="Calibri" w:eastAsia="Calibri" w:hAnsi="Calibri" w:cs="Calibri"/>
-                <w:sz w:val="23"/>
-              </w:rPr>
-              <w:t>suario del sistema</w:t>
-            </w:r>
-            <w:r>
-              <w:rPr>
-                <w:rFonts w:ascii="Calibri" w:eastAsia="Calibri" w:hAnsi="Calibri" w:cs="Calibri"/>
-                <w:sz w:val="23"/>
-              </w:rPr>
-              <w:t>.</w:t>
-            </w:r>
-            <w:r>
-              <w:rPr>
-                <w:rFonts w:ascii="Calibri" w:eastAsia="Calibri" w:hAnsi="Calibri" w:cs="Calibri"/>
-                <w:sz w:val="23"/>
-              </w:rPr>
-              <w:t xml:space="preserve"> </w:t>
-            </w:r>
-          </w:p>
-        </w:tc>
-      </w:tr>
-      <w:tr>
-        <w:trPr>
-          <w:trHeight w:val="706"/>
-        </w:trPr>
-        <w:tc>
-          <w:tcPr>
-            <w:tcW w:w="1067" w:type="dxa"/>
-          </w:tcPr>
-          <w:p>
-            <w:pPr>
-              <w:ind w:left="2"/>
-            </w:pPr>
-            <w:r>
-              <w:rPr>
-                <w:rFonts w:ascii="Calibri" w:eastAsia="Calibri" w:hAnsi="Calibri" w:cs="Calibri"/>
-                <w:sz w:val="21"/>
-              </w:rPr>
-              <w:t>7</w:t>
-            </w:r>
-            <w:r>
-              <w:rPr>
-                <w:rFonts w:ascii="Calibri" w:eastAsia="Calibri" w:hAnsi="Calibri" w:cs="Calibri"/>
-                <w:sz w:val="21"/>
-              </w:rPr>
-              <w:t xml:space="preserve"> </w:t>
-            </w:r>
-          </w:p>
-        </w:tc>
-        <w:tc>
-          <w:tcPr>
-            <w:tcW w:w="1646" w:type="dxa"/>
-          </w:tcPr>
-          <w:p>
-            <w:r>
-              <w:rPr>
-                <w:rFonts w:ascii="Calibri" w:eastAsia="Calibri" w:hAnsi="Calibri" w:cs="Calibri"/>
-                <w:sz w:val="21"/>
-              </w:rPr>
-              <w:t xml:space="preserve"> </w:t>
-            </w:r>
-          </w:p>
-        </w:tc>
-        <w:tc>
-          <w:tcPr>
-            <w:tcW w:w="6099" w:type="dxa"/>
-          </w:tcPr>
-          <w:p>
-            <w:pPr>
-              <w:jc w:val="both"/>
-            </w:pPr>
-            <w:r>
-              <w:rPr>
-                <w:rFonts w:ascii="Calibri" w:eastAsia="Calibri" w:hAnsi="Calibri" w:cs="Calibri"/>
-                <w:sz w:val="23"/>
-              </w:rPr>
-              <w:t xml:space="preserve">Se </w:t>
-            </w:r>
-            <w:r>
-              <w:rPr>
-                <w:rFonts w:ascii="Calibri" w:eastAsia="Calibri" w:hAnsi="Calibri" w:cs="Calibri"/>
-                <w:sz w:val="23"/>
-              </w:rPr>
-              <w:t>confirma el</w:t>
-            </w:r>
-            <w:r>
-              <w:rPr>
-                <w:rFonts w:ascii="Calibri" w:eastAsia="Calibri" w:hAnsi="Calibri" w:cs="Calibri"/>
-                <w:sz w:val="23"/>
-              </w:rPr>
-              <w:t xml:space="preserve"> nuevo </w:t>
-            </w:r>
-            <w:r>
-              <w:rPr>
-                <w:rFonts w:ascii="Calibri" w:eastAsia="Calibri" w:hAnsi="Calibri" w:cs="Calibri"/>
-                <w:sz w:val="23"/>
-              </w:rPr>
-              <w:t>voluntario con su u</w:t>
-            </w:r>
-            <w:r>
-              <w:rPr>
-                <w:rFonts w:ascii="Calibri" w:eastAsia="Calibri" w:hAnsi="Calibri" w:cs="Calibri"/>
-                <w:sz w:val="23"/>
-              </w:rPr>
-              <w:t>su</w:t>
-            </w:r>
-            <w:r>
-              <w:rPr>
-                <w:rFonts w:ascii="Calibri" w:eastAsia="Calibri" w:hAnsi="Calibri" w:cs="Calibri"/>
-                <w:sz w:val="23"/>
-              </w:rPr>
-              <w:t>ario y contraseña en el sistema</w:t>
-            </w:r>
-          </w:p>
-        </w:tc>
-      </w:tr>
-    </w:tbl>
+    <w:p/>
+    <w:p>
+      <w:r>
+        <w:t>Hay que tener en cuenta que si tiene cachorros en su poder se deben buscar a los mismos y volver a ingresarlos en un hogar provisorio o en Hogar Sigma</w:t>
+      </w:r>
+    </w:p>
     <w:p/>
     <w:p>
       <w:r>
@@ -5428,7 +4345,96 @@
       <w:pPr>
         <w:pStyle w:val="Ttulo1"/>
       </w:pPr>
-      <w:bookmarkStart w:id="6" w:name="_Toc402537317"/>
+      <w:r>
+        <w:lastRenderedPageBreak/>
+        <w:t>Registrar pérdida</w:t>
+      </w:r>
+    </w:p>
+    <w:p/>
+    <w:p>
+      <w:r>
+        <w:t>Tener en cuenta que se debe evaluar si posee permisos para publicar la difusión. Sino pasa a ser un pedido de difusión e interviene el Encargado de difusión para aprobarlo o rechazarlo</w:t>
+      </w:r>
+    </w:p>
+    <w:p>
+      <w:r>
+        <w:br w:type="page"/>
+      </w:r>
+    </w:p>
+    <w:p>
+      <w:pPr>
+        <w:pStyle w:val="Ttulo1"/>
+      </w:pPr>
+      <w:r>
+        <w:lastRenderedPageBreak/>
+        <w:t>Registrar nuevo usuario</w:t>
+      </w:r>
+    </w:p>
+    <w:p/>
+    <w:p>
+      <w:r>
+        <w:t xml:space="preserve">Para explicar que llega un </w:t>
+      </w:r>
+      <w:proofErr w:type="spellStart"/>
+      <w:r>
+        <w:t>token</w:t>
+      </w:r>
+      <w:proofErr w:type="spellEnd"/>
+      <w:r>
+        <w:t xml:space="preserve"> al email y que luego se debe ingresar con ese </w:t>
+      </w:r>
+      <w:proofErr w:type="spellStart"/>
+      <w:r>
+        <w:t>token</w:t>
+      </w:r>
+      <w:proofErr w:type="spellEnd"/>
+      <w:r>
+        <w:t xml:space="preserve"> para validar que el email es real</w:t>
+      </w:r>
+    </w:p>
+    <w:p>
+      <w:bookmarkStart w:id="4" w:name="_Toc402537317"/>
+    </w:p>
+    <w:p>
+      <w:r>
+        <w:br w:type="page"/>
+      </w:r>
+    </w:p>
+    <w:p>
+      <w:pPr>
+        <w:pStyle w:val="Ttulo1"/>
+      </w:pPr>
+      <w:r>
+        <w:lastRenderedPageBreak/>
+        <w:t>Asignar mascota a hogar p</w:t>
+      </w:r>
+      <w:bookmarkStart w:id="5" w:name="_GoBack"/>
+      <w:bookmarkEnd w:id="5"/>
+      <w:r>
+        <w:t>rovisorio</w:t>
+      </w:r>
+    </w:p>
+    <w:p/>
+    <w:p>
+      <w:pPr>
+        <w:rPr>
+          <w:rFonts w:asciiTheme="majorHAnsi" w:eastAsiaTheme="majorEastAsia" w:hAnsiTheme="majorHAnsi" w:cstheme="majorBidi"/>
+          <w:color w:val="2E74B5" w:themeColor="accent1" w:themeShade="BF"/>
+          <w:sz w:val="32"/>
+          <w:szCs w:val="32"/>
+        </w:rPr>
+      </w:pPr>
+      <w:r>
+        <w:t>Tener en cuenta que el encargado debe llamar antes y confirmar para la recepción de la mascota en el hogar.</w:t>
+      </w:r>
+      <w:r>
+        <w:br w:type="page"/>
+      </w:r>
+    </w:p>
+    <w:p>
+      <w:pPr>
+        <w:pStyle w:val="Ttulo1"/>
+      </w:pPr>
       <w:r>
         <w:lastRenderedPageBreak/>
         <w:t>I</w:t>
@@ -5436,7 +4442,7 @@
       <w:r>
         <w:t>nformes estadísticos y listados de información</w:t>
       </w:r>
-      <w:bookmarkEnd w:id="6"/>
+      <w:bookmarkEnd w:id="4"/>
     </w:p>
     <w:tbl>
       <w:tblPr>
@@ -5504,7 +4510,7 @@
       </w:tr>
       <w:tr>
         <w:trPr>
-          <w:trHeight w:val="1364"/>
+          <w:trHeight w:val="2215"/>
         </w:trPr>
         <w:tc>
           <w:tcPr>
@@ -5600,6 +4606,70 @@
             </w:tr>
             <w:tr>
               <w:trPr>
+                <w:trHeight w:val="410"/>
+              </w:trPr>
+              <w:tc>
+                <w:tcPr>
+                  <w:tcW w:w="3996" w:type="dxa"/>
+                  <w:tcBorders>
+                    <w:top w:val="single" w:sz="4" w:space="0" w:color="000000"/>
+                    <w:left w:val="single" w:sz="4" w:space="0" w:color="000000"/>
+                    <w:bottom w:val="single" w:sz="4" w:space="0" w:color="000000"/>
+                    <w:right w:val="single" w:sz="4" w:space="0" w:color="000000"/>
+                  </w:tcBorders>
+                  <w:vAlign w:val="bottom"/>
+                </w:tcPr>
+                <w:p>
+                  <w:pPr>
+                    <w:ind w:left="4"/>
+                    <w:jc w:val="center"/>
+                    <w:rPr>
+                      <w:rFonts w:ascii="Calibri" w:eastAsia="Calibri" w:hAnsi="Calibri" w:cs="Calibri"/>
+                      <w:b/>
+                      <w:sz w:val="23"/>
+                    </w:rPr>
+                  </w:pPr>
+                  <w:r>
+                    <w:rPr>
+                      <w:rFonts w:ascii="Calibri" w:eastAsia="Calibri" w:hAnsi="Calibri" w:cs="Calibri"/>
+                      <w:sz w:val="23"/>
+                    </w:rPr>
+                    <w:t>Voluntarios</w:t>
+                  </w:r>
+                </w:p>
+              </w:tc>
+              <w:tc>
+                <w:tcPr>
+                  <w:tcW w:w="3864" w:type="dxa"/>
+                  <w:tcBorders>
+                    <w:top w:val="single" w:sz="4" w:space="0" w:color="000000"/>
+                    <w:left w:val="single" w:sz="4" w:space="0" w:color="000000"/>
+                    <w:bottom w:val="single" w:sz="4" w:space="0" w:color="000000"/>
+                    <w:right w:val="single" w:sz="4" w:space="0" w:color="000000"/>
+                  </w:tcBorders>
+                  <w:vAlign w:val="bottom"/>
+                </w:tcPr>
+                <w:p>
+                  <w:pPr>
+                    <w:ind w:left="10"/>
+                    <w:jc w:val="center"/>
+                    <w:rPr>
+                      <w:rFonts w:ascii="Calibri" w:eastAsia="Calibri" w:hAnsi="Calibri" w:cs="Calibri"/>
+                      <w:sz w:val="23"/>
+                    </w:rPr>
+                  </w:pPr>
+                  <w:r>
+                    <w:rPr>
+                      <w:rFonts w:ascii="Calibri" w:eastAsia="Calibri" w:hAnsi="Calibri" w:cs="Calibri"/>
+                      <w:sz w:val="23"/>
+                    </w:rPr>
+                    <w:t>Encargado de Difusión</w:t>
+                  </w:r>
+                </w:p>
+              </w:tc>
+            </w:tr>
+            <w:tr>
+              <w:trPr>
                 <w:trHeight w:val="542"/>
               </w:trPr>
               <w:tc>
@@ -5614,19 +4684,15 @@
                   <w:vAlign w:val="center"/>
                 </w:tcPr>
                 <w:p>
+                  <w:pPr>
+                    <w:jc w:val="center"/>
+                  </w:pPr>
                   <w:r>
                     <w:rPr>
                       <w:rFonts w:ascii="Calibri" w:eastAsia="Calibri" w:hAnsi="Calibri" w:cs="Calibri"/>
                       <w:sz w:val="23"/>
                     </w:rPr>
                     <w:t>Voluntarios</w:t>
-                  </w:r>
-                  <w:r>
-                    <w:rPr>
-                      <w:rFonts w:ascii="Calibri" w:eastAsia="Calibri" w:hAnsi="Calibri" w:cs="Calibri"/>
-                      <w:sz w:val="23"/>
-                    </w:rPr>
-                    <w:t xml:space="preserve"> </w:t>
                   </w:r>
                 </w:p>
               </w:tc>
@@ -5642,6 +4708,9 @@
                   <w:vAlign w:val="center"/>
                 </w:tcPr>
                 <w:p>
+                  <w:pPr>
+                    <w:jc w:val="center"/>
+                  </w:pPr>
                   <w:r>
                     <w:rPr>
                       <w:rFonts w:ascii="Calibri" w:eastAsia="Calibri" w:hAnsi="Calibri" w:cs="Calibri"/>
@@ -7219,7 +6288,7 @@
 </file>
 
 <file path=customXml/itemProps1.xml><?xml version="1.0" encoding="utf-8"?>
-<ds:datastoreItem xmlns:ds="http://schemas.openxmlformats.org/officeDocument/2006/customXml" ds:itemID="{72FF9AD6-5E39-44E6-A44A-07F3BB57C1BA}">
+<ds:datastoreItem xmlns:ds="http://schemas.openxmlformats.org/officeDocument/2006/customXml" ds:itemID="{341FC2DB-B17A-4CEC-9F06-965EBFD6546D}">
   <ds:schemaRefs>
     <ds:schemaRef ds:uri="http://schemas.openxmlformats.org/officeDocument/2006/bibliography"/>
   </ds:schemaRefs>

</xml_diff>